<commit_message>
Mis à jour travail maison
Durant la maison j'ai effectuer :
-Ajout test unitaire (non-fini)
-Ajout de ma page de couverture du Canevas
</commit_message>
<xml_diff>
--- a/Canevas Dossier de projet.docx
+++ b/Canevas Dossier de projet.docx
@@ -6,6 +6,73 @@
       <w:pPr>
         <w:pStyle w:val="TM1"/>
       </w:pPr>
+      <w:r>
+        <w:drawing>
+          <wp:anchor distT="0" distB="0" distL="114300" distR="114300" simplePos="0" relativeHeight="251658240" behindDoc="1" locked="0" layoutInCell="1" allowOverlap="1" wp14:anchorId="0C613004" wp14:editId="612C45DD">
+            <wp:simplePos x="0" y="0"/>
+            <wp:positionH relativeFrom="page">
+              <wp:align>left</wp:align>
+            </wp:positionH>
+            <wp:positionV relativeFrom="paragraph">
+              <wp:posOffset>-1290955</wp:posOffset>
+            </wp:positionV>
+            <wp:extent cx="7543800" cy="14025093"/>
+            <wp:effectExtent l="0" t="0" r="0" b="0"/>
+            <wp:wrapNone/>
+            <wp:docPr id="7" name="Image 7"/>
+            <wp:cNvGraphicFramePr>
+              <a:graphicFrameLocks xmlns:a="http://schemas.openxmlformats.org/drawingml/2006/main" noChangeAspect="1"/>
+            </wp:cNvGraphicFramePr>
+            <a:graphic xmlns:a="http://schemas.openxmlformats.org/drawingml/2006/main">
+              <a:graphicData uri="http://schemas.openxmlformats.org/drawingml/2006/picture">
+                <pic:pic xmlns:pic="http://schemas.openxmlformats.org/drawingml/2006/picture">
+                  <pic:nvPicPr>
+                    <pic:cNvPr id="0" name="Picture 1"/>
+                    <pic:cNvPicPr>
+                      <a:picLocks noChangeAspect="1" noChangeArrowheads="1"/>
+                    </pic:cNvPicPr>
+                  </pic:nvPicPr>
+                  <pic:blipFill rotWithShape="1">
+                    <a:blip r:embed="rId10">
+                      <a:extLst>
+                        <a:ext uri="{28A0092B-C50C-407E-A947-70E740481C1C}">
+                          <a14:useLocalDpi xmlns:a14="http://schemas.microsoft.com/office/drawing/2010/main" val="0"/>
+                        </a:ext>
+                      </a:extLst>
+                    </a:blip>
+                    <a:srcRect l="5065" t="3118" r="5050" b="2849"/>
+                    <a:stretch/>
+                  </pic:blipFill>
+                  <pic:spPr bwMode="auto">
+                    <a:xfrm>
+                      <a:off x="0" y="0"/>
+                      <a:ext cx="7543800" cy="14025093"/>
+                    </a:xfrm>
+                    <a:prstGeom prst="rect">
+                      <a:avLst/>
+                    </a:prstGeom>
+                    <a:noFill/>
+                    <a:ln>
+                      <a:noFill/>
+                    </a:ln>
+                    <a:extLst>
+                      <a:ext uri="{53640926-AAD7-44D8-BBD7-CCE9431645EC}">
+                        <a14:shadowObscured xmlns:a14="http://schemas.microsoft.com/office/drawing/2010/main"/>
+                      </a:ext>
+                    </a:extLst>
+                  </pic:spPr>
+                </pic:pic>
+              </a:graphicData>
+            </a:graphic>
+            <wp14:sizeRelH relativeFrom="page">
+              <wp14:pctWidth>0</wp14:pctWidth>
+            </wp14:sizeRelH>
+            <wp14:sizeRelV relativeFrom="page">
+              <wp14:pctHeight>0</wp14:pctHeight>
+            </wp14:sizeRelV>
+          </wp:anchor>
+        </w:drawing>
+      </w:r>
     </w:p>
     <w:p>
       <w:pPr>
@@ -80,12 +147,57 @@
                 <w:rFonts w:ascii="Impact" w:hAnsi="Impact"/>
                 <w:sz w:val="96"/>
               </w:rPr>
+              <w:t>¨</w:t>
+            </w:r>
+          </w:p>
+          <w:p>
+            <w:pPr>
+              <w:jc w:val="center"/>
+              <w:rPr>
+                <w:rFonts w:ascii="Impact" w:hAnsi="Impact"/>
+                <w:sz w:val="96"/>
+              </w:rPr>
+            </w:pPr>
+          </w:p>
+          <w:p>
+            <w:pPr>
+              <w:jc w:val="center"/>
+              <w:rPr>
+                <w:rFonts w:ascii="Impact" w:hAnsi="Impact"/>
+                <w:sz w:val="96"/>
+              </w:rPr>
+            </w:pPr>
+          </w:p>
+          <w:p>
+            <w:pPr>
+              <w:jc w:val="center"/>
+              <w:rPr>
+                <w:rFonts w:ascii="Impact" w:hAnsi="Impact"/>
+                <w:sz w:val="96"/>
+              </w:rPr>
+            </w:pPr>
+          </w:p>
+          <w:p>
+            <w:pPr>
+              <w:jc w:val="center"/>
+              <w:rPr>
+                <w:rFonts w:ascii="Impact" w:hAnsi="Impact"/>
+                <w:sz w:val="96"/>
+              </w:rPr>
+            </w:pPr>
+            <w:r>
+              <w:rPr>
+                <w:rFonts w:ascii="Impact" w:hAnsi="Impact"/>
+                <w:color w:val="FFFFFF" w:themeColor="background1"/>
+                <w:sz w:val="96"/>
+              </w:rPr>
               <w:t xml:space="preserve">Projet </w:t>
             </w:r>
             <w:proofErr w:type="spellStart"/>
             <w:r>
               <w:rPr>
                 <w:rFonts w:ascii="Impact" w:hAnsi="Impact"/>
+                <w:color w:val="FFFFFF" w:themeColor="background1"/>
                 <w:sz w:val="96"/>
               </w:rPr>
               <w:t>Space</w:t>
@@ -94,6 +206,7 @@
             <w:r>
               <w:rPr>
                 <w:rFonts w:ascii="Impact" w:hAnsi="Impact"/>
+                <w:color w:val="FFFFFF" w:themeColor="background1"/>
                 <w:sz w:val="96"/>
               </w:rPr>
               <w:t xml:space="preserve"> </w:t>
@@ -102,6 +215,7 @@
             <w:r>
               <w:rPr>
                 <w:rFonts w:ascii="Impact" w:hAnsi="Impact"/>
+                <w:color w:val="FFFFFF" w:themeColor="background1"/>
                 <w:sz w:val="96"/>
               </w:rPr>
               <w:t>Invader</w:t>
@@ -125,21 +239,6 @@
         </w:rPr>
       </w:pPr>
     </w:p>
-    <w:p/>
-    <w:p/>
-    <w:p/>
-    <w:p/>
-    <w:p/>
-    <w:p/>
-    <w:p/>
-    <w:p/>
-    <w:p/>
-    <w:p/>
-    <w:p/>
-    <w:p/>
-    <w:p/>
-    <w:p/>
-    <w:p/>
     <w:p/>
     <w:p/>
     <w:p/>
@@ -951,17 +1050,15 @@
           <w:sz w:val="20"/>
           <w:u w:val="single"/>
         </w:rPr>
-        <w:t xml:space="preserve">NOTE L’INTENTION DES UTILISATEURS DE CE </w:t>
-      </w:r>
-      <w:proofErr w:type="gramStart"/>
+        <w:t>NOTE L’INTENTION DES UTILISATEURS DE CE CANEVAS</w:t>
+      </w:r>
       <w:r>
         <w:rPr>
           <w:bCs/>
           <w:i/>
           <w:sz w:val="20"/>
-          <w:u w:val="single"/>
-        </w:rPr>
-        <w:t>CANEVAS</w:t>
+        </w:rPr>
+        <w:t>:</w:t>
       </w:r>
       <w:r>
         <w:rPr>
@@ -969,52 +1066,25 @@
           <w:i/>
           <w:sz w:val="20"/>
         </w:rPr>
-        <w:t>:</w:t>
-      </w:r>
-      <w:proofErr w:type="gramEnd"/>
-      <w:r>
+        <w:br/>
+        <w:t>Toutes les parties en italiques sont là pour aider à comprendre ce qu’il faut mettre dans cette partie du document. Elles n’ont donc aucune raison d’être dans le document final.</w:t>
+      </w:r>
+    </w:p>
+    <w:p>
+      <w:pPr>
         <w:rPr>
           <w:bCs/>
           <w:i/>
           <w:sz w:val="20"/>
         </w:rPr>
-        <w:br/>
-        <w:t>Toutes les parties en italiques sont là pour aider à comprendre ce qu’il faut mettre dans cette partie du document. Elles n’ont donc aucune raison d’être dans le document final.</w:t>
-      </w:r>
-    </w:p>
-    <w:p>
-      <w:pPr>
+      </w:pPr>
+      <w:r>
         <w:rPr>
           <w:bCs/>
           <w:i/>
           <w:sz w:val="20"/>
         </w:rPr>
-      </w:pPr>
-      <w:r>
-        <w:rPr>
-          <w:bCs/>
-          <w:i/>
-          <w:sz w:val="20"/>
-        </w:rPr>
-        <w:t xml:space="preserve">De plus, en fonction du type de </w:t>
-      </w:r>
-      <w:proofErr w:type="gramStart"/>
-      <w:r>
-        <w:rPr>
-          <w:bCs/>
-          <w:i/>
-          <w:sz w:val="20"/>
-        </w:rPr>
-        <w:t>projet,  il</w:t>
-      </w:r>
-      <w:proofErr w:type="gramEnd"/>
-      <w:r>
-        <w:rPr>
-          <w:bCs/>
-          <w:i/>
-          <w:sz w:val="20"/>
-        </w:rPr>
-        <w:t xml:space="preserve"> est tout à fait possible que certains chapitres ou paragraphes n’aient aucun sens. Dans ce cas il est recommandé de les retirer du document pour éviter de l’alourdir inutilement.  </w:t>
+        <w:t xml:space="preserve">De plus, en fonction du type de projet,  il est tout à fait possible que certains chapitres ou paragraphes n’aient aucun sens. Dans ce cas il est recommandé de les retirer du document pour éviter de l’alourdir inutilement.  </w:t>
       </w:r>
     </w:p>
     <w:p>
@@ -1526,7 +1596,7 @@
                     <pic:cNvPicPr/>
                   </pic:nvPicPr>
                   <pic:blipFill rotWithShape="1">
-                    <a:blip r:embed="rId10"/>
+                    <a:blip r:embed="rId11"/>
                     <a:srcRect r="25761"/>
                     <a:stretch/>
                   </pic:blipFill>
@@ -2321,7 +2391,7 @@
                     <pic:cNvPicPr/>
                   </pic:nvPicPr>
                   <pic:blipFill>
-                    <a:blip r:embed="rId12"/>
+                    <a:blip r:embed="rId11"/>
                     <a:stretch>
                       <a:fillRect/>
                     </a:stretch>
@@ -2420,7 +2490,6 @@
           <w:szCs w:val="32"/>
         </w:rPr>
       </w:pPr>
-      <w:proofErr w:type="gramStart"/>
       <w:r>
         <w:rPr>
           <w:rFonts w:ascii="Abadi" w:hAnsi="Abadi"/>
@@ -2429,18 +2498,7 @@
           <w:sz w:val="36"/>
           <w:szCs w:val="36"/>
         </w:rPr>
-        <w:t>( !!!</w:t>
-      </w:r>
-      <w:proofErr w:type="gramEnd"/>
-      <w:r>
-        <w:rPr>
-          <w:rFonts w:ascii="Abadi" w:hAnsi="Abadi"/>
-          <w:b/>
-          <w:bCs/>
-          <w:sz w:val="36"/>
-          <w:szCs w:val="36"/>
-        </w:rPr>
-        <w:t xml:space="preserve"> ajouter la </w:t>
+        <w:t xml:space="preserve">( !!! ajouter la </w:t>
       </w:r>
       <w:proofErr w:type="spellStart"/>
       <w:r>
@@ -2663,7 +2721,7 @@
                     <pic:cNvPicPr/>
                   </pic:nvPicPr>
                   <pic:blipFill>
-                    <a:blip r:embed="rId13"/>
+                    <a:blip r:embed="rId11"/>
                     <a:stretch>
                       <a:fillRect/>
                     </a:stretch>
@@ -2941,7 +2999,7 @@
                     <pic:cNvPicPr/>
                   </pic:nvPicPr>
                   <pic:blipFill>
-                    <a:blip r:embed="rId14"/>
+                    <a:blip r:embed="rId11"/>
                     <a:stretch>
                       <a:fillRect/>
                     </a:stretch>
@@ -3732,23 +3790,7 @@
           <w:sz w:val="32"/>
           <w:szCs w:val="32"/>
         </w:rPr>
-        <w:t xml:space="preserve">Lorsque je maintiens la flèche de </w:t>
-      </w:r>
-      <w:r>
-        <w:rPr>
-          <w:rFonts w:ascii="Abadi" w:hAnsi="Abadi" w:cstheme="minorHAnsi"/>
-          <w:sz w:val="32"/>
-          <w:szCs w:val="32"/>
-        </w:rPr>
-        <w:t>gauche</w:t>
-      </w:r>
-      <w:r>
-        <w:rPr>
-          <w:rFonts w:ascii="Abadi" w:hAnsi="Abadi" w:cstheme="minorHAnsi"/>
-          <w:sz w:val="32"/>
-          <w:szCs w:val="32"/>
-        </w:rPr>
-        <w:t>, le vaisseau se déplace continuellement à un rythme régulier.</w:t>
+        <w:t>Lorsque je maintiens la flèche de gauche, le vaisseau se déplace continuellement à un rythme régulier.</w:t>
       </w:r>
     </w:p>
     <w:p>
@@ -5051,23 +5093,7 @@
           <w:sz w:val="32"/>
           <w:szCs w:val="32"/>
         </w:rPr>
-        <w:t xml:space="preserve">Pendant le jeu, quand un missile </w:t>
-      </w:r>
-      <w:r>
-        <w:rPr>
-          <w:rFonts w:ascii="Abadi" w:hAnsi="Abadi" w:cstheme="minorHAnsi"/>
-          <w:sz w:val="32"/>
-          <w:szCs w:val="32"/>
-        </w:rPr>
-        <w:t>d’alien</w:t>
-      </w:r>
-      <w:r>
-        <w:rPr>
-          <w:rFonts w:ascii="Abadi" w:hAnsi="Abadi" w:cstheme="minorHAnsi"/>
-          <w:sz w:val="32"/>
-          <w:szCs w:val="32"/>
-        </w:rPr>
-        <w:t>, frappe le bunker, une brique est détruite à l’endroit d’impact</w:t>
+        <w:t>Pendant le jeu, quand un missile d’alien, frappe le bunker, une brique est détruite à l’endroit d’impact</w:t>
       </w:r>
     </w:p>
     <w:p>
@@ -5978,6 +6004,7 @@
           <w:rFonts w:ascii="Arial" w:hAnsi="Arial"/>
           <w:i/>
           <w:iCs/>
+          <w:noProof/>
           <w:sz w:val="24"/>
           <w:szCs w:val="14"/>
           <w:lang w:eastAsia="fr-FR"/>
@@ -5998,7 +6025,7 @@
                     <pic:cNvPicPr/>
                   </pic:nvPicPr>
                   <pic:blipFill>
-                    <a:blip r:embed="rId15"/>
+                    <a:blip r:embed="rId11"/>
                     <a:stretch>
                       <a:fillRect/>
                     </a:stretch>
@@ -6261,16 +6288,8 @@
         <w:rPr>
           <w:i/>
         </w:rPr>
-        <w:t xml:space="preserve">, donner sous forme de </w:t>
-      </w:r>
-      <w:proofErr w:type="gramStart"/>
-      <w:r>
-        <w:rPr>
-          <w:i/>
-        </w:rPr>
-        <w:t>tableau:</w:t>
-      </w:r>
-      <w:proofErr w:type="gramEnd"/>
+        <w:t>, donner sous forme de tableau:</w:t>
+      </w:r>
     </w:p>
     <w:p>
       <w:pPr>
@@ -6377,21 +6396,7 @@
         <w:rPr>
           <w:i/>
         </w:rPr>
-        <w:t xml:space="preserve">S'il reste encore des </w:t>
-      </w:r>
-      <w:proofErr w:type="gramStart"/>
-      <w:r>
-        <w:rPr>
-          <w:i/>
-        </w:rPr>
-        <w:t>erreurs:</w:t>
-      </w:r>
-      <w:proofErr w:type="gramEnd"/>
-      <w:r>
-        <w:rPr>
-          <w:i/>
-        </w:rPr>
-        <w:t xml:space="preserve"> </w:t>
+        <w:t xml:space="preserve">S'il reste encore des erreurs: </w:t>
       </w:r>
     </w:p>
     <w:p>
@@ -6561,18 +6566,8 @@
           <w:i/>
           <w:sz w:val="24"/>
         </w:rPr>
-        <w:t xml:space="preserve">Développez en tous cas les points </w:t>
-      </w:r>
-      <w:proofErr w:type="gramStart"/>
-      <w:r>
-        <w:rPr>
-          <w:rFonts w:ascii="Arial" w:hAnsi="Arial" w:cs="Arial"/>
-          <w:i/>
-          <w:sz w:val="24"/>
-        </w:rPr>
-        <w:t>suivants:</w:t>
-      </w:r>
-      <w:proofErr w:type="gramEnd"/>
+        <w:t>Développez en tous cas les points suivants:</w:t>
+      </w:r>
     </w:p>
     <w:p>
       <w:pPr>
@@ -6667,8 +6662,8 @@
       </w:r>
     </w:p>
     <w:sectPr>
-      <w:headerReference w:type="default" r:id="rId16"/>
-      <w:footerReference w:type="default" r:id="rId17"/>
+      <w:headerReference w:type="default" r:id="rId12"/>
+      <w:footerReference w:type="default" r:id="rId13"/>
       <w:pgSz w:w="11906" w:h="16838" w:code="9"/>
       <w:pgMar w:top="1418" w:right="1418" w:bottom="1418" w:left="1418" w:header="720" w:footer="720" w:gutter="0"/>
       <w:cols w:space="720"/>
@@ -10553,6 +10548,26 @@
 </file>
 
 <file path=customXml/item1.xml><?xml version="1.0" encoding="utf-8"?>
+<p:properties xmlns:p="http://schemas.microsoft.com/office/2006/metadata/properties" xmlns:xsi="http://www.w3.org/2001/XMLSchema-instance" xmlns:pc="http://schemas.microsoft.com/office/infopath/2007/PartnerControls">
+  <documentManagement>
+    <TaxCatchAll xmlns="dfa80de1-e9bb-4cf2-893d-d06220b3971a" xsi:nil="true"/>
+    <lcf76f155ced4ddcb4097134ff3c332f xmlns="98d92101-24da-4498-9971-a24673344bd8">
+      <Terms xmlns="http://schemas.microsoft.com/office/infopath/2007/PartnerControls"/>
+    </lcf76f155ced4ddcb4097134ff3c332f>
+  </documentManagement>
+</p:properties>
+</file>
+
+<file path=customXml/item2.xml><?xml version="1.0" encoding="utf-8"?>
+<?mso-contentType ?>
+<FormTemplates xmlns="http://schemas.microsoft.com/sharepoint/v3/contenttype/forms">
+  <Display>DocumentLibraryForm</Display>
+  <Edit>DocumentLibraryForm</Edit>
+  <New>DocumentLibraryForm</New>
+</FormTemplates>
+</file>
+
+<file path=customXml/item3.xml><?xml version="1.0" encoding="utf-8"?>
 <ct:contentTypeSchema xmlns:ct="http://schemas.microsoft.com/office/2006/metadata/contentType" xmlns:ma="http://schemas.microsoft.com/office/2006/metadata/properties/metaAttributes" ct:_="" ma:_="" ma:contentTypeName="Document" ma:contentTypeID="0x010100E529CC47EA4E614CBF50FAFAB9B8F32B" ma:contentTypeVersion="8" ma:contentTypeDescription="Crée un document." ma:contentTypeScope="" ma:versionID="f813ab756c42af8af494d6605e22e37b">
   <xsd:schema xmlns:xsd="http://www.w3.org/2001/XMLSchema" xmlns:xs="http://www.w3.org/2001/XMLSchema" xmlns:p="http://schemas.microsoft.com/office/2006/metadata/properties" xmlns:ns2="98d92101-24da-4498-9971-a24673344bd8" xmlns:ns3="dfa80de1-e9bb-4cf2-893d-d06220b3971a" targetNamespace="http://schemas.microsoft.com/office/2006/metadata/properties" ma:root="true" ma:fieldsID="808c042e6474ee35eb4b0b0b71aaa865" ns2:_="" ns3:_="">
     <xsd:import namespace="98d92101-24da-4498-9971-a24673344bd8"/>
@@ -10729,27 +10744,26 @@
 </ct:contentTypeSchema>
 </file>
 
-<file path=customXml/item2.xml><?xml version="1.0" encoding="utf-8"?>
-<?mso-contentType ?>
-<FormTemplates xmlns="http://schemas.microsoft.com/sharepoint/v3/contenttype/forms">
-  <Display>DocumentLibraryForm</Display>
-  <Edit>DocumentLibraryForm</Edit>
-  <New>DocumentLibraryForm</New>
-</FormTemplates>
+<file path=customXml/itemProps1.xml><?xml version="1.0" encoding="utf-8"?>
+<ds:datastoreItem xmlns:ds="http://schemas.openxmlformats.org/officeDocument/2006/customXml" ds:itemID="{C67345A5-5E60-44B5-BB2F-AEFC3A6BDAB4}">
+  <ds:schemaRefs>
+    <ds:schemaRef ds:uri="http://schemas.microsoft.com/office/2006/metadata/properties"/>
+    <ds:schemaRef ds:uri="http://schemas.microsoft.com/office/infopath/2007/PartnerControls"/>
+    <ds:schemaRef ds:uri="dfa80de1-e9bb-4cf2-893d-d06220b3971a"/>
+    <ds:schemaRef ds:uri="98d92101-24da-4498-9971-a24673344bd8"/>
+  </ds:schemaRefs>
+</ds:datastoreItem>
 </file>
 
-<file path=customXml/item3.xml><?xml version="1.0" encoding="utf-8"?>
-<p:properties xmlns:p="http://schemas.microsoft.com/office/2006/metadata/properties" xmlns:xsi="http://www.w3.org/2001/XMLSchema-instance" xmlns:pc="http://schemas.microsoft.com/office/infopath/2007/PartnerControls">
-  <documentManagement>
-    <TaxCatchAll xmlns="dfa80de1-e9bb-4cf2-893d-d06220b3971a" xsi:nil="true"/>
-    <lcf76f155ced4ddcb4097134ff3c332f xmlns="98d92101-24da-4498-9971-a24673344bd8">
-      <Terms xmlns="http://schemas.microsoft.com/office/infopath/2007/PartnerControls"/>
-    </lcf76f155ced4ddcb4097134ff3c332f>
-  </documentManagement>
-</p:properties>
+<file path=customXml/itemProps2.xml><?xml version="1.0" encoding="utf-8"?>
+<ds:datastoreItem xmlns:ds="http://schemas.openxmlformats.org/officeDocument/2006/customXml" ds:itemID="{E5D04750-DEB0-4A48-8874-419D87A58A58}">
+  <ds:schemaRefs>
+    <ds:schemaRef ds:uri="http://schemas.microsoft.com/sharepoint/v3/contenttype/forms"/>
+  </ds:schemaRefs>
+</ds:datastoreItem>
 </file>
 
-<file path=customXml/itemProps1.xml><?xml version="1.0" encoding="utf-8"?>
+<file path=customXml/itemProps3.xml><?xml version="1.0" encoding="utf-8"?>
 <ds:datastoreItem xmlns:ds="http://schemas.openxmlformats.org/officeDocument/2006/customXml" ds:itemID="{77E804A3-4F67-4514-9953-17884201287B}">
   <ds:schemaRefs>
     <ds:schemaRef ds:uri="http://schemas.microsoft.com/office/2006/metadata/contentType"/>
@@ -10766,23 +10780,4 @@
     <ds:schemaRef ds:uri="http://schemas.microsoft.com/internal/obd"/>
   </ds:schemaRefs>
 </ds:datastoreItem>
-</file>
-
-<file path=customXml/itemProps2.xml><?xml version="1.0" encoding="utf-8"?>
-<ds:datastoreItem xmlns:ds="http://schemas.openxmlformats.org/officeDocument/2006/customXml" ds:itemID="{E5D04750-DEB0-4A48-8874-419D87A58A58}">
-  <ds:schemaRefs>
-    <ds:schemaRef ds:uri="http://schemas.microsoft.com/sharepoint/v3/contenttype/forms"/>
-  </ds:schemaRefs>
-</ds:datastoreItem>
-</file>
-
-<file path=customXml/itemProps3.xml><?xml version="1.0" encoding="utf-8"?>
-<ds:datastoreItem xmlns:ds="http://schemas.openxmlformats.org/officeDocument/2006/customXml" ds:itemID="{C67345A5-5E60-44B5-BB2F-AEFC3A6BDAB4}">
-  <ds:schemaRefs>
-    <ds:schemaRef ds:uri="http://schemas.microsoft.com/office/2006/metadata/properties"/>
-    <ds:schemaRef ds:uri="http://schemas.microsoft.com/office/infopath/2007/PartnerControls"/>
-    <ds:schemaRef ds:uri="dfa80de1-e9bb-4cf2-893d-d06220b3971a"/>
-    <ds:schemaRef ds:uri="98d92101-24da-4498-9971-a24673344bd8"/>
-  </ds:schemaRefs>
-</ds:datastoreItem>
 </file>
</xml_diff>

<commit_message>
Update Canevas Dossier de projet.docx
</commit_message>
<xml_diff>
--- a/Canevas Dossier de projet.docx
+++ b/Canevas Dossier de projet.docx
@@ -907,15 +907,17 @@
           <w:sz w:val="20"/>
           <w:u w:val="single"/>
         </w:rPr>
-        <w:t>NOTE L’INTENTION DES UTILISATEURS DE CE CANEVAS</w:t>
-      </w:r>
+        <w:t xml:space="preserve">NOTE L’INTENTION DES UTILISATEURS DE CE </w:t>
+      </w:r>
+      <w:proofErr w:type="gramStart"/>
       <w:r>
         <w:rPr>
           <w:bCs/>
           <w:i/>
           <w:sz w:val="20"/>
-        </w:rPr>
-        <w:t>:</w:t>
+          <w:u w:val="single"/>
+        </w:rPr>
+        <w:t>CANEVAS</w:t>
       </w:r>
       <w:r>
         <w:rPr>
@@ -923,6 +925,15 @@
           <w:i/>
           <w:sz w:val="20"/>
         </w:rPr>
+        <w:t>:</w:t>
+      </w:r>
+      <w:proofErr w:type="gramEnd"/>
+      <w:r>
+        <w:rPr>
+          <w:bCs/>
+          <w:i/>
+          <w:sz w:val="20"/>
+        </w:rPr>
         <w:br/>
         <w:t>Toutes les parties en italiques sont là pour aider à comprendre ce qu’il faut mettre dans cette partie du document. Elles n’ont donc aucune raison d’être dans le document final.</w:t>
       </w:r>
@@ -941,7 +952,25 @@
           <w:i/>
           <w:sz w:val="20"/>
         </w:rPr>
-        <w:t xml:space="preserve">De plus, en fonction du type de projet,  il est tout à fait possible que certains chapitres ou paragraphes n’aient aucun sens. Dans ce cas il est recommandé de les retirer du document pour éviter de l’alourdir inutilement.  </w:t>
+        <w:t xml:space="preserve">De plus, en fonction du type de </w:t>
+      </w:r>
+      <w:proofErr w:type="gramStart"/>
+      <w:r>
+        <w:rPr>
+          <w:bCs/>
+          <w:i/>
+          <w:sz w:val="20"/>
+        </w:rPr>
+        <w:t>projet,  il</w:t>
+      </w:r>
+      <w:proofErr w:type="gramEnd"/>
+      <w:r>
+        <w:rPr>
+          <w:bCs/>
+          <w:i/>
+          <w:sz w:val="20"/>
+        </w:rPr>
+        <w:t xml:space="preserve"> est tout à fait possible que certains chapitres ou paragraphes n’aient aucun sens. Dans ce cas il est recommandé de les retirer du document pour éviter de l’alourdir inutilement.  </w:t>
       </w:r>
     </w:p>
     <w:p>
@@ -973,7 +1002,31 @@
       </w:r>
       <w:r>
         <w:br/>
-        <w:t>Afin d’acquérir tout ces compétences, je le fais au travers d’un programme que je dois concevoir en C# d’un jeu populaire qui se nomme : Space Invaders.</w:t>
+        <w:t xml:space="preserve">Afin d’acquérir </w:t>
+      </w:r>
+      <w:proofErr w:type="spellStart"/>
+      <w:r>
+        <w:t>tout</w:t>
+      </w:r>
+      <w:proofErr w:type="spellEnd"/>
+      <w:r>
+        <w:t xml:space="preserve"> ces compétences, je le fais au travers d’un programme que je dois concevoir en C# d’un jeu populaire qui se nomme : </w:t>
+      </w:r>
+      <w:proofErr w:type="spellStart"/>
+      <w:r>
+        <w:t>Space</w:t>
+      </w:r>
+      <w:proofErr w:type="spellEnd"/>
+      <w:r>
+        <w:t xml:space="preserve"> </w:t>
+      </w:r>
+      <w:proofErr w:type="spellStart"/>
+      <w:r>
+        <w:t>Invaders</w:t>
+      </w:r>
+      <w:proofErr w:type="spellEnd"/>
+      <w:r>
+        <w:t>.</w:t>
       </w:r>
     </w:p>
     <w:p>
@@ -1999,8 +2052,18 @@
           <w:szCs w:val="32"/>
         </w:rPr>
         <w:tab/>
-        <w:t>: Va être rediriger sur le menu du jeu « Space</w:t>
-      </w:r>
+        <w:t>: Va être rediriger sur le menu du jeu « </w:t>
+      </w:r>
+      <w:proofErr w:type="spellStart"/>
+      <w:r>
+        <w:rPr>
+          <w:rFonts w:ascii="Abadi" w:hAnsi="Abadi"/>
+          <w:sz w:val="32"/>
+          <w:szCs w:val="32"/>
+        </w:rPr>
+        <w:t>Space</w:t>
+      </w:r>
+      <w:proofErr w:type="spellEnd"/>
       <w:r>
         <w:rPr>
           <w:rFonts w:ascii="Abadi" w:hAnsi="Abadi"/>
@@ -2355,6 +2418,7 @@
           <w:szCs w:val="32"/>
         </w:rPr>
       </w:pPr>
+      <w:proofErr w:type="gramStart"/>
       <w:r>
         <w:rPr>
           <w:rFonts w:ascii="Abadi" w:hAnsi="Abadi"/>
@@ -2363,7 +2427,40 @@
           <w:sz w:val="36"/>
           <w:szCs w:val="36"/>
         </w:rPr>
-        <w:t>( !!! ajouter la difficultée)</w:t>
+        <w:t>( !!!</w:t>
+      </w:r>
+      <w:proofErr w:type="gramEnd"/>
+      <w:r>
+        <w:rPr>
+          <w:rFonts w:ascii="Abadi" w:hAnsi="Abadi"/>
+          <w:b/>
+          <w:bCs/>
+          <w:sz w:val="36"/>
+          <w:szCs w:val="36"/>
+        </w:rPr>
+        <w:t xml:space="preserve"> ajouter la </w:t>
+      </w:r>
+      <w:proofErr w:type="spellStart"/>
+      <w:r>
+        <w:rPr>
+          <w:rFonts w:ascii="Abadi" w:hAnsi="Abadi"/>
+          <w:b/>
+          <w:bCs/>
+          <w:sz w:val="36"/>
+          <w:szCs w:val="36"/>
+        </w:rPr>
+        <w:t>difficultée</w:t>
+      </w:r>
+      <w:proofErr w:type="spellEnd"/>
+      <w:r>
+        <w:rPr>
+          <w:rFonts w:ascii="Abadi" w:hAnsi="Abadi"/>
+          <w:b/>
+          <w:bCs/>
+          <w:sz w:val="36"/>
+          <w:szCs w:val="36"/>
+        </w:rPr>
+        <w:t>)</w:t>
       </w:r>
       <w:r>
         <w:rPr>
@@ -2660,7 +2757,25 @@
           <w:sz w:val="32"/>
           <w:szCs w:val="32"/>
         </w:rPr>
-        <w:t>-Lorsque j’appuie sur « enter » le menu Crédit va être rediriger sur le menu Selection.</w:t>
+        <w:t xml:space="preserve">-Lorsque j’appuie sur « enter » le menu Crédit va être rediriger sur le menu </w:t>
+      </w:r>
+      <w:proofErr w:type="spellStart"/>
+      <w:r>
+        <w:rPr>
+          <w:rFonts w:ascii="Abadi" w:hAnsi="Abadi"/>
+          <w:sz w:val="32"/>
+          <w:szCs w:val="32"/>
+        </w:rPr>
+        <w:t>Selection</w:t>
+      </w:r>
+      <w:proofErr w:type="spellEnd"/>
+      <w:r>
+        <w:rPr>
+          <w:rFonts w:ascii="Abadi" w:hAnsi="Abadi"/>
+          <w:sz w:val="32"/>
+          <w:szCs w:val="32"/>
+        </w:rPr>
+        <w:t>.</w:t>
       </w:r>
       <w:r>
         <w:rPr>
@@ -5103,6 +5218,7 @@
     <w:p/>
     <w:p/>
     <w:p>
+      <w:proofErr w:type="spellStart"/>
       <w:r>
         <w:rPr>
           <w:rFonts w:ascii="Abadi" w:hAnsi="Abadi"/>
@@ -5111,7 +5227,18 @@
           <w:sz w:val="40"/>
           <w:szCs w:val="40"/>
         </w:rPr>
-        <w:t>Highcore :</w:t>
+        <w:t>Highcore</w:t>
+      </w:r>
+      <w:proofErr w:type="spellEnd"/>
+      <w:r>
+        <w:rPr>
+          <w:rFonts w:ascii="Abadi" w:hAnsi="Abadi"/>
+          <w:b/>
+          <w:bCs/>
+          <w:sz w:val="40"/>
+          <w:szCs w:val="40"/>
+        </w:rPr>
+        <w:t> :</w:t>
       </w:r>
     </w:p>
     <w:p/>
@@ -5212,7 +5339,25 @@
           <w:sz w:val="32"/>
           <w:szCs w:val="32"/>
         </w:rPr>
-        <w:t>Un menu Highscore en voyant les différents joueurs avec le score</w:t>
+        <w:t xml:space="preserve">Un menu </w:t>
+      </w:r>
+      <w:proofErr w:type="spellStart"/>
+      <w:r>
+        <w:rPr>
+          <w:rFonts w:ascii="Abadi" w:hAnsi="Abadi" w:cstheme="minorHAnsi"/>
+          <w:sz w:val="32"/>
+          <w:szCs w:val="32"/>
+        </w:rPr>
+        <w:t>Highscore</w:t>
+      </w:r>
+      <w:proofErr w:type="spellEnd"/>
+      <w:r>
+        <w:rPr>
+          <w:rFonts w:ascii="Abadi" w:hAnsi="Abadi" w:cstheme="minorHAnsi"/>
+          <w:sz w:val="32"/>
+          <w:szCs w:val="32"/>
+        </w:rPr>
+        <w:t xml:space="preserve"> en voyant les différents joueurs avec le score</w:t>
       </w:r>
     </w:p>
     <w:p>
@@ -5260,8 +5405,18 @@
           <w:sz w:val="32"/>
           <w:szCs w:val="32"/>
         </w:rPr>
-        <w:t>et sera affiché dans le menu Highscore</w:t>
-      </w:r>
+        <w:t xml:space="preserve">et sera affiché dans le menu </w:t>
+      </w:r>
+      <w:proofErr w:type="spellStart"/>
+      <w:r>
+        <w:rPr>
+          <w:rFonts w:ascii="Abadi" w:hAnsi="Abadi" w:cstheme="minorHAnsi"/>
+          <w:sz w:val="32"/>
+          <w:szCs w:val="32"/>
+        </w:rPr>
+        <w:t>Highscore</w:t>
+      </w:r>
+      <w:proofErr w:type="spellEnd"/>
     </w:p>
     <w:p/>
     <w:p/>
@@ -6863,6 +7018,7 @@
                 <w:szCs w:val="32"/>
               </w:rPr>
             </w:pPr>
+            <w:proofErr w:type="spellStart"/>
             <w:r>
               <w:rPr>
                 <w:rFonts w:ascii="Abadi" w:hAnsi="Abadi" w:cstheme="minorHAnsi"/>
@@ -6873,6 +7029,7 @@
               </w:rPr>
               <w:t>Highscore</w:t>
             </w:r>
+            <w:proofErr w:type="spellEnd"/>
           </w:p>
         </w:tc>
         <w:tc>
@@ -6994,16 +7151,6 @@
                 <w:szCs w:val="32"/>
               </w:rPr>
             </w:pPr>
-            <w:r>
-              <w:rPr>
-                <w:rFonts w:ascii="Abadi" w:hAnsi="Abadi"/>
-                <w:b/>
-                <w:bCs/>
-                <w:sz w:val="32"/>
-                <w:szCs w:val="32"/>
-              </w:rPr>
-              <w:t>02.11.2022</w:t>
-            </w:r>
           </w:p>
         </w:tc>
         <w:tc>
@@ -7760,7 +7907,57 @@
           <w:iCs/>
         </w:rPr>
         <w:br/>
-        <w:t>j’ai bien fait le menu de selection mais j’ai commencer par là, donc tout le code que j’ai fait je dois changer pour qu’il commence d’abord par le menu Start, ensuite par le Select</w:t>
+        <w:t xml:space="preserve">j’ai bien fait le menu de </w:t>
+      </w:r>
+      <w:proofErr w:type="spellStart"/>
+      <w:r>
+        <w:rPr>
+          <w:rFonts w:cs="Arial"/>
+          <w:iCs/>
+        </w:rPr>
+        <w:t>selection</w:t>
+      </w:r>
+      <w:proofErr w:type="spellEnd"/>
+      <w:r>
+        <w:rPr>
+          <w:rFonts w:cs="Arial"/>
+          <w:iCs/>
+        </w:rPr>
+        <w:t xml:space="preserve"> mais j’ai </w:t>
+      </w:r>
+      <w:proofErr w:type="spellStart"/>
+      <w:proofErr w:type="gramStart"/>
+      <w:r>
+        <w:rPr>
+          <w:rFonts w:cs="Arial"/>
+          <w:iCs/>
+        </w:rPr>
+        <w:t>commencer</w:t>
+      </w:r>
+      <w:proofErr w:type="spellEnd"/>
+      <w:proofErr w:type="gramEnd"/>
+      <w:r>
+        <w:rPr>
+          <w:rFonts w:cs="Arial"/>
+          <w:iCs/>
+        </w:rPr>
+        <w:t xml:space="preserve"> </w:t>
+      </w:r>
+      <w:proofErr w:type="spellStart"/>
+      <w:r>
+        <w:rPr>
+          <w:rFonts w:cs="Arial"/>
+          <w:iCs/>
+        </w:rPr>
+        <w:t>par là</w:t>
+      </w:r>
+      <w:proofErr w:type="spellEnd"/>
+      <w:r>
+        <w:rPr>
+          <w:rFonts w:cs="Arial"/>
+          <w:iCs/>
+        </w:rPr>
+        <w:t>, donc tout le code que j’ai fait je dois changer pour qu’il commence d’abord par le menu Start, ensuite par le Select</w:t>
       </w:r>
     </w:p>
     <w:p>
@@ -7848,8 +8045,18 @@
           <w:i/>
           <w:sz w:val="24"/>
         </w:rPr>
-        <w:t>Développez en tous cas les points suivants:</w:t>
-      </w:r>
+        <w:t xml:space="preserve">Développez en tous cas les points </w:t>
+      </w:r>
+      <w:proofErr w:type="gramStart"/>
+      <w:r>
+        <w:rPr>
+          <w:rFonts w:ascii="Arial" w:hAnsi="Arial" w:cs="Arial"/>
+          <w:i/>
+          <w:sz w:val="24"/>
+        </w:rPr>
+        <w:t>suivants:</w:t>
+      </w:r>
+      <w:proofErr w:type="gramEnd"/>
     </w:p>
     <w:p>
       <w:pPr>

</xml_diff>

<commit_message>
Documentation mis à jour
</commit_message>
<xml_diff>
--- a/Canevas Dossier de projet.docx
+++ b/Canevas Dossier de projet.docx
@@ -1,6 +1,6 @@
 
 <file path=word/document.xml><?xml version="1.0" encoding="utf-8"?>
-<w:document xmlns:wpc="http://schemas.microsoft.com/office/word/2010/wordprocessingCanvas" xmlns:cx="http://schemas.microsoft.com/office/drawing/2014/chartex" xmlns:cx1="http://schemas.microsoft.com/office/drawing/2015/9/8/chartex" xmlns:cx2="http://schemas.microsoft.com/office/drawing/2015/10/21/chartex" xmlns:cx3="http://schemas.microsoft.com/office/drawing/2016/5/9/chartex" xmlns:cx4="http://schemas.microsoft.com/office/drawing/2016/5/10/chartex" xmlns:cx5="http://schemas.microsoft.com/office/drawing/2016/5/11/chartex" xmlns:cx6="http://schemas.microsoft.com/office/drawing/2016/5/12/chartex" xmlns:cx7="http://schemas.microsoft.com/office/drawing/2016/5/13/chartex" xmlns:cx8="http://schemas.microsoft.com/office/drawing/2016/5/14/chartex" xmlns:mc="http://schemas.openxmlformats.org/markup-compatibility/2006" xmlns:aink="http://schemas.microsoft.com/office/drawing/2016/ink" xmlns:am3d="http://schemas.microsoft.com/office/drawing/2017/model3d" xmlns:o="urn:schemas-microsoft-com:office:office" xmlns:r="http://schemas.openxmlformats.org/officeDocument/2006/relationships" xmlns:m="http://schemas.openxmlformats.org/officeDocument/2006/math" xmlns:v="urn:schemas-microsoft-com:vml" xmlns:wp14="http://schemas.microsoft.com/office/word/2010/wordprocessingDrawing" xmlns:wp="http://schemas.openxmlformats.org/drawingml/2006/wordprocessingDrawing" xmlns:w10="urn:schemas-microsoft-com:office:word" xmlns:w="http://schemas.openxmlformats.org/wordprocessingml/2006/main" xmlns:w14="http://schemas.microsoft.com/office/word/2010/wordml" xmlns:w15="http://schemas.microsoft.com/office/word/2012/wordml" xmlns:w16cex="http://schemas.microsoft.com/office/word/2018/wordml/cex" xmlns:w16cid="http://schemas.microsoft.com/office/word/2016/wordml/cid" xmlns:w16="http://schemas.microsoft.com/office/word/2018/wordml" xmlns:w16se="http://schemas.microsoft.com/office/word/2015/wordml/symex" xmlns:wpg="http://schemas.microsoft.com/office/word/2010/wordprocessingGroup" xmlns:wpi="http://schemas.microsoft.com/office/word/2010/wordprocessingInk" xmlns:wne="http://schemas.microsoft.com/office/word/2006/wordml" xmlns:wps="http://schemas.microsoft.com/office/word/2010/wordprocessingShape" mc:Ignorable="w14 w15 w16se w16cid w16 w16cex wp14">
+<w:document xmlns:wpc="http://schemas.microsoft.com/office/word/2010/wordprocessingCanvas" xmlns:cx="http://schemas.microsoft.com/office/drawing/2014/chartex" xmlns:cx1="http://schemas.microsoft.com/office/drawing/2015/9/8/chartex" xmlns:cx2="http://schemas.microsoft.com/office/drawing/2015/10/21/chartex" xmlns:cx3="http://schemas.microsoft.com/office/drawing/2016/5/9/chartex" xmlns:cx4="http://schemas.microsoft.com/office/drawing/2016/5/10/chartex" xmlns:cx5="http://schemas.microsoft.com/office/drawing/2016/5/11/chartex" xmlns:cx6="http://schemas.microsoft.com/office/drawing/2016/5/12/chartex" xmlns:cx7="http://schemas.microsoft.com/office/drawing/2016/5/13/chartex" xmlns:cx8="http://schemas.microsoft.com/office/drawing/2016/5/14/chartex" xmlns:mc="http://schemas.openxmlformats.org/markup-compatibility/2006" xmlns:aink="http://schemas.microsoft.com/office/drawing/2016/ink" xmlns:am3d="http://schemas.microsoft.com/office/drawing/2017/model3d" xmlns:o="urn:schemas-microsoft-com:office:office" xmlns:oel="http://schemas.microsoft.com/office/2019/extlst" xmlns:r="http://schemas.openxmlformats.org/officeDocument/2006/relationships" xmlns:m="http://schemas.openxmlformats.org/officeDocument/2006/math" xmlns:v="urn:schemas-microsoft-com:vml" xmlns:wp14="http://schemas.microsoft.com/office/word/2010/wordprocessingDrawing" xmlns:wp="http://schemas.openxmlformats.org/drawingml/2006/wordprocessingDrawing" xmlns:w10="urn:schemas-microsoft-com:office:word" xmlns:w="http://schemas.openxmlformats.org/wordprocessingml/2006/main" xmlns:w14="http://schemas.microsoft.com/office/word/2010/wordml" xmlns:w15="http://schemas.microsoft.com/office/word/2012/wordml" xmlns:w16cex="http://schemas.microsoft.com/office/word/2018/wordml/cex" xmlns:w16cid="http://schemas.microsoft.com/office/word/2016/wordml/cid" xmlns:w16="http://schemas.microsoft.com/office/word/2018/wordml" xmlns:w16sdtdh="http://schemas.microsoft.com/office/word/2020/wordml/sdtdatahash" xmlns:w16se="http://schemas.microsoft.com/office/word/2015/wordml/symex" xmlns:wpg="http://schemas.microsoft.com/office/word/2010/wordprocessingGroup" xmlns:wpi="http://schemas.microsoft.com/office/word/2010/wordprocessingInk" xmlns:wne="http://schemas.microsoft.com/office/word/2006/wordml" xmlns:wps="http://schemas.microsoft.com/office/word/2010/wordprocessingShape" mc:Ignorable="w14 w15 w16se w16cid w16 w16cex w16sdtdh wp14">
   <w:body>
     <w:p>
       <w:pPr>
@@ -33,7 +33,7 @@
                     </pic:cNvPicPr>
                   </pic:nvPicPr>
                   <pic:blipFill>
-                    <a:blip r:embed="rId10">
+                    <a:blip r:embed="rId11">
                       <a:extLst>
                         <a:ext uri="{28A0092B-C50C-407E-A947-70E740481C1C}">
                           <a14:useLocalDpi xmlns:a14="http://schemas.microsoft.com/office/drawing/2010/main" val="0"/>
@@ -954,16 +954,14 @@
         </w:rPr>
         <w:t xml:space="preserve">De plus, en fonction du type de </w:t>
       </w:r>
-      <w:proofErr w:type="gramStart"/>
       <w:r>
         <w:rPr>
           <w:bCs/>
           <w:i/>
           <w:sz w:val="20"/>
         </w:rPr>
-        <w:t>projet,  il</w:t>
-      </w:r>
-      <w:proofErr w:type="gramEnd"/>
+        <w:t>projet, il</w:t>
+      </w:r>
       <w:r>
         <w:rPr>
           <w:bCs/>
@@ -1048,6 +1046,309 @@
       <w:pPr>
         <w:rPr>
           <w:szCs w:val="14"/>
+        </w:rPr>
+      </w:pPr>
+    </w:p>
+    <w:p>
+      <w:pPr>
+        <w:ind w:left="360"/>
+        <w:rPr>
+          <w:szCs w:val="14"/>
+        </w:rPr>
+      </w:pPr>
+      <w:r>
+        <w:rPr>
+          <w:szCs w:val="14"/>
+        </w:rPr>
+        <w:t>L’objectif est d’établir tout d’abord un User Stories, qui va permet d’entraîner la fameuse initiale : SMART Spécifique Mesurable Adapté Réaliste Temporel.</w:t>
+      </w:r>
+    </w:p>
+    <w:p>
+      <w:pPr>
+        <w:ind w:left="360"/>
+        <w:rPr>
+          <w:szCs w:val="14"/>
+        </w:rPr>
+      </w:pPr>
+      <w:r>
+        <w:rPr>
+          <w:szCs w:val="14"/>
+        </w:rPr>
+        <w:t xml:space="preserve">Et grâce à ces </w:t>
+      </w:r>
+      <w:proofErr w:type="spellStart"/>
+      <w:r>
+        <w:rPr>
+          <w:szCs w:val="14"/>
+        </w:rPr>
+        <w:t>Users</w:t>
+      </w:r>
+      <w:proofErr w:type="spellEnd"/>
+      <w:r>
+        <w:rPr>
+          <w:szCs w:val="14"/>
+        </w:rPr>
+        <w:t xml:space="preserve"> stories on peut déterminer selon un horaire donné, l’organisation de ce projet afin qu’il soit complet.</w:t>
+      </w:r>
+    </w:p>
+    <w:p>
+      <w:pPr>
+        <w:ind w:left="360"/>
+        <w:rPr>
+          <w:szCs w:val="14"/>
+        </w:rPr>
+      </w:pPr>
+    </w:p>
+    <w:p>
+      <w:pPr>
+        <w:ind w:left="360"/>
+        <w:rPr>
+          <w:szCs w:val="14"/>
+        </w:rPr>
+      </w:pPr>
+      <w:r>
+        <w:rPr>
+          <w:szCs w:val="14"/>
+        </w:rPr>
+        <w:t xml:space="preserve">Le programme en question est : </w:t>
+      </w:r>
+      <w:proofErr w:type="spellStart"/>
+      <w:r>
+        <w:rPr>
+          <w:szCs w:val="14"/>
+        </w:rPr>
+        <w:t>Space</w:t>
+      </w:r>
+      <w:proofErr w:type="spellEnd"/>
+      <w:r>
+        <w:rPr>
+          <w:szCs w:val="14"/>
+        </w:rPr>
+        <w:t xml:space="preserve"> </w:t>
+      </w:r>
+      <w:proofErr w:type="spellStart"/>
+      <w:r>
+        <w:rPr>
+          <w:szCs w:val="14"/>
+        </w:rPr>
+        <w:t>Invaders</w:t>
+      </w:r>
+      <w:proofErr w:type="spellEnd"/>
+      <w:r>
+        <w:rPr>
+          <w:szCs w:val="14"/>
+        </w:rPr>
+        <w:t>.</w:t>
+      </w:r>
+      <w:r>
+        <w:rPr>
+          <w:szCs w:val="14"/>
+        </w:rPr>
+        <w:br/>
+      </w:r>
+      <w:r>
+        <w:rPr>
+          <w:szCs w:val="14"/>
+        </w:rPr>
+        <w:t xml:space="preserve">Un jeu vidéo dans lequel </w:t>
+      </w:r>
+      <w:proofErr w:type="spellStart"/>
+      <w:r>
+        <w:rPr>
+          <w:szCs w:val="14"/>
+        </w:rPr>
+        <w:t>wikipédia</w:t>
+      </w:r>
+      <w:proofErr w:type="spellEnd"/>
+      <w:r>
+        <w:rPr>
+          <w:szCs w:val="14"/>
+        </w:rPr>
+        <w:t xml:space="preserve"> vous aider voici un lien :</w:t>
+      </w:r>
+    </w:p>
+    <w:p>
+      <w:pPr>
+        <w:ind w:left="360"/>
+      </w:pPr>
+      <w:hyperlink r:id="rId12" w:anchor=":~:text=Space%20Invaders%20スペースインベーダー%20(Supēsu,ou%20La%20Guerre%20des%20mondes." w:history="1">
+        <w:r>
+          <w:rPr>
+            <w:rStyle w:val="Lienhypertexte"/>
+          </w:rPr>
+          <w:t>Cliq</w:t>
+        </w:r>
+        <w:r>
+          <w:rPr>
+            <w:rStyle w:val="Lienhypertexte"/>
+          </w:rPr>
+          <w:t>u</w:t>
+        </w:r>
+        <w:r>
+          <w:rPr>
+            <w:rStyle w:val="Lienhypertexte"/>
+          </w:rPr>
+          <w:t>e</w:t>
+        </w:r>
+        <w:r>
+          <w:rPr>
+            <w:rStyle w:val="Lienhypertexte"/>
+          </w:rPr>
+          <w:t>z-ici</w:t>
+        </w:r>
+      </w:hyperlink>
+    </w:p>
+    <w:p>
+      <w:pPr>
+        <w:ind w:left="360"/>
+        <w:rPr>
+          <w:szCs w:val="14"/>
+        </w:rPr>
+      </w:pPr>
+    </w:p>
+    <w:p>
+      <w:pPr>
+        <w:ind w:left="360"/>
+        <w:rPr>
+          <w:szCs w:val="14"/>
+        </w:rPr>
+      </w:pPr>
+      <w:r>
+        <w:rPr>
+          <w:szCs w:val="14"/>
+        </w:rPr>
+        <w:br/>
+        <w:t>Ce jeu devra être codé via le langage C# en console, avec le logiciel Visual Studio 2019/2022</w:t>
+      </w:r>
+      <w:r>
+        <w:rPr>
+          <w:szCs w:val="14"/>
+        </w:rPr>
+        <w:t>.</w:t>
+      </w:r>
+    </w:p>
+    <w:p>
+      <w:pPr>
+        <w:ind w:left="360"/>
+        <w:rPr>
+          <w:szCs w:val="14"/>
+        </w:rPr>
+      </w:pPr>
+    </w:p>
+    <w:p>
+      <w:pPr>
+        <w:ind w:left="360"/>
+        <w:rPr>
+          <w:szCs w:val="14"/>
+        </w:rPr>
+      </w:pPr>
+      <w:r>
+        <w:rPr>
+          <w:szCs w:val="14"/>
+        </w:rPr>
+        <w:t xml:space="preserve">Le but de ce projet est de permettre à l’élève de pouvoir s’exercer </w:t>
+      </w:r>
+      <w:r>
+        <w:rPr>
+          <w:szCs w:val="14"/>
+        </w:rPr>
+        <w:t>aux futurs métiers</w:t>
+      </w:r>
+      <w:r>
+        <w:rPr>
+          <w:szCs w:val="14"/>
+        </w:rPr>
+        <w:t xml:space="preserve"> d’informaticien lors </w:t>
+      </w:r>
+      <w:r>
+        <w:rPr>
+          <w:szCs w:val="14"/>
+        </w:rPr>
+        <w:t>d’un projet donné</w:t>
+      </w:r>
+      <w:r>
+        <w:rPr>
+          <w:szCs w:val="14"/>
+        </w:rPr>
+        <w:t xml:space="preserve"> par un patron ou autres.</w:t>
+      </w:r>
+    </w:p>
+    <w:p>
+      <w:pPr>
+        <w:ind w:left="360"/>
+        <w:rPr>
+          <w:szCs w:val="14"/>
+        </w:rPr>
+      </w:pPr>
+    </w:p>
+    <w:p>
+      <w:pPr>
+        <w:ind w:left="360"/>
+        <w:rPr>
+          <w:szCs w:val="14"/>
+        </w:rPr>
+      </w:pPr>
+      <w:r>
+        <w:rPr>
+          <w:szCs w:val="14"/>
+        </w:rPr>
+        <w:t>Pour avoir plus « d’expérience sur le terrain »</w:t>
+      </w:r>
+    </w:p>
+    <w:p>
+      <w:pPr>
+        <w:ind w:left="360"/>
+        <w:rPr>
+          <w:szCs w:val="14"/>
+        </w:rPr>
+      </w:pPr>
+    </w:p>
+    <w:p>
+      <w:pPr>
+        <w:ind w:left="360"/>
+        <w:rPr>
+          <w:szCs w:val="14"/>
+        </w:rPr>
+      </w:pPr>
+      <w:r>
+        <w:rPr>
+          <w:szCs w:val="14"/>
+        </w:rPr>
+        <w:t xml:space="preserve">Et de renforcer </w:t>
+      </w:r>
+      <w:r>
+        <w:rPr>
+          <w:szCs w:val="14"/>
+        </w:rPr>
+        <w:t>les connaissances acquises</w:t>
+      </w:r>
+      <w:r>
+        <w:rPr>
+          <w:szCs w:val="14"/>
+        </w:rPr>
+        <w:t xml:space="preserve"> lors des modules 226a, et 226b</w:t>
+      </w:r>
+      <w:r>
+        <w:rPr>
+          <w:szCs w:val="14"/>
+        </w:rPr>
+        <w:t>.</w:t>
+      </w:r>
+    </w:p>
+    <w:p>
+      <w:pPr>
+        <w:pStyle w:val="Retraitnormal1"/>
+        <w:numPr>
+          <w:ilvl w:val="0"/>
+          <w:numId w:val="0"/>
+        </w:numPr>
+        <w:rPr>
+          <w:rFonts w:ascii="Arial" w:hAnsi="Arial"/>
+          <w:i/>
+          <w:iCs/>
+          <w:sz w:val="24"/>
+          <w:szCs w:val="14"/>
+          <w:lang w:eastAsia="fr-FR"/>
         </w:rPr>
       </w:pPr>
     </w:p>
@@ -1068,7 +1369,15 @@
           <w:lang w:eastAsia="fr-FR"/>
         </w:rPr>
       </w:pPr>
-      <w:r>
+    </w:p>
+    <w:p>
+      <w:pPr>
+        <w:pStyle w:val="Retraitnormal1"/>
+        <w:numPr>
+          <w:ilvl w:val="0"/>
+          <w:numId w:val="0"/>
+        </w:numPr>
+        <w:ind w:left="360"/>
         <w:rPr>
           <w:rFonts w:ascii="Arial" w:hAnsi="Arial"/>
           <w:i/>
@@ -1077,9 +1386,16 @@
           <w:szCs w:val="14"/>
           <w:lang w:eastAsia="fr-FR"/>
         </w:rPr>
-        <w:t xml:space="preserve">Ce chapitre énumère les objectifs du projet. L'atteinte ou non </w:t>
-      </w:r>
-      <w:r>
+      </w:pPr>
+    </w:p>
+    <w:p>
+      <w:pPr>
+        <w:pStyle w:val="Retraitnormal1"/>
+        <w:numPr>
+          <w:ilvl w:val="0"/>
+          <w:numId w:val="0"/>
+        </w:numPr>
+        <w:ind w:left="360"/>
         <w:rPr>
           <w:rFonts w:ascii="Arial" w:hAnsi="Arial"/>
           <w:i/>
@@ -1088,9 +1404,16 @@
           <w:szCs w:val="14"/>
           <w:lang w:eastAsia="fr-FR"/>
         </w:rPr>
-        <w:t>de c</w:t>
-      </w:r>
-      <w:r>
+      </w:pPr>
+    </w:p>
+    <w:p>
+      <w:pPr>
+        <w:pStyle w:val="Retraitnormal1"/>
+        <w:numPr>
+          <w:ilvl w:val="0"/>
+          <w:numId w:val="0"/>
+        </w:numPr>
+        <w:ind w:left="360"/>
         <w:rPr>
           <w:rFonts w:ascii="Arial" w:hAnsi="Arial"/>
           <w:i/>
@@ -1099,9 +1422,16 @@
           <w:szCs w:val="14"/>
           <w:lang w:eastAsia="fr-FR"/>
         </w:rPr>
-        <w:t>eux-ci devr</w:t>
-      </w:r>
-      <w:r>
+      </w:pPr>
+    </w:p>
+    <w:p>
+      <w:pPr>
+        <w:pStyle w:val="Retraitnormal1"/>
+        <w:numPr>
+          <w:ilvl w:val="0"/>
+          <w:numId w:val="0"/>
+        </w:numPr>
+        <w:ind w:left="360"/>
         <w:rPr>
           <w:rFonts w:ascii="Arial" w:hAnsi="Arial"/>
           <w:i/>
@@ -1110,9 +1440,16 @@
           <w:szCs w:val="14"/>
           <w:lang w:eastAsia="fr-FR"/>
         </w:rPr>
-        <w:t xml:space="preserve">a pouvoir être contrôlée à la fin du projet. Les objectifs pourront </w:t>
-      </w:r>
-      <w:r>
+      </w:pPr>
+    </w:p>
+    <w:p>
+      <w:pPr>
+        <w:pStyle w:val="Retraitnormal1"/>
+        <w:numPr>
+          <w:ilvl w:val="0"/>
+          <w:numId w:val="0"/>
+        </w:numPr>
+        <w:ind w:left="360"/>
         <w:rPr>
           <w:rFonts w:ascii="Arial" w:hAnsi="Arial"/>
           <w:i/>
@@ -1121,9 +1458,16 @@
           <w:szCs w:val="14"/>
           <w:lang w:eastAsia="fr-FR"/>
         </w:rPr>
-        <w:t xml:space="preserve">éventuellement </w:t>
-      </w:r>
-      <w:r>
+      </w:pPr>
+    </w:p>
+    <w:p>
+      <w:pPr>
+        <w:pStyle w:val="Retraitnormal1"/>
+        <w:numPr>
+          <w:ilvl w:val="0"/>
+          <w:numId w:val="0"/>
+        </w:numPr>
+        <w:ind w:left="360"/>
         <w:rPr>
           <w:rFonts w:ascii="Arial" w:hAnsi="Arial"/>
           <w:i/>
@@ -1132,8 +1476,7 @@
           <w:szCs w:val="14"/>
           <w:lang w:eastAsia="fr-FR"/>
         </w:rPr>
-        <w:t xml:space="preserve">être revus après l'analyse. </w:t>
-      </w:r>
+      </w:pPr>
     </w:p>
     <w:p>
       <w:pPr>
@@ -1170,7 +1513,15 @@
           <w:lang w:eastAsia="fr-FR"/>
         </w:rPr>
       </w:pPr>
-      <w:r>
+    </w:p>
+    <w:p>
+      <w:pPr>
+        <w:pStyle w:val="Retraitnormal1"/>
+        <w:numPr>
+          <w:ilvl w:val="0"/>
+          <w:numId w:val="0"/>
+        </w:numPr>
+        <w:ind w:left="360"/>
         <w:rPr>
           <w:rFonts w:ascii="Arial" w:hAnsi="Arial"/>
           <w:i/>
@@ -1179,8 +1530,349 @@
           <w:szCs w:val="14"/>
           <w:lang w:eastAsia="fr-FR"/>
         </w:rPr>
-        <w:t>Ces éléments peuvent être repris des spécifications de départ.</w:t>
-      </w:r>
+      </w:pPr>
+    </w:p>
+    <w:p>
+      <w:pPr>
+        <w:pStyle w:val="Retraitnormal1"/>
+        <w:numPr>
+          <w:ilvl w:val="0"/>
+          <w:numId w:val="0"/>
+        </w:numPr>
+        <w:ind w:left="360"/>
+        <w:rPr>
+          <w:rFonts w:ascii="Arial" w:hAnsi="Arial"/>
+          <w:i/>
+          <w:iCs/>
+          <w:sz w:val="24"/>
+          <w:szCs w:val="14"/>
+          <w:lang w:eastAsia="fr-FR"/>
+        </w:rPr>
+      </w:pPr>
+    </w:p>
+    <w:p>
+      <w:pPr>
+        <w:pStyle w:val="Retraitnormal1"/>
+        <w:numPr>
+          <w:ilvl w:val="0"/>
+          <w:numId w:val="0"/>
+        </w:numPr>
+        <w:ind w:left="360"/>
+        <w:rPr>
+          <w:rFonts w:ascii="Arial" w:hAnsi="Arial"/>
+          <w:i/>
+          <w:iCs/>
+          <w:sz w:val="24"/>
+          <w:szCs w:val="14"/>
+          <w:lang w:eastAsia="fr-FR"/>
+        </w:rPr>
+      </w:pPr>
+    </w:p>
+    <w:p>
+      <w:pPr>
+        <w:pStyle w:val="Retraitnormal1"/>
+        <w:numPr>
+          <w:ilvl w:val="0"/>
+          <w:numId w:val="0"/>
+        </w:numPr>
+        <w:ind w:left="360"/>
+        <w:rPr>
+          <w:rFonts w:ascii="Arial" w:hAnsi="Arial"/>
+          <w:i/>
+          <w:iCs/>
+          <w:sz w:val="24"/>
+          <w:szCs w:val="14"/>
+          <w:lang w:eastAsia="fr-FR"/>
+        </w:rPr>
+      </w:pPr>
+    </w:p>
+    <w:p>
+      <w:pPr>
+        <w:pStyle w:val="Retraitnormal1"/>
+        <w:numPr>
+          <w:ilvl w:val="0"/>
+          <w:numId w:val="0"/>
+        </w:numPr>
+        <w:ind w:left="360"/>
+        <w:rPr>
+          <w:rFonts w:ascii="Arial" w:hAnsi="Arial"/>
+          <w:i/>
+          <w:iCs/>
+          <w:sz w:val="24"/>
+          <w:szCs w:val="14"/>
+          <w:lang w:eastAsia="fr-FR"/>
+        </w:rPr>
+      </w:pPr>
+    </w:p>
+    <w:p>
+      <w:pPr>
+        <w:pStyle w:val="Retraitnormal1"/>
+        <w:numPr>
+          <w:ilvl w:val="0"/>
+          <w:numId w:val="0"/>
+        </w:numPr>
+        <w:ind w:left="360"/>
+        <w:rPr>
+          <w:rFonts w:ascii="Arial" w:hAnsi="Arial"/>
+          <w:i/>
+          <w:iCs/>
+          <w:sz w:val="24"/>
+          <w:szCs w:val="14"/>
+          <w:lang w:eastAsia="fr-FR"/>
+        </w:rPr>
+      </w:pPr>
+    </w:p>
+    <w:p>
+      <w:pPr>
+        <w:pStyle w:val="Retraitnormal1"/>
+        <w:numPr>
+          <w:ilvl w:val="0"/>
+          <w:numId w:val="0"/>
+        </w:numPr>
+        <w:ind w:left="360"/>
+        <w:rPr>
+          <w:rFonts w:ascii="Arial" w:hAnsi="Arial"/>
+          <w:i/>
+          <w:iCs/>
+          <w:sz w:val="24"/>
+          <w:szCs w:val="14"/>
+          <w:lang w:eastAsia="fr-FR"/>
+        </w:rPr>
+      </w:pPr>
+    </w:p>
+    <w:p>
+      <w:pPr>
+        <w:pStyle w:val="Retraitnormal1"/>
+        <w:numPr>
+          <w:ilvl w:val="0"/>
+          <w:numId w:val="0"/>
+        </w:numPr>
+        <w:ind w:left="360"/>
+        <w:rPr>
+          <w:rFonts w:ascii="Arial" w:hAnsi="Arial"/>
+          <w:i/>
+          <w:iCs/>
+          <w:sz w:val="24"/>
+          <w:szCs w:val="14"/>
+          <w:lang w:eastAsia="fr-FR"/>
+        </w:rPr>
+      </w:pPr>
+    </w:p>
+    <w:p>
+      <w:pPr>
+        <w:pStyle w:val="Retraitnormal1"/>
+        <w:numPr>
+          <w:ilvl w:val="0"/>
+          <w:numId w:val="0"/>
+        </w:numPr>
+        <w:ind w:left="360"/>
+        <w:rPr>
+          <w:rFonts w:ascii="Arial" w:hAnsi="Arial"/>
+          <w:i/>
+          <w:iCs/>
+          <w:sz w:val="24"/>
+          <w:szCs w:val="14"/>
+          <w:lang w:eastAsia="fr-FR"/>
+        </w:rPr>
+      </w:pPr>
+    </w:p>
+    <w:p>
+      <w:pPr>
+        <w:pStyle w:val="Retraitnormal1"/>
+        <w:numPr>
+          <w:ilvl w:val="0"/>
+          <w:numId w:val="0"/>
+        </w:numPr>
+        <w:ind w:left="360"/>
+        <w:rPr>
+          <w:rFonts w:ascii="Arial" w:hAnsi="Arial"/>
+          <w:i/>
+          <w:iCs/>
+          <w:sz w:val="24"/>
+          <w:szCs w:val="14"/>
+          <w:lang w:eastAsia="fr-FR"/>
+        </w:rPr>
+      </w:pPr>
+    </w:p>
+    <w:p>
+      <w:pPr>
+        <w:pStyle w:val="Retraitnormal1"/>
+        <w:numPr>
+          <w:ilvl w:val="0"/>
+          <w:numId w:val="0"/>
+        </w:numPr>
+        <w:ind w:left="360"/>
+        <w:rPr>
+          <w:rFonts w:ascii="Arial" w:hAnsi="Arial"/>
+          <w:i/>
+          <w:iCs/>
+          <w:sz w:val="24"/>
+          <w:szCs w:val="14"/>
+          <w:lang w:eastAsia="fr-FR"/>
+        </w:rPr>
+      </w:pPr>
+    </w:p>
+    <w:p>
+      <w:pPr>
+        <w:pStyle w:val="Retraitnormal1"/>
+        <w:numPr>
+          <w:ilvl w:val="0"/>
+          <w:numId w:val="0"/>
+        </w:numPr>
+        <w:ind w:left="360"/>
+        <w:rPr>
+          <w:rFonts w:ascii="Arial" w:hAnsi="Arial"/>
+          <w:i/>
+          <w:iCs/>
+          <w:sz w:val="24"/>
+          <w:szCs w:val="14"/>
+          <w:lang w:eastAsia="fr-FR"/>
+        </w:rPr>
+      </w:pPr>
+    </w:p>
+    <w:p>
+      <w:pPr>
+        <w:pStyle w:val="Retraitnormal1"/>
+        <w:numPr>
+          <w:ilvl w:val="0"/>
+          <w:numId w:val="0"/>
+        </w:numPr>
+        <w:ind w:left="360"/>
+        <w:rPr>
+          <w:rFonts w:ascii="Arial" w:hAnsi="Arial"/>
+          <w:i/>
+          <w:iCs/>
+          <w:sz w:val="24"/>
+          <w:szCs w:val="14"/>
+          <w:lang w:eastAsia="fr-FR"/>
+        </w:rPr>
+      </w:pPr>
+    </w:p>
+    <w:p>
+      <w:pPr>
+        <w:pStyle w:val="Retraitnormal1"/>
+        <w:numPr>
+          <w:ilvl w:val="0"/>
+          <w:numId w:val="0"/>
+        </w:numPr>
+        <w:ind w:left="360"/>
+        <w:rPr>
+          <w:rFonts w:ascii="Arial" w:hAnsi="Arial"/>
+          <w:i/>
+          <w:iCs/>
+          <w:sz w:val="24"/>
+          <w:szCs w:val="14"/>
+          <w:lang w:eastAsia="fr-FR"/>
+        </w:rPr>
+      </w:pPr>
+    </w:p>
+    <w:p>
+      <w:pPr>
+        <w:pStyle w:val="Retraitnormal1"/>
+        <w:numPr>
+          <w:ilvl w:val="0"/>
+          <w:numId w:val="0"/>
+        </w:numPr>
+        <w:ind w:left="360"/>
+        <w:rPr>
+          <w:rFonts w:ascii="Arial" w:hAnsi="Arial"/>
+          <w:i/>
+          <w:iCs/>
+          <w:sz w:val="24"/>
+          <w:szCs w:val="14"/>
+          <w:lang w:eastAsia="fr-FR"/>
+        </w:rPr>
+      </w:pPr>
+    </w:p>
+    <w:p>
+      <w:pPr>
+        <w:pStyle w:val="Retraitnormal1"/>
+        <w:numPr>
+          <w:ilvl w:val="0"/>
+          <w:numId w:val="0"/>
+        </w:numPr>
+        <w:ind w:left="360"/>
+        <w:rPr>
+          <w:rFonts w:ascii="Arial" w:hAnsi="Arial"/>
+          <w:i/>
+          <w:iCs/>
+          <w:sz w:val="24"/>
+          <w:szCs w:val="14"/>
+          <w:lang w:eastAsia="fr-FR"/>
+        </w:rPr>
+      </w:pPr>
+    </w:p>
+    <w:p>
+      <w:pPr>
+        <w:pStyle w:val="Retraitnormal1"/>
+        <w:numPr>
+          <w:ilvl w:val="0"/>
+          <w:numId w:val="0"/>
+        </w:numPr>
+        <w:ind w:left="360"/>
+        <w:rPr>
+          <w:rFonts w:ascii="Arial" w:hAnsi="Arial"/>
+          <w:i/>
+          <w:iCs/>
+          <w:sz w:val="24"/>
+          <w:szCs w:val="14"/>
+          <w:lang w:eastAsia="fr-FR"/>
+        </w:rPr>
+      </w:pPr>
+    </w:p>
+    <w:p>
+      <w:pPr>
+        <w:pStyle w:val="Retraitnormal1"/>
+        <w:numPr>
+          <w:ilvl w:val="0"/>
+          <w:numId w:val="0"/>
+        </w:numPr>
+        <w:ind w:left="360"/>
+        <w:rPr>
+          <w:rFonts w:ascii="Arial" w:hAnsi="Arial"/>
+          <w:i/>
+          <w:iCs/>
+          <w:sz w:val="24"/>
+          <w:szCs w:val="14"/>
+          <w:lang w:eastAsia="fr-FR"/>
+        </w:rPr>
+      </w:pPr>
+    </w:p>
+    <w:p>
+      <w:pPr>
+        <w:pStyle w:val="Retraitnormal1"/>
+        <w:numPr>
+          <w:ilvl w:val="0"/>
+          <w:numId w:val="0"/>
+        </w:numPr>
+        <w:ind w:left="360"/>
+        <w:rPr>
+          <w:rFonts w:ascii="Arial" w:hAnsi="Arial"/>
+          <w:i/>
+          <w:iCs/>
+          <w:sz w:val="24"/>
+          <w:szCs w:val="14"/>
+          <w:lang w:eastAsia="fr-FR"/>
+        </w:rPr>
+      </w:pPr>
+    </w:p>
+    <w:p>
+      <w:pPr>
+        <w:pStyle w:val="Retraitnormal1"/>
+        <w:numPr>
+          <w:ilvl w:val="0"/>
+          <w:numId w:val="0"/>
+        </w:numPr>
+        <w:ind w:left="360"/>
+        <w:rPr>
+          <w:rFonts w:ascii="Arial" w:hAnsi="Arial"/>
+          <w:i/>
+          <w:iCs/>
+          <w:sz w:val="24"/>
+          <w:szCs w:val="14"/>
+          <w:lang w:eastAsia="fr-FR"/>
+        </w:rPr>
+      </w:pPr>
     </w:p>
     <w:p>
       <w:pPr>
@@ -1198,207 +1890,15 @@
       </w:r>
       <w:bookmarkEnd w:id="2"/>
     </w:p>
-    <w:p/>
-    <w:p>
-      <w:pPr>
-        <w:rPr>
-          <w:rFonts w:ascii="Abadi" w:hAnsi="Abadi"/>
-          <w:b/>
-          <w:bCs/>
-          <w:sz w:val="32"/>
-          <w:szCs w:val="32"/>
-        </w:rPr>
-      </w:pPr>
-    </w:p>
-    <w:p>
-      <w:pPr>
-        <w:rPr>
-          <w:rFonts w:ascii="Abadi" w:hAnsi="Abadi"/>
-          <w:b/>
-          <w:bCs/>
-          <w:sz w:val="32"/>
-          <w:szCs w:val="32"/>
-        </w:rPr>
-      </w:pPr>
-    </w:p>
-    <w:p>
-      <w:pPr>
-        <w:rPr>
-          <w:rFonts w:ascii="Abadi" w:hAnsi="Abadi"/>
-          <w:b/>
-          <w:bCs/>
-          <w:sz w:val="32"/>
-          <w:szCs w:val="32"/>
-        </w:rPr>
-      </w:pPr>
-    </w:p>
-    <w:p>
-      <w:pPr>
-        <w:rPr>
-          <w:rFonts w:ascii="Abadi" w:hAnsi="Abadi"/>
-          <w:b/>
-          <w:bCs/>
-          <w:sz w:val="32"/>
-          <w:szCs w:val="32"/>
-        </w:rPr>
-      </w:pPr>
-    </w:p>
-    <w:p>
-      <w:pPr>
-        <w:rPr>
-          <w:rFonts w:ascii="Abadi" w:hAnsi="Abadi"/>
-          <w:b/>
-          <w:bCs/>
-          <w:sz w:val="32"/>
-          <w:szCs w:val="32"/>
-        </w:rPr>
-      </w:pPr>
-    </w:p>
-    <w:p>
-      <w:pPr>
-        <w:rPr>
-          <w:rFonts w:ascii="Abadi" w:hAnsi="Abadi"/>
-          <w:b/>
-          <w:bCs/>
-          <w:sz w:val="32"/>
-          <w:szCs w:val="32"/>
-        </w:rPr>
-      </w:pPr>
-    </w:p>
-    <w:p>
-      <w:pPr>
-        <w:rPr>
-          <w:rFonts w:ascii="Abadi" w:hAnsi="Abadi"/>
-          <w:b/>
-          <w:bCs/>
-          <w:sz w:val="32"/>
-          <w:szCs w:val="32"/>
-        </w:rPr>
-      </w:pPr>
-    </w:p>
-    <w:p>
-      <w:pPr>
-        <w:rPr>
-          <w:rFonts w:ascii="Abadi" w:hAnsi="Abadi"/>
-          <w:b/>
-          <w:bCs/>
-          <w:sz w:val="32"/>
-          <w:szCs w:val="32"/>
-        </w:rPr>
-      </w:pPr>
-    </w:p>
-    <w:p>
-      <w:pPr>
-        <w:rPr>
-          <w:rFonts w:ascii="Abadi" w:hAnsi="Abadi"/>
-          <w:b/>
-          <w:bCs/>
-          <w:sz w:val="32"/>
-          <w:szCs w:val="32"/>
-        </w:rPr>
-      </w:pPr>
-    </w:p>
-    <w:p>
-      <w:pPr>
-        <w:rPr>
-          <w:rFonts w:ascii="Abadi" w:hAnsi="Abadi"/>
-          <w:b/>
-          <w:bCs/>
-          <w:sz w:val="32"/>
-          <w:szCs w:val="32"/>
-        </w:rPr>
-      </w:pPr>
-    </w:p>
-    <w:p>
-      <w:pPr>
-        <w:rPr>
-          <w:rFonts w:ascii="Abadi" w:hAnsi="Abadi"/>
-          <w:b/>
-          <w:bCs/>
-          <w:sz w:val="32"/>
-          <w:szCs w:val="32"/>
-        </w:rPr>
-      </w:pPr>
-    </w:p>
-    <w:p>
-      <w:pPr>
-        <w:rPr>
-          <w:rFonts w:ascii="Abadi" w:hAnsi="Abadi"/>
-          <w:b/>
-          <w:bCs/>
-          <w:sz w:val="32"/>
-          <w:szCs w:val="32"/>
-        </w:rPr>
-      </w:pPr>
-    </w:p>
-    <w:p>
-      <w:pPr>
-        <w:rPr>
-          <w:rFonts w:ascii="Abadi" w:hAnsi="Abadi"/>
-          <w:b/>
-          <w:bCs/>
-          <w:sz w:val="32"/>
-          <w:szCs w:val="32"/>
-        </w:rPr>
-      </w:pPr>
-    </w:p>
-    <w:p>
-      <w:pPr>
-        <w:rPr>
-          <w:rFonts w:ascii="Abadi" w:hAnsi="Abadi"/>
-          <w:b/>
-          <w:bCs/>
-          <w:sz w:val="32"/>
-          <w:szCs w:val="32"/>
-        </w:rPr>
-      </w:pPr>
-    </w:p>
-    <w:p>
-      <w:pPr>
-        <w:rPr>
-          <w:rFonts w:ascii="Abadi" w:hAnsi="Abadi"/>
-          <w:b/>
-          <w:bCs/>
-          <w:sz w:val="32"/>
-          <w:szCs w:val="32"/>
-        </w:rPr>
-      </w:pPr>
-    </w:p>
-    <w:p>
-      <w:pPr>
-        <w:rPr>
-          <w:rFonts w:ascii="Abadi" w:hAnsi="Abadi"/>
-          <w:b/>
-          <w:bCs/>
-          <w:sz w:val="32"/>
-          <w:szCs w:val="32"/>
-        </w:rPr>
-      </w:pPr>
-    </w:p>
-    <w:p>
-      <w:pPr>
-        <w:rPr>
-          <w:rFonts w:ascii="Abadi" w:hAnsi="Abadi"/>
-          <w:b/>
-          <w:bCs/>
-          <w:sz w:val="32"/>
-          <w:szCs w:val="32"/>
-        </w:rPr>
-      </w:pPr>
-    </w:p>
-    <w:p>
-      <w:pPr>
-        <w:rPr>
-          <w:rFonts w:ascii="Abadi" w:hAnsi="Abadi"/>
-          <w:b/>
-          <w:bCs/>
-          <w:sz w:val="32"/>
-          <w:szCs w:val="32"/>
-        </w:rPr>
-      </w:pPr>
-    </w:p>
-    <w:p>
-      <w:pPr>
+    <w:p>
+      <w:pPr>
+        <w:rPr>
+          <w:rFonts w:ascii="Abadi" w:hAnsi="Abadi"/>
+          <w:sz w:val="32"/>
+          <w:szCs w:val="32"/>
+        </w:rPr>
+      </w:pPr>
+      <w:r>
         <w:rPr>
           <w:rFonts w:ascii="Abadi" w:hAnsi="Abadi"/>
           <w:b/>
@@ -1406,47 +1906,6 @@
           <w:sz w:val="40"/>
           <w:szCs w:val="40"/>
         </w:rPr>
-      </w:pPr>
-    </w:p>
-    <w:p>
-      <w:pPr>
-        <w:rPr>
-          <w:rFonts w:ascii="Abadi" w:hAnsi="Abadi"/>
-          <w:b/>
-          <w:bCs/>
-          <w:sz w:val="40"/>
-          <w:szCs w:val="40"/>
-        </w:rPr>
-      </w:pPr>
-    </w:p>
-    <w:p>
-      <w:pPr>
-        <w:rPr>
-          <w:rFonts w:ascii="Abadi" w:hAnsi="Abadi"/>
-          <w:b/>
-          <w:bCs/>
-          <w:sz w:val="40"/>
-          <w:szCs w:val="40"/>
-        </w:rPr>
-      </w:pPr>
-    </w:p>
-    <w:p>
-      <w:pPr>
-        <w:rPr>
-          <w:rFonts w:ascii="Abadi" w:hAnsi="Abadi"/>
-          <w:sz w:val="32"/>
-          <w:szCs w:val="32"/>
-        </w:rPr>
-      </w:pPr>
-      <w:r>
-        <w:rPr>
-          <w:rFonts w:ascii="Abadi" w:hAnsi="Abadi"/>
-          <w:b/>
-          <w:bCs/>
-          <w:sz w:val="40"/>
-          <w:szCs w:val="40"/>
-        </w:rPr>
-        <w:lastRenderedPageBreak/>
         <w:t>Menu Start :</w:t>
       </w:r>
       <w:r>
@@ -1490,7 +1949,7 @@
                     </pic:cNvPicPr>
                   </pic:nvPicPr>
                   <pic:blipFill>
-                    <a:blip r:embed="rId11">
+                    <a:blip r:embed="rId13">
                       <a:extLst>
                         <a:ext uri="{28A0092B-C50C-407E-A947-70E740481C1C}">
                           <a14:useLocalDpi xmlns:a14="http://schemas.microsoft.com/office/drawing/2010/main" val="0"/>
@@ -1655,6 +2114,14 @@
           <w:szCs w:val="32"/>
         </w:rPr>
         <w:br/>
+      </w:r>
+      <w:r>
+        <w:rPr>
+          <w:rFonts w:ascii="Abadi" w:hAnsi="Abadi"/>
+          <w:sz w:val="32"/>
+          <w:szCs w:val="32"/>
+        </w:rPr>
+        <w:lastRenderedPageBreak/>
         <w:t xml:space="preserve">-Lorsque j’appuie sur « escape » la fenêtre se ferme et le programme </w:t>
       </w:r>
       <w:r>
@@ -1689,41 +2156,6 @@
         </w:rPr>
         <w:br/>
       </w:r>
-    </w:p>
-    <w:p>
-      <w:pPr>
-        <w:rPr>
-          <w:rFonts w:ascii="Abadi" w:hAnsi="Abadi"/>
-          <w:sz w:val="32"/>
-          <w:szCs w:val="32"/>
-        </w:rPr>
-      </w:pPr>
-      <w:r>
-        <w:rPr>
-          <w:rFonts w:ascii="Abadi" w:hAnsi="Abadi"/>
-          <w:sz w:val="32"/>
-          <w:szCs w:val="32"/>
-        </w:rPr>
-        <w:br/>
-      </w:r>
-    </w:p>
-    <w:p>
-      <w:pPr>
-        <w:rPr>
-          <w:rFonts w:ascii="Abadi" w:hAnsi="Abadi"/>
-          <w:sz w:val="32"/>
-          <w:szCs w:val="32"/>
-        </w:rPr>
-      </w:pPr>
-    </w:p>
-    <w:p>
-      <w:pPr>
-        <w:rPr>
-          <w:rFonts w:ascii="Abadi" w:hAnsi="Abadi"/>
-          <w:sz w:val="32"/>
-          <w:szCs w:val="32"/>
-        </w:rPr>
-      </w:pPr>
     </w:p>
     <w:p>
       <w:pPr>
@@ -1835,7 +2267,7 @@
                     </pic:cNvPicPr>
                   </pic:nvPicPr>
                   <pic:blipFill>
-                    <a:blip r:embed="rId12">
+                    <a:blip r:embed="rId14">
                       <a:extLst>
                         <a:ext uri="{28A0092B-C50C-407E-A947-70E740481C1C}">
                           <a14:useLocalDpi xmlns:a14="http://schemas.microsoft.com/office/drawing/2010/main" val="0"/>
@@ -2012,6 +2444,7 @@
           <w:sz w:val="32"/>
           <w:szCs w:val="32"/>
         </w:rPr>
+        <w:lastRenderedPageBreak/>
         <w:br/>
         <w:t xml:space="preserve"> </w:t>
       </w:r>
@@ -2300,7 +2733,7 @@
                     <pic:cNvPicPr/>
                   </pic:nvPicPr>
                   <pic:blipFill>
-                    <a:blip r:embed="rId13">
+                    <a:blip r:embed="rId15">
                       <a:extLst>
                         <a:ext uri="{28A0092B-C50C-407E-A947-70E740481C1C}">
                           <a14:useLocalDpi xmlns:a14="http://schemas.microsoft.com/office/drawing/2010/main" val="0"/>
@@ -2528,6 +2961,7 @@
           <w:sz w:val="32"/>
           <w:szCs w:val="32"/>
         </w:rPr>
+        <w:lastRenderedPageBreak/>
         <w:t>l’action</w:t>
       </w:r>
       <w:r>
@@ -2601,29 +3035,39 @@
       <w:pPr>
         <w:rPr>
           <w:rFonts w:ascii="Abadi" w:hAnsi="Abadi"/>
-          <w:sz w:val="32"/>
-          <w:szCs w:val="32"/>
-        </w:rPr>
-      </w:pPr>
-      <w:r>
-        <w:rPr>
-          <w:rFonts w:ascii="Abadi" w:hAnsi="Abadi"/>
-          <w:sz w:val="32"/>
-          <w:szCs w:val="32"/>
-        </w:rPr>
-        <w:lastRenderedPageBreak/>
-        <w:br/>
-      </w:r>
-      <w:r>
-        <w:rPr>
-          <w:rFonts w:ascii="Abadi" w:hAnsi="Abadi"/>
           <w:b/>
           <w:bCs/>
           <w:sz w:val="40"/>
           <w:szCs w:val="40"/>
         </w:rPr>
+      </w:pPr>
+      <w:r>
+        <w:rPr>
+          <w:rFonts w:ascii="Abadi" w:hAnsi="Abadi"/>
+          <w:sz w:val="32"/>
+          <w:szCs w:val="32"/>
+        </w:rPr>
+        <w:br/>
+      </w:r>
+      <w:r>
+        <w:rPr>
+          <w:rFonts w:ascii="Abadi" w:hAnsi="Abadi"/>
+          <w:b/>
+          <w:bCs/>
+          <w:sz w:val="40"/>
+          <w:szCs w:val="40"/>
+        </w:rPr>
         <w:t>Menu crédit :</w:t>
       </w:r>
+    </w:p>
+    <w:p>
+      <w:pPr>
+        <w:rPr>
+          <w:rFonts w:ascii="Abadi" w:hAnsi="Abadi"/>
+          <w:sz w:val="32"/>
+          <w:szCs w:val="32"/>
+        </w:rPr>
+      </w:pPr>
       <w:r>
         <w:rPr>
           <w:rFonts w:ascii="Abadi" w:hAnsi="Abadi"/>
@@ -2659,7 +3103,7 @@
                     <pic:cNvPicPr/>
                   </pic:nvPicPr>
                   <pic:blipFill>
-                    <a:blip r:embed="rId14">
+                    <a:blip r:embed="rId16">
                       <a:extLst>
                         <a:ext uri="{28A0092B-C50C-407E-A947-70E740481C1C}">
                           <a14:useLocalDpi xmlns:a14="http://schemas.microsoft.com/office/drawing/2010/main" val="0"/>
@@ -2938,7 +3382,6 @@
           <w:sz w:val="44"/>
           <w:szCs w:val="44"/>
         </w:rPr>
-        <w:lastRenderedPageBreak/>
         <w:t>Interface</w:t>
       </w:r>
     </w:p>
@@ -2988,7 +3431,7 @@
                     <pic:cNvPicPr/>
                   </pic:nvPicPr>
                   <pic:blipFill>
-                    <a:blip r:embed="rId15">
+                    <a:blip r:embed="rId17">
                       <a:extLst>
                         <a:ext uri="{28A0092B-C50C-407E-A947-70E740481C1C}">
                           <a14:useLocalDpi xmlns:a14="http://schemas.microsoft.com/office/drawing/2010/main" val="0"/>
@@ -3210,6 +3653,7 @@
           <w:sz w:val="32"/>
           <w:szCs w:val="32"/>
         </w:rPr>
+        <w:lastRenderedPageBreak/>
         <w:t>-</w:t>
       </w:r>
       <w:r>
@@ -3332,7 +3776,6 @@
           <w:sz w:val="32"/>
           <w:szCs w:val="32"/>
         </w:rPr>
-        <w:lastRenderedPageBreak/>
         <w:t>Lorsque la musique est ON dans le menu « Option », la musique s’arrête lorsque la partie s’arrête.</w:t>
       </w:r>
     </w:p>
@@ -3746,6 +4189,7 @@
           <w:sz w:val="32"/>
           <w:szCs w:val="32"/>
         </w:rPr>
+        <w:lastRenderedPageBreak/>
         <w:t xml:space="preserve">Lorsque je </w:t>
       </w:r>
       <w:r>
@@ -3854,7 +4298,6 @@
           <w:sz w:val="32"/>
           <w:szCs w:val="32"/>
         </w:rPr>
-        <w:lastRenderedPageBreak/>
         <w:t>-</w:t>
       </w:r>
       <w:r>
@@ -4158,98 +4601,191 @@
         </w:rPr>
         <w:br/>
       </w:r>
-      <w:r>
-        <w:rPr>
-          <w:rFonts w:ascii="Abadi" w:hAnsi="Abadi" w:cstheme="minorHAnsi"/>
-          <w:sz w:val="32"/>
-          <w:szCs w:val="32"/>
-        </w:rPr>
-        <w:br/>
-      </w:r>
-    </w:p>
-    <w:p>
-      <w:pPr>
-        <w:rPr>
-          <w:rFonts w:ascii="Abadi" w:hAnsi="Abadi" w:cstheme="minorHAnsi"/>
-          <w:b/>
-          <w:bCs/>
-          <w:sz w:val="32"/>
-          <w:szCs w:val="32"/>
-        </w:rPr>
-      </w:pPr>
-    </w:p>
-    <w:p>
-      <w:pPr>
-        <w:rPr>
-          <w:rFonts w:ascii="Abadi" w:hAnsi="Abadi" w:cstheme="minorHAnsi"/>
-          <w:b/>
-          <w:bCs/>
-          <w:sz w:val="32"/>
-          <w:szCs w:val="32"/>
-        </w:rPr>
-      </w:pPr>
-    </w:p>
-    <w:p>
-      <w:pPr>
-        <w:rPr>
-          <w:rFonts w:ascii="Abadi" w:hAnsi="Abadi" w:cstheme="minorHAnsi"/>
-          <w:b/>
-          <w:bCs/>
-          <w:sz w:val="32"/>
-          <w:szCs w:val="32"/>
-        </w:rPr>
-      </w:pPr>
-    </w:p>
-    <w:p>
-      <w:pPr>
-        <w:rPr>
-          <w:rFonts w:ascii="Abadi" w:hAnsi="Abadi" w:cstheme="minorHAnsi"/>
-          <w:b/>
-          <w:bCs/>
-          <w:sz w:val="32"/>
-          <w:szCs w:val="32"/>
-        </w:rPr>
-      </w:pPr>
-    </w:p>
-    <w:p>
-      <w:pPr>
-        <w:rPr>
-          <w:rFonts w:ascii="Abadi" w:hAnsi="Abadi" w:cstheme="minorHAnsi"/>
-          <w:b/>
-          <w:bCs/>
-          <w:sz w:val="32"/>
-          <w:szCs w:val="32"/>
-        </w:rPr>
-      </w:pPr>
-    </w:p>
-    <w:p>
-      <w:pPr>
-        <w:rPr>
-          <w:rFonts w:ascii="Abadi" w:hAnsi="Abadi" w:cstheme="minorHAnsi"/>
-          <w:b/>
-          <w:bCs/>
-          <w:sz w:val="32"/>
-          <w:szCs w:val="32"/>
-        </w:rPr>
-      </w:pPr>
-    </w:p>
-    <w:p>
-      <w:pPr>
-        <w:rPr>
-          <w:rFonts w:ascii="Abadi" w:hAnsi="Abadi" w:cstheme="minorHAnsi"/>
-          <w:b/>
-          <w:bCs/>
-          <w:sz w:val="32"/>
-          <w:szCs w:val="32"/>
-        </w:rPr>
-      </w:pPr>
-    </w:p>
-    <w:p>
-      <w:pPr>
-        <w:rPr>
-          <w:rFonts w:ascii="Abadi" w:hAnsi="Abadi" w:cstheme="minorHAnsi"/>
-          <w:b/>
-          <w:bCs/>
+    </w:p>
+    <w:p>
+      <w:pPr>
+        <w:rPr>
+          <w:rFonts w:ascii="Abadi" w:hAnsi="Abadi" w:cstheme="minorHAnsi"/>
+          <w:sz w:val="32"/>
+          <w:szCs w:val="32"/>
+        </w:rPr>
+      </w:pPr>
+    </w:p>
+    <w:p>
+      <w:pPr>
+        <w:rPr>
+          <w:rFonts w:ascii="Abadi" w:hAnsi="Abadi" w:cstheme="minorHAnsi"/>
+          <w:sz w:val="32"/>
+          <w:szCs w:val="32"/>
+        </w:rPr>
+      </w:pPr>
+    </w:p>
+    <w:p>
+      <w:pPr>
+        <w:rPr>
+          <w:rFonts w:ascii="Abadi" w:hAnsi="Abadi" w:cstheme="minorHAnsi"/>
+          <w:sz w:val="32"/>
+          <w:szCs w:val="32"/>
+        </w:rPr>
+      </w:pPr>
+    </w:p>
+    <w:p>
+      <w:pPr>
+        <w:rPr>
+          <w:rFonts w:ascii="Abadi" w:hAnsi="Abadi" w:cstheme="minorHAnsi"/>
+          <w:sz w:val="32"/>
+          <w:szCs w:val="32"/>
+        </w:rPr>
+      </w:pPr>
+    </w:p>
+    <w:p>
+      <w:pPr>
+        <w:rPr>
+          <w:rFonts w:ascii="Abadi" w:hAnsi="Abadi" w:cstheme="minorHAnsi"/>
+          <w:sz w:val="32"/>
+          <w:szCs w:val="32"/>
+        </w:rPr>
+      </w:pPr>
+    </w:p>
+    <w:p>
+      <w:pPr>
+        <w:rPr>
+          <w:rFonts w:ascii="Abadi" w:hAnsi="Abadi" w:cstheme="minorHAnsi"/>
+          <w:sz w:val="32"/>
+          <w:szCs w:val="32"/>
+        </w:rPr>
+      </w:pPr>
+    </w:p>
+    <w:p>
+      <w:pPr>
+        <w:rPr>
+          <w:rFonts w:ascii="Abadi" w:hAnsi="Abadi" w:cstheme="minorHAnsi"/>
+          <w:sz w:val="32"/>
+          <w:szCs w:val="32"/>
+        </w:rPr>
+      </w:pPr>
+    </w:p>
+    <w:p>
+      <w:pPr>
+        <w:rPr>
+          <w:rFonts w:ascii="Abadi" w:hAnsi="Abadi" w:cstheme="minorHAnsi"/>
+          <w:sz w:val="32"/>
+          <w:szCs w:val="32"/>
+        </w:rPr>
+      </w:pPr>
+    </w:p>
+    <w:p>
+      <w:pPr>
+        <w:rPr>
+          <w:rFonts w:ascii="Abadi" w:hAnsi="Abadi" w:cstheme="minorHAnsi"/>
+          <w:sz w:val="32"/>
+          <w:szCs w:val="32"/>
+        </w:rPr>
+      </w:pPr>
+    </w:p>
+    <w:p>
+      <w:pPr>
+        <w:rPr>
+          <w:rFonts w:ascii="Abadi" w:hAnsi="Abadi" w:cstheme="minorHAnsi"/>
+          <w:sz w:val="32"/>
+          <w:szCs w:val="32"/>
+        </w:rPr>
+      </w:pPr>
+    </w:p>
+    <w:p>
+      <w:pPr>
+        <w:rPr>
+          <w:rFonts w:ascii="Abadi" w:hAnsi="Abadi" w:cstheme="minorHAnsi"/>
+          <w:sz w:val="32"/>
+          <w:szCs w:val="32"/>
+        </w:rPr>
+      </w:pPr>
+    </w:p>
+    <w:p>
+      <w:pPr>
+        <w:rPr>
+          <w:rFonts w:ascii="Abadi" w:hAnsi="Abadi" w:cstheme="minorHAnsi"/>
+          <w:sz w:val="32"/>
+          <w:szCs w:val="32"/>
+        </w:rPr>
+      </w:pPr>
+    </w:p>
+    <w:p>
+      <w:pPr>
+        <w:rPr>
+          <w:rFonts w:ascii="Abadi" w:hAnsi="Abadi" w:cstheme="minorHAnsi"/>
+          <w:sz w:val="32"/>
+          <w:szCs w:val="32"/>
+        </w:rPr>
+      </w:pPr>
+    </w:p>
+    <w:p>
+      <w:pPr>
+        <w:rPr>
+          <w:rFonts w:ascii="Abadi" w:hAnsi="Abadi" w:cstheme="minorHAnsi"/>
+          <w:sz w:val="32"/>
+          <w:szCs w:val="32"/>
+        </w:rPr>
+      </w:pPr>
+    </w:p>
+    <w:p>
+      <w:pPr>
+        <w:rPr>
+          <w:rFonts w:ascii="Abadi" w:hAnsi="Abadi" w:cstheme="minorHAnsi"/>
+          <w:sz w:val="32"/>
+          <w:szCs w:val="32"/>
+        </w:rPr>
+      </w:pPr>
+    </w:p>
+    <w:p>
+      <w:pPr>
+        <w:rPr>
+          <w:rFonts w:ascii="Abadi" w:hAnsi="Abadi" w:cstheme="minorHAnsi"/>
+          <w:sz w:val="32"/>
+          <w:szCs w:val="32"/>
+        </w:rPr>
+      </w:pPr>
+    </w:p>
+    <w:p>
+      <w:pPr>
+        <w:rPr>
+          <w:rFonts w:ascii="Abadi" w:hAnsi="Abadi" w:cstheme="minorHAnsi"/>
+          <w:sz w:val="32"/>
+          <w:szCs w:val="32"/>
+        </w:rPr>
+      </w:pPr>
+    </w:p>
+    <w:p>
+      <w:pPr>
+        <w:rPr>
+          <w:rFonts w:ascii="Abadi" w:hAnsi="Abadi" w:cstheme="minorHAnsi"/>
+          <w:sz w:val="32"/>
+          <w:szCs w:val="32"/>
+        </w:rPr>
+      </w:pPr>
+    </w:p>
+    <w:p>
+      <w:pPr>
+        <w:rPr>
+          <w:rFonts w:ascii="Abadi" w:hAnsi="Abadi" w:cstheme="minorHAnsi"/>
+          <w:sz w:val="32"/>
+          <w:szCs w:val="32"/>
+        </w:rPr>
+      </w:pPr>
+    </w:p>
+    <w:p>
+      <w:pPr>
+        <w:rPr>
+          <w:rFonts w:ascii="Abadi" w:hAnsi="Abadi" w:cstheme="minorHAnsi"/>
+          <w:sz w:val="32"/>
+          <w:szCs w:val="32"/>
+        </w:rPr>
+      </w:pPr>
+    </w:p>
+    <w:p>
+      <w:pPr>
+        <w:rPr>
+          <w:rFonts w:ascii="Abadi" w:hAnsi="Abadi" w:cstheme="minorHAnsi"/>
           <w:sz w:val="32"/>
           <w:szCs w:val="32"/>
         </w:rPr>
@@ -4829,7 +5365,6 @@
           <w:sz w:val="32"/>
           <w:szCs w:val="32"/>
         </w:rPr>
-        <w:lastRenderedPageBreak/>
         <w:t>Un score sera affiché dans l’interface de jeu, qui permettra au joueur de regarder à tout moment son score qui va évoluer au fil du temps du jeu.</w:t>
       </w:r>
     </w:p>
@@ -5004,7 +5539,16 @@
           <w:sz w:val="32"/>
           <w:szCs w:val="32"/>
         </w:rPr>
-        <w:t xml:space="preserve"> contre soit un bunker ou l’ennemi, le missile va continuer son chemin sans être détruit.</w:t>
+        <w:t xml:space="preserve"> contre </w:t>
+      </w:r>
+      <w:r>
+        <w:rPr>
+          <w:rFonts w:ascii="Abadi" w:hAnsi="Abadi" w:cstheme="minorHAnsi"/>
+          <w:sz w:val="32"/>
+          <w:szCs w:val="32"/>
+        </w:rPr>
+        <w:lastRenderedPageBreak/>
+        <w:t>soit un bunker ou l’ennemi, le missile va continuer son chemin sans être détruit.</w:t>
       </w:r>
     </w:p>
     <w:p>
@@ -5188,7 +5732,6 @@
           <w:sz w:val="32"/>
           <w:szCs w:val="32"/>
         </w:rPr>
-        <w:lastRenderedPageBreak/>
         <w:t>Lorsqu’un missile ennemi touche le vaisseau du joueur, une action sera créée à l’aide d’une collision entre le vaisseau et le missile. Ensuite après cette vérification une action va être faîte.</w:t>
       </w:r>
       <w:r>
@@ -5337,6 +5880,7 @@
           <w:sz w:val="32"/>
           <w:szCs w:val="32"/>
         </w:rPr>
+        <w:lastRenderedPageBreak/>
         <w:t xml:space="preserve">Un menu </w:t>
       </w:r>
       <w:proofErr w:type="spellStart"/>
@@ -5412,24 +5956,193 @@
           <w:sz w:val="32"/>
           <w:szCs w:val="32"/>
         </w:rPr>
-        <w:t>Highscore</w:t>
+        <w:t>Highscor</w:t>
+      </w:r>
+      <w:r>
+        <w:rPr>
+          <w:rFonts w:ascii="Abadi" w:hAnsi="Abadi" w:cstheme="minorHAnsi"/>
+          <w:sz w:val="32"/>
+          <w:szCs w:val="32"/>
+        </w:rPr>
+        <w:t>e</w:t>
       </w:r>
       <w:proofErr w:type="spellEnd"/>
     </w:p>
-    <w:p/>
-    <w:p/>
-    <w:p/>
-    <w:p/>
-    <w:p/>
-    <w:p/>
-    <w:p/>
-    <w:p/>
-    <w:p/>
-    <w:p/>
-    <w:p/>
-    <w:p/>
-    <w:p/>
-    <w:p/>
+    <w:p>
+      <w:r>
+        <w:rPr>
+          <w:rFonts w:ascii="Abadi" w:hAnsi="Abadi"/>
+          <w:b/>
+          <w:bCs/>
+          <w:sz w:val="40"/>
+          <w:szCs w:val="40"/>
+        </w:rPr>
+        <w:t>Stage</w:t>
+      </w:r>
+      <w:r>
+        <w:rPr>
+          <w:rFonts w:ascii="Abadi" w:hAnsi="Abadi"/>
+          <w:b/>
+          <w:bCs/>
+          <w:sz w:val="40"/>
+          <w:szCs w:val="40"/>
+        </w:rPr>
+        <w:t> :</w:t>
+      </w:r>
+    </w:p>
+    <w:p>
+      <w:pPr>
+        <w:pStyle w:val="Paragraphedeliste"/>
+        <w:rPr>
+          <w:rFonts w:ascii="Abadi" w:hAnsi="Abadi" w:cstheme="minorHAnsi"/>
+          <w:b/>
+          <w:bCs/>
+          <w:sz w:val="32"/>
+          <w:szCs w:val="32"/>
+        </w:rPr>
+      </w:pPr>
+    </w:p>
+    <w:p>
+      <w:pPr>
+        <w:rPr>
+          <w:rFonts w:ascii="Abadi" w:hAnsi="Abadi" w:cstheme="minorHAnsi"/>
+          <w:sz w:val="32"/>
+          <w:szCs w:val="32"/>
+        </w:rPr>
+      </w:pPr>
+      <w:r>
+        <w:rPr>
+          <w:rFonts w:ascii="Abadi" w:hAnsi="Abadi" w:cstheme="minorHAnsi"/>
+          <w:b/>
+          <w:bCs/>
+          <w:sz w:val="32"/>
+          <w:szCs w:val="32"/>
+        </w:rPr>
+        <w:t>-</w:t>
+      </w:r>
+      <w:r>
+        <w:rPr>
+          <w:rFonts w:ascii="Abadi" w:hAnsi="Abadi" w:cstheme="minorHAnsi"/>
+          <w:sz w:val="32"/>
+          <w:szCs w:val="32"/>
+        </w:rPr>
+        <w:t>En tant que joueur,</w:t>
+      </w:r>
+    </w:p>
+    <w:p>
+      <w:pPr>
+        <w:rPr>
+          <w:rFonts w:ascii="Abadi" w:hAnsi="Abadi" w:cstheme="minorHAnsi"/>
+          <w:sz w:val="32"/>
+          <w:szCs w:val="32"/>
+        </w:rPr>
+      </w:pPr>
+      <w:r>
+        <w:rPr>
+          <w:rFonts w:ascii="Abadi" w:hAnsi="Abadi" w:cstheme="minorHAnsi"/>
+          <w:sz w:val="32"/>
+          <w:szCs w:val="32"/>
+        </w:rPr>
+        <w:t>Je veux pouvoir avoir une courbe de difficultés lorsque j’ai fini un niveau.</w:t>
+      </w:r>
+    </w:p>
+    <w:p>
+      <w:pPr>
+        <w:rPr>
+          <w:rFonts w:ascii="Abadi" w:hAnsi="Abadi" w:cstheme="minorHAnsi"/>
+          <w:sz w:val="32"/>
+          <w:szCs w:val="32"/>
+        </w:rPr>
+      </w:pPr>
+    </w:p>
+    <w:p>
+      <w:pPr>
+        <w:rPr>
+          <w:rFonts w:ascii="Abadi" w:hAnsi="Abadi" w:cstheme="minorHAnsi"/>
+          <w:b/>
+          <w:bCs/>
+          <w:sz w:val="32"/>
+          <w:szCs w:val="32"/>
+        </w:rPr>
+      </w:pPr>
+      <w:r>
+        <w:rPr>
+          <w:rFonts w:ascii="Abadi" w:hAnsi="Abadi" w:cstheme="minorHAnsi"/>
+          <w:sz w:val="32"/>
+          <w:szCs w:val="32"/>
+        </w:rPr>
+        <w:tab/>
+      </w:r>
+      <w:r>
+        <w:rPr>
+          <w:rFonts w:ascii="Abadi" w:hAnsi="Abadi" w:cstheme="minorHAnsi"/>
+          <w:b/>
+          <w:bCs/>
+          <w:sz w:val="32"/>
+          <w:szCs w:val="32"/>
+        </w:rPr>
+        <w:t>Test d’acceptance :</w:t>
+      </w:r>
+    </w:p>
+    <w:p>
+      <w:pPr>
+        <w:rPr>
+          <w:rFonts w:ascii="Abadi" w:hAnsi="Abadi" w:cstheme="minorHAnsi"/>
+          <w:b/>
+          <w:bCs/>
+          <w:sz w:val="32"/>
+          <w:szCs w:val="32"/>
+        </w:rPr>
+      </w:pPr>
+    </w:p>
+    <w:p>
+      <w:pPr>
+        <w:pStyle w:val="Paragraphedeliste"/>
+        <w:numPr>
+          <w:ilvl w:val="0"/>
+          <w:numId w:val="31"/>
+        </w:numPr>
+        <w:rPr>
+          <w:rFonts w:ascii="Abadi" w:hAnsi="Abadi" w:cstheme="minorHAnsi"/>
+          <w:b/>
+          <w:bCs/>
+          <w:sz w:val="32"/>
+          <w:szCs w:val="32"/>
+        </w:rPr>
+      </w:pPr>
+      <w:r>
+        <w:rPr>
+          <w:rFonts w:ascii="Abadi" w:hAnsi="Abadi" w:cstheme="minorHAnsi"/>
+          <w:sz w:val="32"/>
+          <w:szCs w:val="32"/>
+        </w:rPr>
+        <w:t xml:space="preserve">La vitesse de déplacements des aliens </w:t>
+      </w:r>
+      <w:r>
+        <w:rPr>
+          <w:rFonts w:ascii="Abadi" w:hAnsi="Abadi" w:cstheme="minorHAnsi"/>
+          <w:sz w:val="32"/>
+          <w:szCs w:val="32"/>
+        </w:rPr>
+        <w:t>est</w:t>
+      </w:r>
+      <w:r>
+        <w:rPr>
+          <w:rFonts w:ascii="Abadi" w:hAnsi="Abadi" w:cstheme="minorHAnsi"/>
+          <w:sz w:val="32"/>
+          <w:szCs w:val="32"/>
+        </w:rPr>
+        <w:t xml:space="preserve"> </w:t>
+      </w:r>
+      <w:r>
+        <w:rPr>
+          <w:rFonts w:ascii="Abadi" w:hAnsi="Abadi" w:cstheme="minorHAnsi"/>
+          <w:sz w:val="32"/>
+          <w:szCs w:val="32"/>
+        </w:rPr>
+        <w:t>augmentée</w:t>
+      </w:r>
+    </w:p>
     <w:p>
       <w:pPr>
         <w:pStyle w:val="Titre1"/>
@@ -5444,7 +6157,6 @@
       </w:r>
       <w:bookmarkEnd w:id="3"/>
     </w:p>
-    <w:p/>
     <w:p>
       <w:pPr>
         <w:pStyle w:val="Retraitnormal1"/>
@@ -5487,7 +6199,7 @@
                     <pic:cNvPicPr/>
                   </pic:nvPicPr>
                   <pic:blipFill rotWithShape="1">
-                    <a:blip r:embed="rId16"/>
+                    <a:blip r:embed="rId18"/>
                     <a:srcRect t="9333"/>
                     <a:stretch/>
                   </pic:blipFill>
@@ -5551,6 +6263,23 @@
     </w:p>
     <w:p>
       <w:pPr>
+        <w:pStyle w:val="Retraitnormal1"/>
+        <w:numPr>
+          <w:ilvl w:val="0"/>
+          <w:numId w:val="0"/>
+        </w:numPr>
+        <w:rPr>
+          <w:rFonts w:ascii="Arial" w:hAnsi="Arial"/>
+          <w:i/>
+          <w:iCs/>
+          <w:sz w:val="24"/>
+          <w:szCs w:val="14"/>
+          <w:lang w:eastAsia="fr-FR"/>
+        </w:rPr>
+      </w:pPr>
+    </w:p>
+    <w:p>
+      <w:pPr>
         <w:pStyle w:val="Titre1"/>
       </w:pPr>
       <w:bookmarkStart w:id="4" w:name="_Toc114999698"/>
@@ -5582,7 +6311,7 @@
                     <pic:cNvPicPr/>
                   </pic:nvPicPr>
                   <pic:blipFill>
-                    <a:blip r:embed="rId17"/>
+                    <a:blip r:embed="rId19"/>
                     <a:stretch>
                       <a:fillRect/>
                     </a:stretch>
@@ -5624,7 +6353,7 @@
                     <pic:cNvPicPr/>
                   </pic:nvPicPr>
                   <pic:blipFill>
-                    <a:blip r:embed="rId18"/>
+                    <a:blip r:embed="rId20"/>
                     <a:stretch>
                       <a:fillRect/>
                     </a:stretch>
@@ -5719,7 +6448,23 @@
           <w:iCs/>
           <w:sz w:val="24"/>
         </w:rPr>
-        <w:t xml:space="preserve"> 2022</w:t>
+        <w:t xml:space="preserve"> </w:t>
+      </w:r>
+      <w:r>
+        <w:rPr>
+          <w:rFonts w:ascii="Arial" w:hAnsi="Arial" w:cs="Arial"/>
+          <w:iCs/>
+          <w:sz w:val="24"/>
+        </w:rPr>
+        <w:t>2019/</w:t>
+      </w:r>
+      <w:r>
+        <w:rPr>
+          <w:rFonts w:ascii="Arial" w:hAnsi="Arial" w:cs="Arial"/>
+          <w:iCs/>
+          <w:sz w:val="24"/>
+        </w:rPr>
+        <w:t>2022</w:t>
       </w:r>
       <w:r>
         <w:rPr>
@@ -5773,6 +6518,167 @@
         </w:rPr>
         <w:t>Internet</w:t>
       </w:r>
+    </w:p>
+    <w:p>
+      <w:pPr>
+        <w:pStyle w:val="Retraitnormal1"/>
+        <w:numPr>
+          <w:ilvl w:val="0"/>
+          <w:numId w:val="9"/>
+        </w:numPr>
+        <w:rPr>
+          <w:rFonts w:ascii="Arial" w:hAnsi="Arial" w:cs="Arial"/>
+          <w:iCs/>
+          <w:sz w:val="24"/>
+        </w:rPr>
+      </w:pPr>
+      <w:r>
+        <w:rPr>
+          <w:rFonts w:ascii="Arial" w:hAnsi="Arial" w:cs="Arial"/>
+          <w:iCs/>
+          <w:sz w:val="24"/>
+        </w:rPr>
+        <w:t>Office 365 et application office (</w:t>
+      </w:r>
+      <w:proofErr w:type="spellStart"/>
+      <w:r>
+        <w:rPr>
+          <w:rFonts w:ascii="Arial" w:hAnsi="Arial" w:cs="Arial"/>
+          <w:iCs/>
+          <w:sz w:val="24"/>
+        </w:rPr>
+        <w:t>word</w:t>
+      </w:r>
+      <w:proofErr w:type="spellEnd"/>
+      <w:r>
+        <w:rPr>
+          <w:rFonts w:ascii="Arial" w:hAnsi="Arial" w:cs="Arial"/>
+          <w:iCs/>
+          <w:sz w:val="24"/>
+        </w:rPr>
+        <w:t xml:space="preserve">, </w:t>
+      </w:r>
+      <w:proofErr w:type="spellStart"/>
+      <w:r>
+        <w:rPr>
+          <w:rFonts w:ascii="Arial" w:hAnsi="Arial" w:cs="Arial"/>
+          <w:iCs/>
+          <w:sz w:val="24"/>
+        </w:rPr>
+        <w:t>excel</w:t>
+      </w:r>
+      <w:proofErr w:type="spellEnd"/>
+      <w:r>
+        <w:rPr>
+          <w:rFonts w:ascii="Arial" w:hAnsi="Arial" w:cs="Arial"/>
+          <w:iCs/>
+          <w:sz w:val="24"/>
+        </w:rPr>
+        <w:t xml:space="preserve"> etc..) pour la doc</w:t>
+      </w:r>
+    </w:p>
+    <w:p>
+      <w:pPr>
+        <w:pStyle w:val="Retraitnormal1"/>
+        <w:numPr>
+          <w:ilvl w:val="0"/>
+          <w:numId w:val="9"/>
+        </w:numPr>
+        <w:rPr>
+          <w:rFonts w:ascii="Arial" w:hAnsi="Arial" w:cs="Arial"/>
+          <w:iCs/>
+          <w:sz w:val="24"/>
+        </w:rPr>
+      </w:pPr>
+      <w:r>
+        <w:rPr>
+          <w:rFonts w:ascii="Arial" w:hAnsi="Arial" w:cs="Arial"/>
+          <w:iCs/>
+          <w:sz w:val="24"/>
+        </w:rPr>
+        <w:t>Un écran pour voir.</w:t>
+      </w:r>
+    </w:p>
+    <w:p>
+      <w:pPr>
+        <w:pStyle w:val="Retraitnormal1"/>
+        <w:numPr>
+          <w:ilvl w:val="0"/>
+          <w:numId w:val="9"/>
+        </w:numPr>
+        <w:rPr>
+          <w:rFonts w:ascii="Arial" w:hAnsi="Arial" w:cs="Arial"/>
+          <w:iCs/>
+          <w:sz w:val="24"/>
+        </w:rPr>
+      </w:pPr>
+      <w:r>
+        <w:rPr>
+          <w:rFonts w:ascii="Arial" w:hAnsi="Arial" w:cs="Arial"/>
+          <w:iCs/>
+          <w:sz w:val="24"/>
+        </w:rPr>
+        <w:t>Un clavier et une souris afin de permettre d’interagir avec un PC</w:t>
+      </w:r>
+    </w:p>
+    <w:p>
+      <w:pPr>
+        <w:pStyle w:val="Retraitnormal1"/>
+        <w:numPr>
+          <w:ilvl w:val="0"/>
+          <w:numId w:val="9"/>
+        </w:numPr>
+        <w:rPr>
+          <w:rFonts w:ascii="Arial" w:hAnsi="Arial" w:cs="Arial"/>
+          <w:iCs/>
+          <w:sz w:val="24"/>
+        </w:rPr>
+      </w:pPr>
+      <w:r>
+        <w:rPr>
+          <w:rFonts w:ascii="Arial" w:hAnsi="Arial" w:cs="Arial"/>
+          <w:iCs/>
+          <w:sz w:val="24"/>
+        </w:rPr>
+        <w:t>Des collègues et le professeur, afin de pouvoir continuer à concevoir mon programme tout en étant juste.</w:t>
+      </w:r>
+    </w:p>
+    <w:p>
+      <w:pPr>
+        <w:pStyle w:val="Retraitnormal1"/>
+        <w:numPr>
+          <w:ilvl w:val="0"/>
+          <w:numId w:val="9"/>
+        </w:numPr>
+        <w:rPr>
+          <w:rFonts w:ascii="Arial" w:hAnsi="Arial" w:cs="Arial"/>
+          <w:iCs/>
+          <w:sz w:val="24"/>
+        </w:rPr>
+      </w:pPr>
+      <w:r>
+        <w:rPr>
+          <w:rFonts w:ascii="Arial" w:hAnsi="Arial" w:cs="Arial"/>
+          <w:iCs/>
+          <w:sz w:val="24"/>
+        </w:rPr>
+        <w:t>Une connaissance des modules i226a et i226b</w:t>
+      </w:r>
+    </w:p>
+    <w:p>
+      <w:pPr>
+        <w:pStyle w:val="Retraitnormal1"/>
+        <w:numPr>
+          <w:ilvl w:val="0"/>
+          <w:numId w:val="0"/>
+        </w:numPr>
+        <w:ind w:left="360" w:hanging="360"/>
+        <w:rPr>
+          <w:rFonts w:ascii="Arial" w:hAnsi="Arial" w:cs="Arial"/>
+          <w:iCs/>
+          <w:sz w:val="24"/>
+        </w:rPr>
+      </w:pPr>
     </w:p>
     <w:p>
       <w:pPr>
@@ -5933,6 +6839,14 @@
               </w:rPr>
               <w:t xml:space="preserve">BETA </w:t>
             </w:r>
+            <w:r>
+              <w:rPr>
+                <w:rFonts w:ascii="Abadi" w:hAnsi="Abadi"/>
+                <w:sz w:val="32"/>
+                <w:szCs w:val="32"/>
+              </w:rPr>
+              <w:t>/ la date prévu</w:t>
+            </w:r>
           </w:p>
         </w:tc>
       </w:tr>
@@ -6216,7 +7130,7 @@
                 <w:sz w:val="32"/>
                 <w:szCs w:val="32"/>
               </w:rPr>
-              <w:t>Menu option (diff.)</w:t>
+              <w:t>Menu option</w:t>
             </w:r>
           </w:p>
         </w:tc>
@@ -6527,6 +7441,14 @@
                 <w:szCs w:val="32"/>
               </w:rPr>
             </w:pPr>
+            <w:r>
+              <w:rPr>
+                <w:rFonts w:ascii="Abadi" w:hAnsi="Abadi"/>
+                <w:sz w:val="32"/>
+                <w:szCs w:val="32"/>
+              </w:rPr>
+              <w:t>03.01.22</w:t>
+            </w:r>
           </w:p>
         </w:tc>
         <w:tc>
@@ -6677,17 +7599,7 @@
                 <w:sz w:val="32"/>
                 <w:szCs w:val="32"/>
               </w:rPr>
-              <w:t>Déplacement</w:t>
-            </w:r>
-            <w:r>
-              <w:rPr>
-                <w:rFonts w:ascii="Abadi" w:hAnsi="Abadi"/>
-                <w:b/>
-                <w:bCs/>
-                <w:sz w:val="32"/>
-                <w:szCs w:val="32"/>
-              </w:rPr>
-              <w:t xml:space="preserve"> Vaisseau</w:t>
+              <w:t>Déplacement Vaisseau</w:t>
             </w:r>
           </w:p>
         </w:tc>
@@ -6751,6 +7663,14 @@
                 <w:szCs w:val="32"/>
               </w:rPr>
             </w:pPr>
+            <w:r>
+              <w:rPr>
+                <w:rFonts w:ascii="Abadi" w:hAnsi="Abadi"/>
+                <w:sz w:val="32"/>
+                <w:szCs w:val="32"/>
+              </w:rPr>
+              <w:t>03.01.22</w:t>
+            </w:r>
           </w:p>
         </w:tc>
         <w:tc>
@@ -6981,6 +7901,129 @@
                 <w:szCs w:val="32"/>
               </w:rPr>
             </w:pPr>
+            <w:r>
+              <w:rPr>
+                <w:rFonts w:ascii="Abadi" w:hAnsi="Abadi"/>
+                <w:sz w:val="32"/>
+                <w:szCs w:val="32"/>
+              </w:rPr>
+              <w:t>03.01.22</w:t>
+            </w:r>
+          </w:p>
+        </w:tc>
+        <w:tc>
+          <w:tcPr>
+            <w:tcW w:w="4315" w:type="dxa"/>
+          </w:tcPr>
+          <w:p>
+            <w:pPr>
+              <w:rPr>
+                <w:rFonts w:ascii="Abadi" w:hAnsi="Abadi"/>
+                <w:sz w:val="32"/>
+                <w:szCs w:val="32"/>
+              </w:rPr>
+            </w:pPr>
+            <w:r>
+              <w:rPr>
+                <w:rFonts w:ascii="Abadi" w:hAnsi="Abadi"/>
+                <w:sz w:val="32"/>
+                <w:szCs w:val="32"/>
+              </w:rPr>
+              <w:t>3 : 05.01.22</w:t>
+            </w:r>
+          </w:p>
+        </w:tc>
+      </w:tr>
+      <w:tr>
+        <w:trPr>
+          <w:trHeight w:val="377"/>
+        </w:trPr>
+        <w:tc>
+          <w:tcPr>
+            <w:tcW w:w="2122" w:type="dxa"/>
+          </w:tcPr>
+          <w:p>
+            <w:pPr>
+              <w:rPr>
+                <w:rFonts w:ascii="Abadi" w:hAnsi="Abadi" w:cstheme="minorHAnsi"/>
+                <w:b/>
+                <w:bCs/>
+                <w:sz w:val="32"/>
+                <w:szCs w:val="32"/>
+              </w:rPr>
+            </w:pPr>
+            <w:proofErr w:type="spellStart"/>
+            <w:r>
+              <w:rPr>
+                <w:rFonts w:ascii="Abadi" w:hAnsi="Abadi" w:cstheme="minorHAnsi"/>
+                <w:b/>
+                <w:bCs/>
+                <w:sz w:val="32"/>
+                <w:szCs w:val="32"/>
+              </w:rPr>
+              <w:t>Highscore</w:t>
+            </w:r>
+            <w:proofErr w:type="spellEnd"/>
+          </w:p>
+        </w:tc>
+        <w:tc>
+          <w:tcPr>
+            <w:tcW w:w="2835" w:type="dxa"/>
+          </w:tcPr>
+          <w:p>
+            <w:pPr>
+              <w:rPr>
+                <w:rFonts w:ascii="Abadi" w:hAnsi="Abadi"/>
+                <w:b/>
+                <w:bCs/>
+                <w:sz w:val="32"/>
+                <w:szCs w:val="32"/>
+              </w:rPr>
+            </w:pPr>
+          </w:p>
+        </w:tc>
+        <w:tc>
+          <w:tcPr>
+            <w:tcW w:w="2268" w:type="dxa"/>
+          </w:tcPr>
+          <w:p>
+            <w:pPr>
+              <w:rPr>
+                <w:rFonts w:ascii="Abadi" w:hAnsi="Abadi"/>
+                <w:sz w:val="32"/>
+                <w:szCs w:val="32"/>
+              </w:rPr>
+            </w:pPr>
+            <w:r>
+              <w:rPr>
+                <w:rFonts w:ascii="Abadi" w:hAnsi="Abadi"/>
+                <w:sz w:val="32"/>
+                <w:szCs w:val="32"/>
+              </w:rPr>
+              <w:t>16.11.2022</w:t>
+            </w:r>
+          </w:p>
+        </w:tc>
+        <w:tc>
+          <w:tcPr>
+            <w:tcW w:w="1559" w:type="dxa"/>
+          </w:tcPr>
+          <w:p>
+            <w:pPr>
+              <w:rPr>
+                <w:rFonts w:ascii="Abadi" w:hAnsi="Abadi"/>
+                <w:sz w:val="32"/>
+                <w:szCs w:val="32"/>
+              </w:rPr>
+            </w:pPr>
+            <w:r>
+              <w:rPr>
+                <w:rFonts w:ascii="Abadi" w:hAnsi="Abadi"/>
+                <w:sz w:val="32"/>
+                <w:szCs w:val="32"/>
+              </w:rPr>
+              <w:t>23.11.22</w:t>
+            </w:r>
           </w:p>
         </w:tc>
         <w:tc>
@@ -7016,7 +8059,6 @@
                 <w:szCs w:val="32"/>
               </w:rPr>
             </w:pPr>
-            <w:proofErr w:type="spellStart"/>
             <w:r>
               <w:rPr>
                 <w:rFonts w:ascii="Abadi" w:hAnsi="Abadi" w:cstheme="minorHAnsi"/>
@@ -7025,7 +8067,315 @@
                 <w:sz w:val="32"/>
                 <w:szCs w:val="32"/>
               </w:rPr>
-              <w:t>Highscore</w:t>
+              <w:t>Ennemies</w:t>
+            </w:r>
+          </w:p>
+        </w:tc>
+        <w:tc>
+          <w:tcPr>
+            <w:tcW w:w="2835" w:type="dxa"/>
+          </w:tcPr>
+          <w:p>
+            <w:pPr>
+              <w:rPr>
+                <w:rFonts w:ascii="Abadi" w:hAnsi="Abadi"/>
+                <w:b/>
+                <w:bCs/>
+                <w:sz w:val="32"/>
+                <w:szCs w:val="32"/>
+              </w:rPr>
+            </w:pPr>
+          </w:p>
+        </w:tc>
+        <w:tc>
+          <w:tcPr>
+            <w:tcW w:w="2268" w:type="dxa"/>
+          </w:tcPr>
+          <w:p>
+            <w:pPr>
+              <w:rPr>
+                <w:rFonts w:ascii="Abadi" w:hAnsi="Abadi"/>
+                <w:sz w:val="32"/>
+                <w:szCs w:val="32"/>
+              </w:rPr>
+            </w:pPr>
+          </w:p>
+        </w:tc>
+        <w:tc>
+          <w:tcPr>
+            <w:tcW w:w="1559" w:type="dxa"/>
+          </w:tcPr>
+          <w:p>
+            <w:pPr>
+              <w:rPr>
+                <w:rFonts w:ascii="Abadi" w:hAnsi="Abadi"/>
+                <w:sz w:val="32"/>
+                <w:szCs w:val="32"/>
+              </w:rPr>
+            </w:pPr>
+            <w:r>
+              <w:rPr>
+                <w:rFonts w:ascii="Abadi" w:hAnsi="Abadi"/>
+                <w:sz w:val="32"/>
+                <w:szCs w:val="32"/>
+              </w:rPr>
+              <w:t>03.01.22</w:t>
+            </w:r>
+          </w:p>
+        </w:tc>
+        <w:tc>
+          <w:tcPr>
+            <w:tcW w:w="4315" w:type="dxa"/>
+          </w:tcPr>
+          <w:p>
+            <w:pPr>
+              <w:rPr>
+                <w:rFonts w:ascii="Abadi" w:hAnsi="Abadi"/>
+                <w:sz w:val="32"/>
+                <w:szCs w:val="32"/>
+              </w:rPr>
+            </w:pPr>
+            <w:r>
+              <w:rPr>
+                <w:rFonts w:ascii="Abadi" w:hAnsi="Abadi"/>
+                <w:sz w:val="32"/>
+                <w:szCs w:val="32"/>
+              </w:rPr>
+              <w:t>3 : 05.01.22</w:t>
+            </w:r>
+          </w:p>
+        </w:tc>
+      </w:tr>
+      <w:tr>
+        <w:trPr>
+          <w:trHeight w:val="377"/>
+        </w:trPr>
+        <w:tc>
+          <w:tcPr>
+            <w:tcW w:w="2122" w:type="dxa"/>
+          </w:tcPr>
+          <w:p>
+            <w:pPr>
+              <w:rPr>
+                <w:rFonts w:ascii="Abadi" w:hAnsi="Abadi" w:cstheme="minorHAnsi"/>
+                <w:b/>
+                <w:bCs/>
+                <w:sz w:val="32"/>
+                <w:szCs w:val="32"/>
+              </w:rPr>
+            </w:pPr>
+            <w:r>
+              <w:rPr>
+                <w:rFonts w:ascii="Abadi" w:hAnsi="Abadi" w:cstheme="minorHAnsi"/>
+                <w:b/>
+                <w:bCs/>
+                <w:sz w:val="32"/>
+                <w:szCs w:val="32"/>
+              </w:rPr>
+              <w:t>Triche</w:t>
+            </w:r>
+          </w:p>
+        </w:tc>
+        <w:tc>
+          <w:tcPr>
+            <w:tcW w:w="2835" w:type="dxa"/>
+          </w:tcPr>
+          <w:p>
+            <w:pPr>
+              <w:rPr>
+                <w:rFonts w:ascii="Abadi" w:hAnsi="Abadi"/>
+                <w:b/>
+                <w:bCs/>
+                <w:sz w:val="32"/>
+                <w:szCs w:val="32"/>
+              </w:rPr>
+            </w:pPr>
+          </w:p>
+        </w:tc>
+        <w:tc>
+          <w:tcPr>
+            <w:tcW w:w="2268" w:type="dxa"/>
+          </w:tcPr>
+          <w:p>
+            <w:pPr>
+              <w:rPr>
+                <w:rFonts w:ascii="Abadi" w:hAnsi="Abadi"/>
+                <w:sz w:val="32"/>
+                <w:szCs w:val="32"/>
+              </w:rPr>
+            </w:pPr>
+          </w:p>
+        </w:tc>
+        <w:tc>
+          <w:tcPr>
+            <w:tcW w:w="1559" w:type="dxa"/>
+          </w:tcPr>
+          <w:p>
+            <w:pPr>
+              <w:rPr>
+                <w:rFonts w:ascii="Abadi" w:hAnsi="Abadi"/>
+                <w:sz w:val="32"/>
+                <w:szCs w:val="32"/>
+              </w:rPr>
+            </w:pPr>
+          </w:p>
+        </w:tc>
+        <w:tc>
+          <w:tcPr>
+            <w:tcW w:w="4315" w:type="dxa"/>
+          </w:tcPr>
+          <w:p>
+            <w:pPr>
+              <w:rPr>
+                <w:rFonts w:ascii="Abadi" w:hAnsi="Abadi"/>
+                <w:sz w:val="32"/>
+                <w:szCs w:val="32"/>
+              </w:rPr>
+            </w:pPr>
+            <w:r>
+              <w:rPr>
+                <w:rFonts w:ascii="Abadi" w:hAnsi="Abadi"/>
+                <w:sz w:val="32"/>
+                <w:szCs w:val="32"/>
+              </w:rPr>
+              <w:t>3 : 05.01.22</w:t>
+            </w:r>
+          </w:p>
+        </w:tc>
+      </w:tr>
+      <w:tr>
+        <w:trPr>
+          <w:trHeight w:val="377"/>
+        </w:trPr>
+        <w:tc>
+          <w:tcPr>
+            <w:tcW w:w="2122" w:type="dxa"/>
+          </w:tcPr>
+          <w:p>
+            <w:pPr>
+              <w:rPr>
+                <w:rFonts w:ascii="Abadi" w:hAnsi="Abadi" w:cstheme="minorHAnsi"/>
+                <w:b/>
+                <w:bCs/>
+                <w:sz w:val="32"/>
+                <w:szCs w:val="32"/>
+              </w:rPr>
+            </w:pPr>
+            <w:r>
+              <w:rPr>
+                <w:rFonts w:ascii="Abadi" w:hAnsi="Abadi" w:cstheme="minorHAnsi"/>
+                <w:b/>
+                <w:bCs/>
+                <w:sz w:val="32"/>
+                <w:szCs w:val="32"/>
+              </w:rPr>
+              <w:t>Game Over</w:t>
+            </w:r>
+          </w:p>
+        </w:tc>
+        <w:tc>
+          <w:tcPr>
+            <w:tcW w:w="2835" w:type="dxa"/>
+          </w:tcPr>
+          <w:p>
+            <w:pPr>
+              <w:rPr>
+                <w:rFonts w:ascii="Abadi" w:hAnsi="Abadi"/>
+                <w:b/>
+                <w:bCs/>
+                <w:sz w:val="32"/>
+                <w:szCs w:val="32"/>
+              </w:rPr>
+            </w:pPr>
+          </w:p>
+        </w:tc>
+        <w:tc>
+          <w:tcPr>
+            <w:tcW w:w="2268" w:type="dxa"/>
+          </w:tcPr>
+          <w:p>
+            <w:pPr>
+              <w:rPr>
+                <w:rFonts w:ascii="Abadi" w:hAnsi="Abadi"/>
+                <w:sz w:val="32"/>
+                <w:szCs w:val="32"/>
+              </w:rPr>
+            </w:pPr>
+          </w:p>
+        </w:tc>
+        <w:tc>
+          <w:tcPr>
+            <w:tcW w:w="1559" w:type="dxa"/>
+          </w:tcPr>
+          <w:p>
+            <w:pPr>
+              <w:rPr>
+                <w:rFonts w:ascii="Abadi" w:hAnsi="Abadi"/>
+                <w:sz w:val="32"/>
+                <w:szCs w:val="32"/>
+              </w:rPr>
+            </w:pPr>
+            <w:r>
+              <w:rPr>
+                <w:rFonts w:ascii="Abadi" w:hAnsi="Abadi"/>
+                <w:sz w:val="32"/>
+                <w:szCs w:val="32"/>
+              </w:rPr>
+              <w:t>03.01.22</w:t>
+            </w:r>
+          </w:p>
+        </w:tc>
+        <w:tc>
+          <w:tcPr>
+            <w:tcW w:w="4315" w:type="dxa"/>
+          </w:tcPr>
+          <w:p>
+            <w:pPr>
+              <w:rPr>
+                <w:rFonts w:ascii="Abadi" w:hAnsi="Abadi"/>
+                <w:sz w:val="32"/>
+                <w:szCs w:val="32"/>
+              </w:rPr>
+            </w:pPr>
+            <w:r>
+              <w:rPr>
+                <w:rFonts w:ascii="Abadi" w:hAnsi="Abadi"/>
+                <w:sz w:val="32"/>
+                <w:szCs w:val="32"/>
+              </w:rPr>
+              <w:t>3 : 05.01.22</w:t>
+            </w:r>
+          </w:p>
+        </w:tc>
+      </w:tr>
+      <w:tr>
+        <w:trPr>
+          <w:trHeight w:val="377"/>
+        </w:trPr>
+        <w:tc>
+          <w:tcPr>
+            <w:tcW w:w="2122" w:type="dxa"/>
+          </w:tcPr>
+          <w:p>
+            <w:pPr>
+              <w:rPr>
+                <w:rFonts w:ascii="Abadi" w:hAnsi="Abadi" w:cstheme="minorHAnsi"/>
+                <w:b/>
+                <w:bCs/>
+                <w:sz w:val="32"/>
+                <w:szCs w:val="32"/>
+              </w:rPr>
+            </w:pPr>
+            <w:proofErr w:type="spellStart"/>
+            <w:r>
+              <w:rPr>
+                <w:rFonts w:ascii="Abadi" w:hAnsi="Abadi" w:cstheme="minorHAnsi"/>
+                <w:b/>
+                <w:bCs/>
+                <w:sz w:val="32"/>
+                <w:szCs w:val="32"/>
+              </w:rPr>
+              <w:t>HighScore</w:t>
             </w:r>
             <w:proofErr w:type="spellEnd"/>
           </w:p>
@@ -7058,14 +8408,6 @@
                 <w:szCs w:val="32"/>
               </w:rPr>
             </w:pPr>
-            <w:r>
-              <w:rPr>
-                <w:rFonts w:ascii="Abadi" w:hAnsi="Abadi"/>
-                <w:sz w:val="32"/>
-                <w:szCs w:val="32"/>
-              </w:rPr>
-              <w:t>16.11.2022</w:t>
-            </w:r>
           </w:p>
         </w:tc>
         <w:tc>
@@ -7080,13 +8422,110 @@
                 <w:szCs w:val="32"/>
               </w:rPr>
             </w:pPr>
+          </w:p>
+        </w:tc>
+        <w:tc>
+          <w:tcPr>
+            <w:tcW w:w="4315" w:type="dxa"/>
+          </w:tcPr>
+          <w:p>
+            <w:pPr>
+              <w:rPr>
+                <w:rFonts w:ascii="Abadi" w:hAnsi="Abadi"/>
+                <w:sz w:val="32"/>
+                <w:szCs w:val="32"/>
+              </w:rPr>
+            </w:pPr>
             <w:r>
               <w:rPr>
                 <w:rFonts w:ascii="Abadi" w:hAnsi="Abadi"/>
                 <w:sz w:val="32"/>
                 <w:szCs w:val="32"/>
               </w:rPr>
-              <w:t>23.11.22</w:t>
+              <w:t>3 : 05.01.22</w:t>
+            </w:r>
+          </w:p>
+        </w:tc>
+      </w:tr>
+      <w:tr>
+        <w:trPr>
+          <w:trHeight w:val="377"/>
+        </w:trPr>
+        <w:tc>
+          <w:tcPr>
+            <w:tcW w:w="2122" w:type="dxa"/>
+          </w:tcPr>
+          <w:p>
+            <w:pPr>
+              <w:rPr>
+                <w:rFonts w:ascii="Abadi" w:hAnsi="Abadi" w:cstheme="minorHAnsi"/>
+                <w:b/>
+                <w:bCs/>
+                <w:sz w:val="32"/>
+                <w:szCs w:val="32"/>
+              </w:rPr>
+            </w:pPr>
+            <w:r>
+              <w:rPr>
+                <w:rFonts w:ascii="Abadi" w:hAnsi="Abadi" w:cstheme="minorHAnsi"/>
+                <w:b/>
+                <w:bCs/>
+                <w:sz w:val="32"/>
+                <w:szCs w:val="32"/>
+              </w:rPr>
+              <w:t>Stage</w:t>
+            </w:r>
+          </w:p>
+        </w:tc>
+        <w:tc>
+          <w:tcPr>
+            <w:tcW w:w="2835" w:type="dxa"/>
+          </w:tcPr>
+          <w:p>
+            <w:pPr>
+              <w:rPr>
+                <w:rFonts w:ascii="Abadi" w:hAnsi="Abadi"/>
+                <w:b/>
+                <w:bCs/>
+                <w:sz w:val="32"/>
+                <w:szCs w:val="32"/>
+              </w:rPr>
+            </w:pPr>
+          </w:p>
+        </w:tc>
+        <w:tc>
+          <w:tcPr>
+            <w:tcW w:w="2268" w:type="dxa"/>
+          </w:tcPr>
+          <w:p>
+            <w:pPr>
+              <w:rPr>
+                <w:rFonts w:ascii="Abadi" w:hAnsi="Abadi"/>
+                <w:sz w:val="32"/>
+                <w:szCs w:val="32"/>
+              </w:rPr>
+            </w:pPr>
+          </w:p>
+        </w:tc>
+        <w:tc>
+          <w:tcPr>
+            <w:tcW w:w="1559" w:type="dxa"/>
+          </w:tcPr>
+          <w:p>
+            <w:pPr>
+              <w:rPr>
+                <w:rFonts w:ascii="Abadi" w:hAnsi="Abadi"/>
+                <w:sz w:val="32"/>
+                <w:szCs w:val="32"/>
+              </w:rPr>
+            </w:pPr>
+            <w:r>
+              <w:rPr>
+                <w:rFonts w:ascii="Abadi" w:hAnsi="Abadi"/>
+                <w:sz w:val="32"/>
+                <w:szCs w:val="32"/>
+              </w:rPr>
+              <w:t>03.01.22</w:t>
             </w:r>
           </w:p>
         </w:tc>
@@ -7123,16 +8562,6 @@
                 <w:szCs w:val="32"/>
               </w:rPr>
             </w:pPr>
-            <w:r>
-              <w:rPr>
-                <w:rFonts w:ascii="Abadi" w:hAnsi="Abadi" w:cstheme="minorHAnsi"/>
-                <w:b/>
-                <w:bCs/>
-                <w:sz w:val="32"/>
-                <w:szCs w:val="32"/>
-              </w:rPr>
-              <w:t>Ennemies</w:t>
-            </w:r>
           </w:p>
         </w:tc>
         <w:tc>
@@ -7431,401 +8860,6 @@
           </w:p>
         </w:tc>
       </w:tr>
-      <w:tr>
-        <w:trPr>
-          <w:trHeight w:val="377"/>
-        </w:trPr>
-        <w:tc>
-          <w:tcPr>
-            <w:tcW w:w="2122" w:type="dxa"/>
-          </w:tcPr>
-          <w:p>
-            <w:pPr>
-              <w:rPr>
-                <w:rFonts w:ascii="Abadi" w:hAnsi="Abadi" w:cstheme="minorHAnsi"/>
-                <w:b/>
-                <w:bCs/>
-                <w:sz w:val="32"/>
-                <w:szCs w:val="32"/>
-              </w:rPr>
-            </w:pPr>
-          </w:p>
-        </w:tc>
-        <w:tc>
-          <w:tcPr>
-            <w:tcW w:w="2835" w:type="dxa"/>
-          </w:tcPr>
-          <w:p>
-            <w:pPr>
-              <w:rPr>
-                <w:rFonts w:ascii="Abadi" w:hAnsi="Abadi"/>
-                <w:b/>
-                <w:bCs/>
-                <w:sz w:val="32"/>
-                <w:szCs w:val="32"/>
-              </w:rPr>
-            </w:pPr>
-          </w:p>
-        </w:tc>
-        <w:tc>
-          <w:tcPr>
-            <w:tcW w:w="2268" w:type="dxa"/>
-          </w:tcPr>
-          <w:p>
-            <w:pPr>
-              <w:rPr>
-                <w:rFonts w:ascii="Abadi" w:hAnsi="Abadi"/>
-                <w:sz w:val="32"/>
-                <w:szCs w:val="32"/>
-              </w:rPr>
-            </w:pPr>
-          </w:p>
-        </w:tc>
-        <w:tc>
-          <w:tcPr>
-            <w:tcW w:w="1559" w:type="dxa"/>
-          </w:tcPr>
-          <w:p>
-            <w:pPr>
-              <w:rPr>
-                <w:rFonts w:ascii="Abadi" w:hAnsi="Abadi"/>
-                <w:sz w:val="32"/>
-                <w:szCs w:val="32"/>
-              </w:rPr>
-            </w:pPr>
-          </w:p>
-        </w:tc>
-        <w:tc>
-          <w:tcPr>
-            <w:tcW w:w="4315" w:type="dxa"/>
-          </w:tcPr>
-          <w:p>
-            <w:pPr>
-              <w:rPr>
-                <w:rFonts w:ascii="Abadi" w:hAnsi="Abadi"/>
-                <w:sz w:val="32"/>
-                <w:szCs w:val="32"/>
-              </w:rPr>
-            </w:pPr>
-          </w:p>
-        </w:tc>
-      </w:tr>
-      <w:tr>
-        <w:trPr>
-          <w:trHeight w:val="377"/>
-        </w:trPr>
-        <w:tc>
-          <w:tcPr>
-            <w:tcW w:w="2122" w:type="dxa"/>
-          </w:tcPr>
-          <w:p>
-            <w:pPr>
-              <w:rPr>
-                <w:rFonts w:ascii="Abadi" w:hAnsi="Abadi" w:cstheme="minorHAnsi"/>
-                <w:b/>
-                <w:bCs/>
-                <w:sz w:val="32"/>
-                <w:szCs w:val="32"/>
-              </w:rPr>
-            </w:pPr>
-          </w:p>
-        </w:tc>
-        <w:tc>
-          <w:tcPr>
-            <w:tcW w:w="2835" w:type="dxa"/>
-          </w:tcPr>
-          <w:p>
-            <w:pPr>
-              <w:rPr>
-                <w:rFonts w:ascii="Abadi" w:hAnsi="Abadi"/>
-                <w:b/>
-                <w:bCs/>
-                <w:sz w:val="32"/>
-                <w:szCs w:val="32"/>
-              </w:rPr>
-            </w:pPr>
-          </w:p>
-        </w:tc>
-        <w:tc>
-          <w:tcPr>
-            <w:tcW w:w="2268" w:type="dxa"/>
-          </w:tcPr>
-          <w:p>
-            <w:pPr>
-              <w:rPr>
-                <w:rFonts w:ascii="Abadi" w:hAnsi="Abadi"/>
-                <w:sz w:val="32"/>
-                <w:szCs w:val="32"/>
-              </w:rPr>
-            </w:pPr>
-          </w:p>
-        </w:tc>
-        <w:tc>
-          <w:tcPr>
-            <w:tcW w:w="1559" w:type="dxa"/>
-          </w:tcPr>
-          <w:p>
-            <w:pPr>
-              <w:rPr>
-                <w:rFonts w:ascii="Abadi" w:hAnsi="Abadi"/>
-                <w:sz w:val="32"/>
-                <w:szCs w:val="32"/>
-              </w:rPr>
-            </w:pPr>
-          </w:p>
-        </w:tc>
-        <w:tc>
-          <w:tcPr>
-            <w:tcW w:w="4315" w:type="dxa"/>
-          </w:tcPr>
-          <w:p>
-            <w:pPr>
-              <w:rPr>
-                <w:rFonts w:ascii="Abadi" w:hAnsi="Abadi"/>
-                <w:sz w:val="32"/>
-                <w:szCs w:val="32"/>
-              </w:rPr>
-            </w:pPr>
-          </w:p>
-        </w:tc>
-      </w:tr>
-      <w:tr>
-        <w:trPr>
-          <w:trHeight w:val="377"/>
-        </w:trPr>
-        <w:tc>
-          <w:tcPr>
-            <w:tcW w:w="2122" w:type="dxa"/>
-          </w:tcPr>
-          <w:p>
-            <w:pPr>
-              <w:rPr>
-                <w:rFonts w:ascii="Abadi" w:hAnsi="Abadi" w:cstheme="minorHAnsi"/>
-                <w:b/>
-                <w:bCs/>
-                <w:sz w:val="32"/>
-                <w:szCs w:val="32"/>
-              </w:rPr>
-            </w:pPr>
-          </w:p>
-        </w:tc>
-        <w:tc>
-          <w:tcPr>
-            <w:tcW w:w="2835" w:type="dxa"/>
-          </w:tcPr>
-          <w:p>
-            <w:pPr>
-              <w:rPr>
-                <w:rFonts w:ascii="Abadi" w:hAnsi="Abadi"/>
-                <w:b/>
-                <w:bCs/>
-                <w:sz w:val="32"/>
-                <w:szCs w:val="32"/>
-              </w:rPr>
-            </w:pPr>
-          </w:p>
-        </w:tc>
-        <w:tc>
-          <w:tcPr>
-            <w:tcW w:w="2268" w:type="dxa"/>
-          </w:tcPr>
-          <w:p>
-            <w:pPr>
-              <w:rPr>
-                <w:rFonts w:ascii="Abadi" w:hAnsi="Abadi"/>
-                <w:sz w:val="32"/>
-                <w:szCs w:val="32"/>
-              </w:rPr>
-            </w:pPr>
-          </w:p>
-        </w:tc>
-        <w:tc>
-          <w:tcPr>
-            <w:tcW w:w="1559" w:type="dxa"/>
-          </w:tcPr>
-          <w:p>
-            <w:pPr>
-              <w:rPr>
-                <w:rFonts w:ascii="Abadi" w:hAnsi="Abadi"/>
-                <w:sz w:val="32"/>
-                <w:szCs w:val="32"/>
-              </w:rPr>
-            </w:pPr>
-          </w:p>
-        </w:tc>
-        <w:tc>
-          <w:tcPr>
-            <w:tcW w:w="4315" w:type="dxa"/>
-          </w:tcPr>
-          <w:p>
-            <w:pPr>
-              <w:rPr>
-                <w:rFonts w:ascii="Abadi" w:hAnsi="Abadi"/>
-                <w:sz w:val="32"/>
-                <w:szCs w:val="32"/>
-              </w:rPr>
-            </w:pPr>
-          </w:p>
-        </w:tc>
-      </w:tr>
-      <w:tr>
-        <w:trPr>
-          <w:trHeight w:val="377"/>
-        </w:trPr>
-        <w:tc>
-          <w:tcPr>
-            <w:tcW w:w="2122" w:type="dxa"/>
-          </w:tcPr>
-          <w:p>
-            <w:pPr>
-              <w:rPr>
-                <w:rFonts w:ascii="Abadi" w:hAnsi="Abadi" w:cstheme="minorHAnsi"/>
-                <w:b/>
-                <w:bCs/>
-                <w:sz w:val="32"/>
-                <w:szCs w:val="32"/>
-              </w:rPr>
-            </w:pPr>
-          </w:p>
-        </w:tc>
-        <w:tc>
-          <w:tcPr>
-            <w:tcW w:w="2835" w:type="dxa"/>
-          </w:tcPr>
-          <w:p>
-            <w:pPr>
-              <w:rPr>
-                <w:rFonts w:ascii="Abadi" w:hAnsi="Abadi"/>
-                <w:b/>
-                <w:bCs/>
-                <w:sz w:val="32"/>
-                <w:szCs w:val="32"/>
-              </w:rPr>
-            </w:pPr>
-          </w:p>
-        </w:tc>
-        <w:tc>
-          <w:tcPr>
-            <w:tcW w:w="2268" w:type="dxa"/>
-          </w:tcPr>
-          <w:p>
-            <w:pPr>
-              <w:rPr>
-                <w:rFonts w:ascii="Abadi" w:hAnsi="Abadi"/>
-                <w:sz w:val="32"/>
-                <w:szCs w:val="32"/>
-              </w:rPr>
-            </w:pPr>
-          </w:p>
-        </w:tc>
-        <w:tc>
-          <w:tcPr>
-            <w:tcW w:w="1559" w:type="dxa"/>
-          </w:tcPr>
-          <w:p>
-            <w:pPr>
-              <w:rPr>
-                <w:rFonts w:ascii="Abadi" w:hAnsi="Abadi"/>
-                <w:sz w:val="32"/>
-                <w:szCs w:val="32"/>
-              </w:rPr>
-            </w:pPr>
-          </w:p>
-        </w:tc>
-        <w:tc>
-          <w:tcPr>
-            <w:tcW w:w="4315" w:type="dxa"/>
-          </w:tcPr>
-          <w:p>
-            <w:pPr>
-              <w:rPr>
-                <w:rFonts w:ascii="Abadi" w:hAnsi="Abadi"/>
-                <w:sz w:val="32"/>
-                <w:szCs w:val="32"/>
-              </w:rPr>
-            </w:pPr>
-          </w:p>
-        </w:tc>
-      </w:tr>
-      <w:tr>
-        <w:trPr>
-          <w:trHeight w:val="377"/>
-        </w:trPr>
-        <w:tc>
-          <w:tcPr>
-            <w:tcW w:w="2122" w:type="dxa"/>
-          </w:tcPr>
-          <w:p>
-            <w:pPr>
-              <w:rPr>
-                <w:rFonts w:ascii="Abadi" w:hAnsi="Abadi" w:cstheme="minorHAnsi"/>
-                <w:b/>
-                <w:bCs/>
-                <w:sz w:val="32"/>
-                <w:szCs w:val="32"/>
-              </w:rPr>
-            </w:pPr>
-          </w:p>
-        </w:tc>
-        <w:tc>
-          <w:tcPr>
-            <w:tcW w:w="2835" w:type="dxa"/>
-          </w:tcPr>
-          <w:p>
-            <w:pPr>
-              <w:rPr>
-                <w:rFonts w:ascii="Abadi" w:hAnsi="Abadi"/>
-                <w:b/>
-                <w:bCs/>
-                <w:sz w:val="32"/>
-                <w:szCs w:val="32"/>
-              </w:rPr>
-            </w:pPr>
-          </w:p>
-        </w:tc>
-        <w:tc>
-          <w:tcPr>
-            <w:tcW w:w="2268" w:type="dxa"/>
-          </w:tcPr>
-          <w:p>
-            <w:pPr>
-              <w:rPr>
-                <w:rFonts w:ascii="Abadi" w:hAnsi="Abadi"/>
-                <w:sz w:val="32"/>
-                <w:szCs w:val="32"/>
-              </w:rPr>
-            </w:pPr>
-          </w:p>
-        </w:tc>
-        <w:tc>
-          <w:tcPr>
-            <w:tcW w:w="1559" w:type="dxa"/>
-          </w:tcPr>
-          <w:p>
-            <w:pPr>
-              <w:rPr>
-                <w:rFonts w:ascii="Abadi" w:hAnsi="Abadi"/>
-                <w:sz w:val="32"/>
-                <w:szCs w:val="32"/>
-              </w:rPr>
-            </w:pPr>
-          </w:p>
-        </w:tc>
-        <w:tc>
-          <w:tcPr>
-            <w:tcW w:w="4315" w:type="dxa"/>
-          </w:tcPr>
-          <w:p>
-            <w:pPr>
-              <w:rPr>
-                <w:rFonts w:ascii="Abadi" w:hAnsi="Abadi"/>
-                <w:sz w:val="32"/>
-                <w:szCs w:val="32"/>
-              </w:rPr>
-            </w:pPr>
-          </w:p>
-        </w:tc>
-      </w:tr>
     </w:tbl>
     <w:p>
       <w:pPr>
@@ -7907,15 +8941,13 @@
         <w:br/>
         <w:t xml:space="preserve">j’ai bien fait le menu de </w:t>
       </w:r>
-      <w:proofErr w:type="spellStart"/>
       <w:r>
         <w:rPr>
           <w:rFonts w:cs="Arial"/>
           <w:iCs/>
         </w:rPr>
-        <w:t>selection</w:t>
-      </w:r>
-      <w:proofErr w:type="spellEnd"/>
+        <w:t>sélection</w:t>
+      </w:r>
       <w:r>
         <w:rPr>
           <w:rFonts w:cs="Arial"/>
@@ -7923,17 +8955,13 @@
         </w:rPr>
         <w:t xml:space="preserve"> mais j’ai </w:t>
       </w:r>
-      <w:proofErr w:type="spellStart"/>
-      <w:proofErr w:type="gramStart"/>
       <w:r>
         <w:rPr>
           <w:rFonts w:cs="Arial"/>
           <w:iCs/>
         </w:rPr>
-        <w:t>commencer</w:t>
-      </w:r>
-      <w:proofErr w:type="spellEnd"/>
-      <w:proofErr w:type="gramEnd"/>
+        <w:t>commencé</w:t>
+      </w:r>
       <w:r>
         <w:rPr>
           <w:rFonts w:cs="Arial"/>
@@ -7941,22 +8969,107 @@
         </w:rPr>
         <w:t xml:space="preserve"> </w:t>
       </w:r>
-      <w:proofErr w:type="spellStart"/>
       <w:r>
         <w:rPr>
           <w:rFonts w:cs="Arial"/>
           <w:iCs/>
         </w:rPr>
-        <w:t>par là</w:t>
-      </w:r>
-      <w:proofErr w:type="spellEnd"/>
+        <w:t>par-là</w:t>
+      </w:r>
       <w:r>
         <w:rPr>
           <w:rFonts w:cs="Arial"/>
           <w:iCs/>
         </w:rPr>
-        <w:t>, donc tout le code que j’ai fait je dois changer pour qu’il commence d’abord par le menu Start, ensuite par le Select</w:t>
-      </w:r>
+        <w:t xml:space="preserve">, donc tout le code que j’ai fait je dois changer pour qu’il </w:t>
+      </w:r>
+      <w:r>
+        <w:rPr>
+          <w:rFonts w:cs="Arial"/>
+          <w:iCs/>
+        </w:rPr>
+        <w:t>commence</w:t>
+      </w:r>
+      <w:r>
+        <w:rPr>
+          <w:rFonts w:cs="Arial"/>
+          <w:iCs/>
+        </w:rPr>
+        <w:t xml:space="preserve"> par le menu Start, ensuite par le Select</w:t>
+      </w:r>
+    </w:p>
+    <w:p>
+      <w:pPr>
+        <w:pStyle w:val="En-tte"/>
+        <w:rPr>
+          <w:rFonts w:cs="Arial"/>
+          <w:iCs/>
+        </w:rPr>
+      </w:pPr>
+    </w:p>
+    <w:p>
+      <w:pPr>
+        <w:pStyle w:val="En-tte"/>
+        <w:rPr>
+          <w:rFonts w:cs="Arial"/>
+          <w:iCs/>
+        </w:rPr>
+      </w:pPr>
+      <w:r>
+        <w:rPr>
+          <w:rFonts w:cs="Arial"/>
+          <w:iCs/>
+        </w:rPr>
+        <w:t xml:space="preserve">Le </w:t>
+      </w:r>
+      <w:proofErr w:type="spellStart"/>
+      <w:r>
+        <w:rPr>
+          <w:rFonts w:cs="Arial"/>
+          <w:iCs/>
+        </w:rPr>
+        <w:t>highscore</w:t>
+      </w:r>
+      <w:proofErr w:type="spellEnd"/>
+      <w:r>
+        <w:rPr>
+          <w:rFonts w:cs="Arial"/>
+          <w:iCs/>
+        </w:rPr>
+        <w:t xml:space="preserve"> a un bug qui n’est pas censé</w:t>
+      </w:r>
+      <w:r>
+        <w:rPr>
+          <w:rFonts w:cs="Arial"/>
+          <w:iCs/>
+        </w:rPr>
+        <w:t xml:space="preserve"> se passer, il enregistre bien le score mais dès qu’on va dans le muni </w:t>
+      </w:r>
+      <w:proofErr w:type="spellStart"/>
+      <w:r>
+        <w:rPr>
+          <w:rFonts w:cs="Arial"/>
+          <w:iCs/>
+        </w:rPr>
+        <w:t>highscore</w:t>
+      </w:r>
+      <w:proofErr w:type="spellEnd"/>
+      <w:r>
+        <w:rPr>
+          <w:rFonts w:cs="Arial"/>
+          <w:iCs/>
+        </w:rPr>
+        <w:t xml:space="preserve"> il ne s’affiche pas. Donc vu le temps qu’il me reste je vais finir les documents.</w:t>
+      </w:r>
+    </w:p>
+    <w:p>
+      <w:pPr>
+        <w:pStyle w:val="En-tte"/>
+        <w:rPr>
+          <w:rFonts w:cs="Arial"/>
+          <w:iCs/>
+        </w:rPr>
+      </w:pPr>
     </w:p>
     <w:p>
       <w:pPr>
@@ -7969,6 +9082,7 @@
       <w:bookmarkStart w:id="12" w:name="_Toc71691029"/>
       <w:bookmarkStart w:id="13" w:name="_Toc114999702"/>
       <w:r>
+        <w:lastRenderedPageBreak/>
         <w:t xml:space="preserve">Liste des </w:t>
       </w:r>
       <w:bookmarkEnd w:id="11"/>
@@ -8007,7 +9121,6 @@
       <w:bookmarkStart w:id="15" w:name="_Toc71703263"/>
       <w:bookmarkStart w:id="16" w:name="_Toc114999703"/>
       <w:r>
-        <w:lastRenderedPageBreak/>
         <w:t>C</w:t>
       </w:r>
       <w:bookmarkEnd w:id="14"/>
@@ -8025,131 +9138,774 @@
     </w:p>
     <w:p>
       <w:pPr>
-        <w:pStyle w:val="Retraitnormal1"/>
+        <w:pStyle w:val="En-tte"/>
+        <w:rPr>
+          <w:b/>
+          <w:bCs/>
+        </w:rPr>
+      </w:pPr>
+      <w:r>
+        <w:t xml:space="preserve">Pour moi faire un </w:t>
+      </w:r>
+      <w:proofErr w:type="spellStart"/>
+      <w:r>
+        <w:t>SpaceInvader</w:t>
+      </w:r>
+      <w:proofErr w:type="spellEnd"/>
+      <w:r>
+        <w:t xml:space="preserve"> en mode console, a été compliqué au début, car en effet ça fait presque 1 an (au moment de commencer le projet) que je n’avais pas </w:t>
+      </w:r>
+      <w:r>
+        <w:t>touché</w:t>
+      </w:r>
+      <w:r>
+        <w:t xml:space="preserve"> le </w:t>
+      </w:r>
+      <w:proofErr w:type="spellStart"/>
+      <w:r>
+        <w:t>c#</w:t>
+      </w:r>
+      <w:proofErr w:type="spellEnd"/>
+      <w:r>
+        <w:t xml:space="preserve"> console, en effet j’ai redoublé cette année et donc l’année dernière en 2</w:t>
+      </w:r>
+      <w:r>
+        <w:rPr>
+          <w:vertAlign w:val="superscript"/>
+        </w:rPr>
+        <w:t>ème</w:t>
+      </w:r>
+      <w:r>
+        <w:t xml:space="preserve"> je n’ai fait que du </w:t>
+      </w:r>
+      <w:proofErr w:type="spellStart"/>
+      <w:r>
+        <w:t>winform</w:t>
+      </w:r>
+      <w:proofErr w:type="spellEnd"/>
+      <w:r>
+        <w:t>, et de recommencer sur du console je me suis rendu compte que l’affichage prends beaucoup plus de temps.</w:t>
+      </w:r>
+      <w:r>
+        <w:br/>
+        <w:t>Mais j’en garde de beau souvenir, car faire un projet de A-Z et d’en voir l’évolution c’est satisfaisant.</w:t>
+      </w:r>
+      <w:r>
+        <w:br/>
+      </w:r>
+      <w:r>
+        <w:br/>
+        <w:t>Voici maintenant les critères :</w:t>
+      </w:r>
+      <w:r>
+        <w:br/>
+      </w:r>
+      <w:r>
+        <w:br/>
+      </w:r>
+      <w:r>
+        <w:rPr>
+          <w:b/>
+          <w:bCs/>
+        </w:rPr>
+        <w:t>Objectif atteints / non atteints :</w:t>
+      </w:r>
+    </w:p>
+    <w:p>
+      <w:pPr>
+        <w:pStyle w:val="En-tte"/>
+      </w:pPr>
+    </w:p>
+    <w:p>
+      <w:pPr>
+        <w:pStyle w:val="En-tte"/>
+        <w:ind w:left="708"/>
+        <w:rPr>
+          <w:b/>
+          <w:bCs/>
+        </w:rPr>
+      </w:pPr>
+      <w:r>
+        <w:rPr>
+          <w:b/>
+          <w:bCs/>
+        </w:rPr>
+        <w:t>Atteints :</w:t>
+      </w:r>
+    </w:p>
+    <w:p>
+      <w:pPr>
+        <w:pStyle w:val="En-tte"/>
         <w:numPr>
-          <w:ilvl w:val="0"/>
-          <w:numId w:val="0"/>
+          <w:ilvl w:val="1"/>
+          <w:numId w:val="31"/>
         </w:numPr>
-        <w:ind w:left="357"/>
-        <w:rPr>
-          <w:rFonts w:ascii="Arial" w:hAnsi="Arial" w:cs="Arial"/>
-          <w:i/>
-          <w:sz w:val="24"/>
-        </w:rPr>
-      </w:pPr>
-      <w:r>
-        <w:rPr>
-          <w:rFonts w:ascii="Arial" w:hAnsi="Arial" w:cs="Arial"/>
-          <w:i/>
-          <w:sz w:val="24"/>
-        </w:rPr>
-        <w:t xml:space="preserve">Développez en tous cas les points </w:t>
+        <w:ind w:left="2142"/>
+      </w:pPr>
+      <w:r>
+        <w:t xml:space="preserve">J’ai pu développer le jeu </w:t>
+      </w:r>
+      <w:proofErr w:type="spellStart"/>
+      <w:r>
+        <w:t>space</w:t>
+      </w:r>
+      <w:proofErr w:type="spellEnd"/>
+      <w:r>
+        <w:t xml:space="preserve"> </w:t>
+      </w:r>
+      <w:proofErr w:type="spellStart"/>
+      <w:r>
+        <w:t>Invader</w:t>
+      </w:r>
+      <w:proofErr w:type="spellEnd"/>
+      <w:r>
+        <w:t xml:space="preserve"> avec toutes les fonctionnalités,</w:t>
+      </w:r>
+    </w:p>
+    <w:p>
+      <w:pPr>
+        <w:pStyle w:val="En-tte"/>
+        <w:numPr>
+          <w:ilvl w:val="1"/>
+          <w:numId w:val="31"/>
+        </w:numPr>
+        <w:ind w:left="2142"/>
+      </w:pPr>
+      <w:r>
+        <w:t>Un menu simple</w:t>
+      </w:r>
+    </w:p>
+    <w:p>
+      <w:pPr>
+        <w:pStyle w:val="En-tte"/>
+        <w:ind w:left="345"/>
+      </w:pPr>
+    </w:p>
+    <w:p>
+      <w:pPr>
+        <w:pStyle w:val="En-tte"/>
+        <w:ind w:left="702"/>
+        <w:rPr>
+          <w:b/>
+          <w:bCs/>
+        </w:rPr>
+      </w:pPr>
+      <w:r>
+        <w:rPr>
+          <w:b/>
+          <w:bCs/>
+        </w:rPr>
+        <w:t>Non atteints :</w:t>
+      </w:r>
+    </w:p>
+    <w:p>
+      <w:pPr>
+        <w:pStyle w:val="En-tte"/>
+        <w:numPr>
+          <w:ilvl w:val="1"/>
+          <w:numId w:val="31"/>
+        </w:numPr>
+        <w:ind w:left="2142"/>
+        <w:rPr>
+          <w:b/>
+          <w:bCs/>
+        </w:rPr>
+      </w:pPr>
+      <w:r>
+        <w:t>L</w:t>
+      </w:r>
+      <w:r>
+        <w:t xml:space="preserve">a triche, moi qui </w:t>
+      </w:r>
+      <w:r>
+        <w:t>pensais</w:t>
+      </w:r>
+      <w:r>
+        <w:t xml:space="preserve"> </w:t>
+      </w:r>
+      <w:r>
+        <w:t>qu’il</w:t>
+      </w:r>
+      <w:r>
+        <w:t xml:space="preserve"> fallait juste désactiver </w:t>
+      </w:r>
+      <w:r>
+        <w:t>certaines fonctionnalités</w:t>
+      </w:r>
+      <w:r>
+        <w:t>, pour que ça marche, mais je me suis aperçu qu</w:t>
+      </w:r>
+      <w:r>
+        <w:t>e c’est</w:t>
+      </w:r>
+      <w:r>
+        <w:t xml:space="preserve"> plus compliqué que ça.</w:t>
+      </w:r>
+    </w:p>
+    <w:p>
+      <w:pPr>
+        <w:pStyle w:val="En-tte"/>
+        <w:ind w:left="2142"/>
+        <w:rPr>
+          <w:b/>
+          <w:bCs/>
+        </w:rPr>
+      </w:pPr>
+    </w:p>
+    <w:p>
+      <w:pPr>
+        <w:pStyle w:val="En-tte"/>
+        <w:numPr>
+          <w:ilvl w:val="1"/>
+          <w:numId w:val="31"/>
+        </w:numPr>
+        <w:ind w:left="2142"/>
+        <w:rPr>
+          <w:b/>
+          <w:bCs/>
+        </w:rPr>
+      </w:pPr>
+      <w:r>
+        <w:t xml:space="preserve">Le son, il fallait stocker ça dans un dossier </w:t>
+      </w:r>
+      <w:r>
+        <w:t>ressources</w:t>
+      </w:r>
+      <w:r>
+        <w:t xml:space="preserve"> et les appeler à l’aide de Windows Media Player, j’ai </w:t>
+      </w:r>
+      <w:r>
+        <w:t>abandonné</w:t>
+      </w:r>
+      <w:r>
+        <w:t xml:space="preserve"> </w:t>
+      </w:r>
+      <w:r>
+        <w:t>le projet</w:t>
+      </w:r>
+      <w:r>
+        <w:t xml:space="preserve"> par risque que si un autre utilisateur utilise mon programme sur un autre système d’exploitation, est-ce </w:t>
+      </w:r>
+      <w:r>
+        <w:t>qu’il</w:t>
+      </w:r>
+      <w:r>
+        <w:t xml:space="preserve"> </w:t>
+      </w:r>
+      <w:r>
+        <w:t>fonctionnera</w:t>
+      </w:r>
+      <w:r>
+        <w:t xml:space="preserve"> de la même manière</w:t>
+      </w:r>
+    </w:p>
+    <w:p>
+      <w:pPr>
+        <w:ind w:left="702"/>
+        <w:rPr>
+          <w:b/>
+          <w:bCs/>
+        </w:rPr>
+      </w:pPr>
+    </w:p>
+    <w:p>
+      <w:pPr>
+        <w:pStyle w:val="En-tte"/>
+        <w:numPr>
+          <w:ilvl w:val="1"/>
+          <w:numId w:val="31"/>
+        </w:numPr>
+        <w:ind w:left="2142"/>
+        <w:rPr>
+          <w:b/>
+          <w:bCs/>
+        </w:rPr>
+      </w:pPr>
+      <w:proofErr w:type="spellStart"/>
+      <w:r>
+        <w:t>HighScore</w:t>
+      </w:r>
+      <w:proofErr w:type="spellEnd"/>
+      <w:r>
+        <w:t xml:space="preserve">, je l’ai </w:t>
+      </w:r>
+      <w:r>
+        <w:t>implémenté</w:t>
+      </w:r>
+      <w:r>
+        <w:t xml:space="preserve"> comme il le fallait, mais malgré des heures je ne comprends pas pourquoi lorsque je vais sur le menu </w:t>
+      </w:r>
+      <w:proofErr w:type="spellStart"/>
+      <w:r>
+        <w:t>highscore</w:t>
+      </w:r>
+      <w:proofErr w:type="spellEnd"/>
+      <w:r>
+        <w:t xml:space="preserve"> après avoir perdu une partie, ça crash.</w:t>
+      </w:r>
+    </w:p>
+    <w:p>
+      <w:pPr>
+        <w:pStyle w:val="En-tte"/>
+        <w:rPr>
+          <w:b/>
+          <w:bCs/>
+        </w:rPr>
+      </w:pPr>
+    </w:p>
+    <w:p>
+      <w:pPr>
+        <w:pStyle w:val="En-tte"/>
+        <w:ind w:left="708"/>
+        <w:rPr>
+          <w:b/>
+          <w:bCs/>
+        </w:rPr>
+      </w:pPr>
+      <w:r>
+        <w:rPr>
+          <w:b/>
+          <w:bCs/>
+        </w:rPr>
+        <w:t>Point positifs / négatifs</w:t>
+      </w:r>
+    </w:p>
+    <w:p>
+      <w:pPr>
+        <w:pStyle w:val="En-tte"/>
+        <w:ind w:left="708"/>
+        <w:rPr>
+          <w:b/>
+          <w:bCs/>
+        </w:rPr>
+      </w:pPr>
+    </w:p>
+    <w:p>
+      <w:pPr>
+        <w:pStyle w:val="En-tte"/>
+        <w:ind w:left="708"/>
+        <w:rPr>
+          <w:b/>
+          <w:bCs/>
+        </w:rPr>
+      </w:pPr>
+      <w:r>
+        <w:rPr>
+          <w:b/>
+          <w:bCs/>
+        </w:rPr>
+        <w:t xml:space="preserve">          Positifs :</w:t>
+      </w:r>
+    </w:p>
+    <w:p>
+      <w:pPr>
+        <w:pStyle w:val="En-tte"/>
+        <w:numPr>
+          <w:ilvl w:val="1"/>
+          <w:numId w:val="31"/>
+        </w:numPr>
+        <w:ind w:left="2148"/>
+        <w:rPr>
+          <w:b/>
+          <w:bCs/>
+        </w:rPr>
+      </w:pPr>
+      <w:r>
+        <w:rPr>
+          <w:b/>
+          <w:bCs/>
+        </w:rPr>
+        <w:t>Menu simple</w:t>
+      </w:r>
+    </w:p>
+    <w:p>
+      <w:pPr>
+        <w:pStyle w:val="En-tte"/>
+        <w:numPr>
+          <w:ilvl w:val="1"/>
+          <w:numId w:val="31"/>
+        </w:numPr>
+        <w:ind w:left="2148"/>
+        <w:rPr>
+          <w:b/>
+          <w:bCs/>
+        </w:rPr>
+      </w:pPr>
+      <w:r>
+        <w:rPr>
+          <w:b/>
+          <w:bCs/>
+        </w:rPr>
+        <w:t>Jeu assez simple d’utilisation</w:t>
+      </w:r>
+    </w:p>
+    <w:p>
+      <w:pPr>
+        <w:pStyle w:val="En-tte"/>
+        <w:numPr>
+          <w:ilvl w:val="1"/>
+          <w:numId w:val="31"/>
+        </w:numPr>
+        <w:ind w:left="2148"/>
+        <w:rPr>
+          <w:b/>
+          <w:bCs/>
+        </w:rPr>
+      </w:pPr>
+      <w:r>
+        <w:rPr>
+          <w:b/>
+          <w:bCs/>
+        </w:rPr>
+        <w:t>Interface visuelle</w:t>
+      </w:r>
+      <w:r>
+        <w:rPr>
+          <w:b/>
+          <w:bCs/>
+        </w:rPr>
+        <w:t xml:space="preserve"> en partie</w:t>
+      </w:r>
+    </w:p>
+    <w:p>
+      <w:pPr>
+        <w:pStyle w:val="En-tte"/>
+        <w:ind w:left="708"/>
+        <w:rPr>
+          <w:b/>
+          <w:bCs/>
+        </w:rPr>
+      </w:pPr>
+      <w:r>
+        <w:rPr>
+          <w:b/>
+          <w:bCs/>
+        </w:rPr>
+        <w:tab/>
+      </w:r>
+    </w:p>
+    <w:p>
+      <w:pPr>
+        <w:pStyle w:val="En-tte"/>
+        <w:ind w:left="708"/>
+        <w:rPr>
+          <w:b/>
+          <w:bCs/>
+        </w:rPr>
+      </w:pPr>
+      <w:r>
+        <w:rPr>
+          <w:b/>
+          <w:bCs/>
+        </w:rPr>
+        <w:t xml:space="preserve">         Négatif :</w:t>
+      </w:r>
+    </w:p>
+    <w:p>
+      <w:pPr>
+        <w:pStyle w:val="En-tte"/>
+        <w:numPr>
+          <w:ilvl w:val="1"/>
+          <w:numId w:val="31"/>
+        </w:numPr>
+        <w:ind w:left="2148"/>
+        <w:rPr>
+          <w:b/>
+          <w:bCs/>
+        </w:rPr>
+      </w:pPr>
+      <w:r>
+        <w:rPr>
+          <w:b/>
+          <w:bCs/>
+        </w:rPr>
+        <w:t>Manque de design d’où ce côté simple</w:t>
+      </w:r>
+    </w:p>
+    <w:p>
+      <w:pPr>
+        <w:pStyle w:val="En-tte"/>
+        <w:numPr>
+          <w:ilvl w:val="1"/>
+          <w:numId w:val="31"/>
+        </w:numPr>
+        <w:ind w:left="2148"/>
+        <w:rPr>
+          <w:b/>
+          <w:bCs/>
+        </w:rPr>
+      </w:pPr>
+      <w:proofErr w:type="spellStart"/>
+      <w:r>
+        <w:rPr>
+          <w:b/>
+          <w:bCs/>
+        </w:rPr>
+        <w:t>Space</w:t>
+      </w:r>
+      <w:proofErr w:type="spellEnd"/>
+      <w:r>
+        <w:rPr>
+          <w:b/>
+          <w:bCs/>
+        </w:rPr>
+        <w:t xml:space="preserve"> </w:t>
+      </w:r>
+      <w:proofErr w:type="spellStart"/>
+      <w:r>
+        <w:rPr>
+          <w:b/>
+          <w:bCs/>
+        </w:rPr>
+        <w:t>Invaders</w:t>
+      </w:r>
+      <w:proofErr w:type="spellEnd"/>
+      <w:r>
+        <w:rPr>
+          <w:b/>
+          <w:bCs/>
+        </w:rPr>
+        <w:t xml:space="preserve"> en C# Console</w:t>
+      </w:r>
+    </w:p>
+    <w:p>
+      <w:pPr>
+        <w:pStyle w:val="En-tte"/>
+        <w:rPr>
+          <w:b/>
+          <w:bCs/>
+        </w:rPr>
+      </w:pPr>
+      <w:r>
+        <w:rPr>
+          <w:b/>
+          <w:bCs/>
+        </w:rPr>
+        <w:lastRenderedPageBreak/>
+        <w:t>Difficultés particulières :</w:t>
+      </w:r>
+    </w:p>
+    <w:p>
+      <w:pPr>
+        <w:pStyle w:val="En-tte"/>
+        <w:rPr>
+          <w:b/>
+          <w:bCs/>
+        </w:rPr>
+      </w:pPr>
+      <w:r>
+        <w:rPr>
+          <w:b/>
+          <w:bCs/>
+        </w:rPr>
+        <w:t xml:space="preserve"> </w:t>
+      </w:r>
+    </w:p>
+    <w:p>
+      <w:pPr>
+        <w:pStyle w:val="En-tte"/>
+        <w:jc w:val="both"/>
+      </w:pPr>
+      <w:r>
+        <w:t xml:space="preserve">Tout d’abord </w:t>
+      </w:r>
+      <w:r>
+        <w:t>c’étaient</w:t>
+      </w:r>
+      <w:r>
+        <w:t xml:space="preserve"> les collisions, entre les missiles les aliens et le vaisseau j’ai passé beaucoup de temps à comprendre, et je devais faire des tests unitaires car je n’avais pas encore fait l’interface utilisateur pour le jeu.</w:t>
+      </w:r>
+    </w:p>
+    <w:p>
+      <w:pPr>
+        <w:pStyle w:val="En-tte"/>
+        <w:jc w:val="both"/>
+      </w:pPr>
+    </w:p>
+    <w:p>
+      <w:pPr>
+        <w:pStyle w:val="En-tte"/>
+        <w:jc w:val="both"/>
+      </w:pPr>
+      <w:r>
+        <w:t xml:space="preserve">La faite de revenir sur </w:t>
+      </w:r>
+      <w:proofErr w:type="spellStart"/>
+      <w:r>
+        <w:t>c#</w:t>
+      </w:r>
+      <w:proofErr w:type="spellEnd"/>
+      <w:r>
+        <w:t xml:space="preserve"> console alors que ça fait 1 an qui je n’ai plus touché au moment du commencement du projet.</w:t>
+      </w:r>
+    </w:p>
+    <w:p>
+      <w:pPr>
+        <w:pStyle w:val="En-tte"/>
+        <w:jc w:val="both"/>
+      </w:pPr>
+    </w:p>
+    <w:p>
+      <w:pPr>
+        <w:pStyle w:val="En-tte"/>
+        <w:jc w:val="both"/>
+      </w:pPr>
+      <w:r>
+        <w:t xml:space="preserve">Le faîte de comprendre des fonctions pendant un projet, qui aurai pu épargner des heures, </w:t>
+      </w:r>
+      <w:r>
+        <w:t>comme</w:t>
+      </w:r>
+      <w:r>
+        <w:t xml:space="preserve"> l’héritage appris au milieu du projet lors d’un</w:t>
+      </w:r>
+      <w:r>
+        <w:t xml:space="preserve"> module.</w:t>
+      </w:r>
+      <w:r>
+        <w:t xml:space="preserve"> M’aurai fait gagner beaucoup de temps </w:t>
+      </w:r>
+      <w:r>
+        <w:t>à la création</w:t>
+      </w:r>
+    </w:p>
+    <w:p>
+      <w:pPr>
+        <w:pStyle w:val="En-tte"/>
+        <w:jc w:val="both"/>
+      </w:pPr>
+    </w:p>
+    <w:p>
+      <w:pPr>
+        <w:pStyle w:val="En-tte"/>
+        <w:jc w:val="both"/>
+        <w:rPr>
+          <w:b/>
+          <w:bCs/>
+        </w:rPr>
+      </w:pPr>
+      <w:r>
+        <w:rPr>
+          <w:b/>
+          <w:bCs/>
+        </w:rPr>
+        <w:t>Suites possibles pour le projet (évolutions &amp; améliorations) :</w:t>
+      </w:r>
+    </w:p>
+    <w:p>
+      <w:pPr>
+        <w:pStyle w:val="En-tte"/>
+        <w:jc w:val="both"/>
+        <w:rPr>
+          <w:b/>
+          <w:bCs/>
+        </w:rPr>
+      </w:pPr>
+    </w:p>
+    <w:p>
+      <w:pPr>
+        <w:pStyle w:val="En-tte"/>
+        <w:jc w:val="both"/>
+      </w:pPr>
+      <w:r>
+        <w:t xml:space="preserve">Tout d’abord, je terminerai à fond, en corrigeant le </w:t>
+      </w:r>
+      <w:proofErr w:type="spellStart"/>
+      <w:r>
+        <w:t>highscore</w:t>
+      </w:r>
+      <w:proofErr w:type="spellEnd"/>
+      <w:r>
+        <w:t xml:space="preserve">, et </w:t>
+      </w:r>
+      <w:r>
+        <w:t>pour donner suite à</w:t>
+      </w:r>
+      <w:r>
+        <w:t xml:space="preserve"> cela, j’implémenterai </w:t>
+      </w:r>
+      <w:r>
+        <w:t>les différents sons</w:t>
+      </w:r>
+      <w:r>
+        <w:t xml:space="preserve"> du jeu.</w:t>
+      </w:r>
+    </w:p>
+    <w:p>
+      <w:pPr>
+        <w:pStyle w:val="En-tte"/>
+        <w:jc w:val="both"/>
+      </w:pPr>
+      <w:r>
+        <w:t>Et j’implémenterai le code de triche.</w:t>
+      </w:r>
+    </w:p>
+    <w:p>
+      <w:pPr>
+        <w:pStyle w:val="En-tte"/>
+        <w:jc w:val="both"/>
+      </w:pPr>
+      <w:r>
+        <w:t xml:space="preserve">Et pour </w:t>
+      </w:r>
+      <w:r>
+        <w:t>la suite</w:t>
+      </w:r>
+      <w:r>
+        <w:t xml:space="preserve"> de ce programme, je verrai bien l’interface retravailler, comme le fond du jeu, des détails pour permettre </w:t>
       </w:r>
       <w:proofErr w:type="gramStart"/>
       <w:r>
-        <w:rPr>
-          <w:rFonts w:ascii="Arial" w:hAnsi="Arial" w:cs="Arial"/>
-          <w:i/>
-          <w:sz w:val="24"/>
-        </w:rPr>
-        <w:t>suivants:</w:t>
+        <w:t>a</w:t>
       </w:r>
       <w:proofErr w:type="gramEnd"/>
-    </w:p>
-    <w:p>
-      <w:pPr>
-        <w:pStyle w:val="Retraitnormal1"/>
-        <w:numPr>
-          <w:ilvl w:val="0"/>
-          <w:numId w:val="0"/>
-        </w:numPr>
-        <w:ind w:left="357"/>
-        <w:rPr>
-          <w:rFonts w:ascii="Arial" w:hAnsi="Arial" w:cs="Arial"/>
-          <w:i/>
-          <w:sz w:val="24"/>
-        </w:rPr>
-      </w:pPr>
-    </w:p>
-    <w:p>
-      <w:pPr>
-        <w:numPr>
-          <w:ilvl w:val="0"/>
-          <w:numId w:val="3"/>
-        </w:numPr>
-        <w:rPr>
-          <w:rFonts w:cs="Arial"/>
-          <w:i/>
-        </w:rPr>
-      </w:pPr>
-      <w:r>
-        <w:rPr>
-          <w:rFonts w:cs="Arial"/>
-          <w:i/>
-        </w:rPr>
-        <w:t>Objectifs atteints / non-atteints</w:t>
-      </w:r>
-    </w:p>
-    <w:p>
-      <w:pPr>
-        <w:numPr>
-          <w:ilvl w:val="0"/>
-          <w:numId w:val="3"/>
-        </w:numPr>
-        <w:rPr>
-          <w:rFonts w:cs="Arial"/>
-          <w:i/>
-        </w:rPr>
-      </w:pPr>
-      <w:r>
-        <w:rPr>
-          <w:rFonts w:cs="Arial"/>
-          <w:i/>
-        </w:rPr>
-        <w:t>Points positifs / négatifs</w:t>
-      </w:r>
-    </w:p>
-    <w:p>
-      <w:pPr>
-        <w:numPr>
-          <w:ilvl w:val="0"/>
-          <w:numId w:val="3"/>
-        </w:numPr>
-        <w:rPr>
-          <w:rFonts w:cs="Arial"/>
-          <w:i/>
-        </w:rPr>
-      </w:pPr>
-      <w:r>
-        <w:rPr>
-          <w:rFonts w:cs="Arial"/>
-          <w:i/>
-        </w:rPr>
-        <w:t>Difficultés particulières</w:t>
-      </w:r>
-    </w:p>
-    <w:p>
-      <w:pPr>
-        <w:numPr>
-          <w:ilvl w:val="0"/>
-          <w:numId w:val="3"/>
-        </w:numPr>
-        <w:rPr>
-          <w:rFonts w:cs="Arial"/>
-          <w:i/>
-        </w:rPr>
-      </w:pPr>
-      <w:r>
-        <w:rPr>
-          <w:rFonts w:cs="Arial"/>
-          <w:i/>
-        </w:rPr>
-        <w:t>Suites possibles pour le projet (évolutions &amp; améliorations)</w:t>
+      <w:r>
+        <w:t xml:space="preserve"> l’utilisateur d’authentifier mieux les images, les interfaces </w:t>
+      </w:r>
+      <w:r>
+        <w:t>etc...</w:t>
+      </w:r>
+    </w:p>
+    <w:p>
+      <w:pPr>
+        <w:pStyle w:val="En-tte"/>
+        <w:jc w:val="both"/>
+      </w:pPr>
+    </w:p>
+    <w:p>
+      <w:pPr>
+        <w:pStyle w:val="En-tte"/>
+        <w:jc w:val="both"/>
+      </w:pPr>
+      <w:r>
+        <w:t xml:space="preserve">Je rajouterai aussi un </w:t>
+      </w:r>
+      <w:proofErr w:type="spellStart"/>
+      <w:r>
+        <w:t>level</w:t>
+      </w:r>
+      <w:proofErr w:type="spellEnd"/>
+      <w:r>
+        <w:t xml:space="preserve"> bonus pour chaque </w:t>
+      </w:r>
+      <w:proofErr w:type="spellStart"/>
+      <w:r>
+        <w:t>level</w:t>
+      </w:r>
+      <w:proofErr w:type="spellEnd"/>
+      <w:r>
+        <w:t xml:space="preserve"> 5</w:t>
+      </w:r>
+      <w:r>
+        <w:t xml:space="preserve"> acquis, une idée comme sans bunker des choses comme ça</w:t>
+      </w:r>
+      <w:r>
+        <w:t>.</w:t>
       </w:r>
     </w:p>
     <w:sectPr>
-      <w:headerReference w:type="default" r:id="rId19"/>
-      <w:footerReference w:type="default" r:id="rId20"/>
+      <w:headerReference w:type="default" r:id="rId21"/>
+      <w:footerReference w:type="default" r:id="rId22"/>
       <w:pgSz w:w="11906" w:h="16838" w:code="9"/>
       <w:pgMar w:top="1418" w:right="1418" w:bottom="1418" w:left="1418" w:header="720" w:footer="720" w:gutter="0"/>
       <w:cols w:space="720"/>
@@ -8161,7 +9917,7 @@
 </file>
 
 <file path=word/endnotes.xml><?xml version="1.0" encoding="utf-8"?>
-<w:endnotes xmlns:wpc="http://schemas.microsoft.com/office/word/2010/wordprocessingCanvas" xmlns:cx="http://schemas.microsoft.com/office/drawing/2014/chartex" xmlns:cx1="http://schemas.microsoft.com/office/drawing/2015/9/8/chartex" xmlns:cx2="http://schemas.microsoft.com/office/drawing/2015/10/21/chartex" xmlns:cx3="http://schemas.microsoft.com/office/drawing/2016/5/9/chartex" xmlns:cx4="http://schemas.microsoft.com/office/drawing/2016/5/10/chartex" xmlns:cx5="http://schemas.microsoft.com/office/drawing/2016/5/11/chartex" xmlns:cx6="http://schemas.microsoft.com/office/drawing/2016/5/12/chartex" xmlns:cx7="http://schemas.microsoft.com/office/drawing/2016/5/13/chartex" xmlns:cx8="http://schemas.microsoft.com/office/drawing/2016/5/14/chartex" xmlns:mc="http://schemas.openxmlformats.org/markup-compatibility/2006" xmlns:aink="http://schemas.microsoft.com/office/drawing/2016/ink" xmlns:am3d="http://schemas.microsoft.com/office/drawing/2017/model3d" xmlns:o="urn:schemas-microsoft-com:office:office" xmlns:r="http://schemas.openxmlformats.org/officeDocument/2006/relationships" xmlns:m="http://schemas.openxmlformats.org/officeDocument/2006/math" xmlns:v="urn:schemas-microsoft-com:vml" xmlns:wp14="http://schemas.microsoft.com/office/word/2010/wordprocessingDrawing" xmlns:wp="http://schemas.openxmlformats.org/drawingml/2006/wordprocessingDrawing" xmlns:w10="urn:schemas-microsoft-com:office:word" xmlns:w="http://schemas.openxmlformats.org/wordprocessingml/2006/main" xmlns:w14="http://schemas.microsoft.com/office/word/2010/wordml" xmlns:w15="http://schemas.microsoft.com/office/word/2012/wordml" xmlns:w16cex="http://schemas.microsoft.com/office/word/2018/wordml/cex" xmlns:w16cid="http://schemas.microsoft.com/office/word/2016/wordml/cid" xmlns:w16="http://schemas.microsoft.com/office/word/2018/wordml" xmlns:w16se="http://schemas.microsoft.com/office/word/2015/wordml/symex" xmlns:wpg="http://schemas.microsoft.com/office/word/2010/wordprocessingGroup" xmlns:wpi="http://schemas.microsoft.com/office/word/2010/wordprocessingInk" xmlns:wne="http://schemas.microsoft.com/office/word/2006/wordml" xmlns:wps="http://schemas.microsoft.com/office/word/2010/wordprocessingShape" mc:Ignorable="w14 w15 w16se w16cid w16 w16cex wp14">
+<w:endnotes xmlns:wpc="http://schemas.microsoft.com/office/word/2010/wordprocessingCanvas" xmlns:cx="http://schemas.microsoft.com/office/drawing/2014/chartex" xmlns:cx1="http://schemas.microsoft.com/office/drawing/2015/9/8/chartex" xmlns:cx2="http://schemas.microsoft.com/office/drawing/2015/10/21/chartex" xmlns:cx3="http://schemas.microsoft.com/office/drawing/2016/5/9/chartex" xmlns:cx4="http://schemas.microsoft.com/office/drawing/2016/5/10/chartex" xmlns:cx5="http://schemas.microsoft.com/office/drawing/2016/5/11/chartex" xmlns:cx6="http://schemas.microsoft.com/office/drawing/2016/5/12/chartex" xmlns:cx7="http://schemas.microsoft.com/office/drawing/2016/5/13/chartex" xmlns:cx8="http://schemas.microsoft.com/office/drawing/2016/5/14/chartex" xmlns:mc="http://schemas.openxmlformats.org/markup-compatibility/2006" xmlns:aink="http://schemas.microsoft.com/office/drawing/2016/ink" xmlns:am3d="http://schemas.microsoft.com/office/drawing/2017/model3d" xmlns:o="urn:schemas-microsoft-com:office:office" xmlns:oel="http://schemas.microsoft.com/office/2019/extlst" xmlns:r="http://schemas.openxmlformats.org/officeDocument/2006/relationships" xmlns:m="http://schemas.openxmlformats.org/officeDocument/2006/math" xmlns:v="urn:schemas-microsoft-com:vml" xmlns:wp14="http://schemas.microsoft.com/office/word/2010/wordprocessingDrawing" xmlns:wp="http://schemas.openxmlformats.org/drawingml/2006/wordprocessingDrawing" xmlns:w10="urn:schemas-microsoft-com:office:word" xmlns:w="http://schemas.openxmlformats.org/wordprocessingml/2006/main" xmlns:w14="http://schemas.microsoft.com/office/word/2010/wordml" xmlns:w15="http://schemas.microsoft.com/office/word/2012/wordml" xmlns:w16cex="http://schemas.microsoft.com/office/word/2018/wordml/cex" xmlns:w16cid="http://schemas.microsoft.com/office/word/2016/wordml/cid" xmlns:w16="http://schemas.microsoft.com/office/word/2018/wordml" xmlns:w16sdtdh="http://schemas.microsoft.com/office/word/2020/wordml/sdtdatahash" xmlns:w16se="http://schemas.microsoft.com/office/word/2015/wordml/symex" xmlns:wpg="http://schemas.microsoft.com/office/word/2010/wordprocessingGroup" xmlns:wpi="http://schemas.microsoft.com/office/word/2010/wordprocessingInk" xmlns:wne="http://schemas.microsoft.com/office/word/2006/wordml" xmlns:wps="http://schemas.microsoft.com/office/word/2010/wordprocessingShape" mc:Ignorable="w14 w15 w16se w16cid w16 w16cex w16sdtdh wp14">
   <w:endnote w:type="separator" w:id="-1">
     <w:p>
       <w:r>
@@ -8180,7 +9936,7 @@
 </file>
 
 <file path=word/footer1.xml><?xml version="1.0" encoding="utf-8"?>
-<w:ftr xmlns:wpc="http://schemas.microsoft.com/office/word/2010/wordprocessingCanvas" xmlns:cx="http://schemas.microsoft.com/office/drawing/2014/chartex" xmlns:cx1="http://schemas.microsoft.com/office/drawing/2015/9/8/chartex" xmlns:cx2="http://schemas.microsoft.com/office/drawing/2015/10/21/chartex" xmlns:cx3="http://schemas.microsoft.com/office/drawing/2016/5/9/chartex" xmlns:cx4="http://schemas.microsoft.com/office/drawing/2016/5/10/chartex" xmlns:cx5="http://schemas.microsoft.com/office/drawing/2016/5/11/chartex" xmlns:cx6="http://schemas.microsoft.com/office/drawing/2016/5/12/chartex" xmlns:cx7="http://schemas.microsoft.com/office/drawing/2016/5/13/chartex" xmlns:cx8="http://schemas.microsoft.com/office/drawing/2016/5/14/chartex" xmlns:mc="http://schemas.openxmlformats.org/markup-compatibility/2006" xmlns:aink="http://schemas.microsoft.com/office/drawing/2016/ink" xmlns:am3d="http://schemas.microsoft.com/office/drawing/2017/model3d" xmlns:o="urn:schemas-microsoft-com:office:office" xmlns:r="http://schemas.openxmlformats.org/officeDocument/2006/relationships" xmlns:m="http://schemas.openxmlformats.org/officeDocument/2006/math" xmlns:v="urn:schemas-microsoft-com:vml" xmlns:wp14="http://schemas.microsoft.com/office/word/2010/wordprocessingDrawing" xmlns:wp="http://schemas.openxmlformats.org/drawingml/2006/wordprocessingDrawing" xmlns:w10="urn:schemas-microsoft-com:office:word" xmlns:w="http://schemas.openxmlformats.org/wordprocessingml/2006/main" xmlns:w14="http://schemas.microsoft.com/office/word/2010/wordml" xmlns:w15="http://schemas.microsoft.com/office/word/2012/wordml" xmlns:w16cex="http://schemas.microsoft.com/office/word/2018/wordml/cex" xmlns:w16cid="http://schemas.microsoft.com/office/word/2016/wordml/cid" xmlns:w16="http://schemas.microsoft.com/office/word/2018/wordml" xmlns:w16se="http://schemas.microsoft.com/office/word/2015/wordml/symex" xmlns:wpg="http://schemas.microsoft.com/office/word/2010/wordprocessingGroup" xmlns:wpi="http://schemas.microsoft.com/office/word/2010/wordprocessingInk" xmlns:wne="http://schemas.microsoft.com/office/word/2006/wordml" xmlns:wps="http://schemas.microsoft.com/office/word/2010/wordprocessingShape" mc:Ignorable="w14 w15 w16se w16cid w16 w16cex wp14">
+<w:ftr xmlns:wpc="http://schemas.microsoft.com/office/word/2010/wordprocessingCanvas" xmlns:cx="http://schemas.microsoft.com/office/drawing/2014/chartex" xmlns:cx1="http://schemas.microsoft.com/office/drawing/2015/9/8/chartex" xmlns:cx2="http://schemas.microsoft.com/office/drawing/2015/10/21/chartex" xmlns:cx3="http://schemas.microsoft.com/office/drawing/2016/5/9/chartex" xmlns:cx4="http://schemas.microsoft.com/office/drawing/2016/5/10/chartex" xmlns:cx5="http://schemas.microsoft.com/office/drawing/2016/5/11/chartex" xmlns:cx6="http://schemas.microsoft.com/office/drawing/2016/5/12/chartex" xmlns:cx7="http://schemas.microsoft.com/office/drawing/2016/5/13/chartex" xmlns:cx8="http://schemas.microsoft.com/office/drawing/2016/5/14/chartex" xmlns:mc="http://schemas.openxmlformats.org/markup-compatibility/2006" xmlns:aink="http://schemas.microsoft.com/office/drawing/2016/ink" xmlns:am3d="http://schemas.microsoft.com/office/drawing/2017/model3d" xmlns:o="urn:schemas-microsoft-com:office:office" xmlns:oel="http://schemas.microsoft.com/office/2019/extlst" xmlns:r="http://schemas.openxmlformats.org/officeDocument/2006/relationships" xmlns:m="http://schemas.openxmlformats.org/officeDocument/2006/math" xmlns:v="urn:schemas-microsoft-com:vml" xmlns:wp14="http://schemas.microsoft.com/office/word/2010/wordprocessingDrawing" xmlns:wp="http://schemas.openxmlformats.org/drawingml/2006/wordprocessingDrawing" xmlns:w10="urn:schemas-microsoft-com:office:word" xmlns:w="http://schemas.openxmlformats.org/wordprocessingml/2006/main" xmlns:w14="http://schemas.microsoft.com/office/word/2010/wordml" xmlns:w15="http://schemas.microsoft.com/office/word/2012/wordml" xmlns:w16cex="http://schemas.microsoft.com/office/word/2018/wordml/cex" xmlns:w16cid="http://schemas.microsoft.com/office/word/2016/wordml/cid" xmlns:w16="http://schemas.microsoft.com/office/word/2018/wordml" xmlns:w16sdtdh="http://schemas.microsoft.com/office/word/2020/wordml/sdtdatahash" xmlns:w16se="http://schemas.microsoft.com/office/word/2015/wordml/symex" xmlns:wpg="http://schemas.microsoft.com/office/word/2010/wordprocessingGroup" xmlns:wpi="http://schemas.microsoft.com/office/word/2010/wordprocessingInk" xmlns:wne="http://schemas.microsoft.com/office/word/2006/wordml" xmlns:wps="http://schemas.microsoft.com/office/word/2010/wordprocessingShape" mc:Ignorable="w14 w15 w16se w16cid w16 w16cex w16sdtdh wp14">
   <w:p>
     <w:pPr>
       <w:pStyle w:val="Pieddepage"/>
@@ -8247,7 +10003,7 @@
 </file>
 
 <file path=word/footnotes.xml><?xml version="1.0" encoding="utf-8"?>
-<w:footnotes xmlns:wpc="http://schemas.microsoft.com/office/word/2010/wordprocessingCanvas" xmlns:cx="http://schemas.microsoft.com/office/drawing/2014/chartex" xmlns:cx1="http://schemas.microsoft.com/office/drawing/2015/9/8/chartex" xmlns:cx2="http://schemas.microsoft.com/office/drawing/2015/10/21/chartex" xmlns:cx3="http://schemas.microsoft.com/office/drawing/2016/5/9/chartex" xmlns:cx4="http://schemas.microsoft.com/office/drawing/2016/5/10/chartex" xmlns:cx5="http://schemas.microsoft.com/office/drawing/2016/5/11/chartex" xmlns:cx6="http://schemas.microsoft.com/office/drawing/2016/5/12/chartex" xmlns:cx7="http://schemas.microsoft.com/office/drawing/2016/5/13/chartex" xmlns:cx8="http://schemas.microsoft.com/office/drawing/2016/5/14/chartex" xmlns:mc="http://schemas.openxmlformats.org/markup-compatibility/2006" xmlns:aink="http://schemas.microsoft.com/office/drawing/2016/ink" xmlns:am3d="http://schemas.microsoft.com/office/drawing/2017/model3d" xmlns:o="urn:schemas-microsoft-com:office:office" xmlns:r="http://schemas.openxmlformats.org/officeDocument/2006/relationships" xmlns:m="http://schemas.openxmlformats.org/officeDocument/2006/math" xmlns:v="urn:schemas-microsoft-com:vml" xmlns:wp14="http://schemas.microsoft.com/office/word/2010/wordprocessingDrawing" xmlns:wp="http://schemas.openxmlformats.org/drawingml/2006/wordprocessingDrawing" xmlns:w10="urn:schemas-microsoft-com:office:word" xmlns:w="http://schemas.openxmlformats.org/wordprocessingml/2006/main" xmlns:w14="http://schemas.microsoft.com/office/word/2010/wordml" xmlns:w15="http://schemas.microsoft.com/office/word/2012/wordml" xmlns:w16cex="http://schemas.microsoft.com/office/word/2018/wordml/cex" xmlns:w16cid="http://schemas.microsoft.com/office/word/2016/wordml/cid" xmlns:w16="http://schemas.microsoft.com/office/word/2018/wordml" xmlns:w16se="http://schemas.microsoft.com/office/word/2015/wordml/symex" xmlns:wpg="http://schemas.microsoft.com/office/word/2010/wordprocessingGroup" xmlns:wpi="http://schemas.microsoft.com/office/word/2010/wordprocessingInk" xmlns:wne="http://schemas.microsoft.com/office/word/2006/wordml" xmlns:wps="http://schemas.microsoft.com/office/word/2010/wordprocessingShape" mc:Ignorable="w14 w15 w16se w16cid w16 w16cex wp14">
+<w:footnotes xmlns:wpc="http://schemas.microsoft.com/office/word/2010/wordprocessingCanvas" xmlns:cx="http://schemas.microsoft.com/office/drawing/2014/chartex" xmlns:cx1="http://schemas.microsoft.com/office/drawing/2015/9/8/chartex" xmlns:cx2="http://schemas.microsoft.com/office/drawing/2015/10/21/chartex" xmlns:cx3="http://schemas.microsoft.com/office/drawing/2016/5/9/chartex" xmlns:cx4="http://schemas.microsoft.com/office/drawing/2016/5/10/chartex" xmlns:cx5="http://schemas.microsoft.com/office/drawing/2016/5/11/chartex" xmlns:cx6="http://schemas.microsoft.com/office/drawing/2016/5/12/chartex" xmlns:cx7="http://schemas.microsoft.com/office/drawing/2016/5/13/chartex" xmlns:cx8="http://schemas.microsoft.com/office/drawing/2016/5/14/chartex" xmlns:mc="http://schemas.openxmlformats.org/markup-compatibility/2006" xmlns:aink="http://schemas.microsoft.com/office/drawing/2016/ink" xmlns:am3d="http://schemas.microsoft.com/office/drawing/2017/model3d" xmlns:o="urn:schemas-microsoft-com:office:office" xmlns:oel="http://schemas.microsoft.com/office/2019/extlst" xmlns:r="http://schemas.openxmlformats.org/officeDocument/2006/relationships" xmlns:m="http://schemas.openxmlformats.org/officeDocument/2006/math" xmlns:v="urn:schemas-microsoft-com:vml" xmlns:wp14="http://schemas.microsoft.com/office/word/2010/wordprocessingDrawing" xmlns:wp="http://schemas.openxmlformats.org/drawingml/2006/wordprocessingDrawing" xmlns:w10="urn:schemas-microsoft-com:office:word" xmlns:w="http://schemas.openxmlformats.org/wordprocessingml/2006/main" xmlns:w14="http://schemas.microsoft.com/office/word/2010/wordml" xmlns:w15="http://schemas.microsoft.com/office/word/2012/wordml" xmlns:w16cex="http://schemas.microsoft.com/office/word/2018/wordml/cex" xmlns:w16cid="http://schemas.microsoft.com/office/word/2016/wordml/cid" xmlns:w16="http://schemas.microsoft.com/office/word/2018/wordml" xmlns:w16sdtdh="http://schemas.microsoft.com/office/word/2020/wordml/sdtdatahash" xmlns:w16se="http://schemas.microsoft.com/office/word/2015/wordml/symex" xmlns:wpg="http://schemas.microsoft.com/office/word/2010/wordprocessingGroup" xmlns:wpi="http://schemas.microsoft.com/office/word/2010/wordprocessingInk" xmlns:wne="http://schemas.microsoft.com/office/word/2006/wordml" xmlns:wps="http://schemas.microsoft.com/office/word/2010/wordprocessingShape" mc:Ignorable="w14 w15 w16se w16cid w16 w16cex w16sdtdh wp14">
   <w:footnote w:type="separator" w:id="-1">
     <w:p>
       <w:r>
@@ -8266,7 +10022,7 @@
 </file>
 
 <file path=word/header1.xml><?xml version="1.0" encoding="utf-8"?>
-<w:hdr xmlns:wpc="http://schemas.microsoft.com/office/word/2010/wordprocessingCanvas" xmlns:cx="http://schemas.microsoft.com/office/drawing/2014/chartex" xmlns:cx1="http://schemas.microsoft.com/office/drawing/2015/9/8/chartex" xmlns:cx2="http://schemas.microsoft.com/office/drawing/2015/10/21/chartex" xmlns:cx3="http://schemas.microsoft.com/office/drawing/2016/5/9/chartex" xmlns:cx4="http://schemas.microsoft.com/office/drawing/2016/5/10/chartex" xmlns:cx5="http://schemas.microsoft.com/office/drawing/2016/5/11/chartex" xmlns:cx6="http://schemas.microsoft.com/office/drawing/2016/5/12/chartex" xmlns:cx7="http://schemas.microsoft.com/office/drawing/2016/5/13/chartex" xmlns:cx8="http://schemas.microsoft.com/office/drawing/2016/5/14/chartex" xmlns:mc="http://schemas.openxmlformats.org/markup-compatibility/2006" xmlns:aink="http://schemas.microsoft.com/office/drawing/2016/ink" xmlns:am3d="http://schemas.microsoft.com/office/drawing/2017/model3d" xmlns:o="urn:schemas-microsoft-com:office:office" xmlns:r="http://schemas.openxmlformats.org/officeDocument/2006/relationships" xmlns:m="http://schemas.openxmlformats.org/officeDocument/2006/math" xmlns:v="urn:schemas-microsoft-com:vml" xmlns:wp14="http://schemas.microsoft.com/office/word/2010/wordprocessingDrawing" xmlns:wp="http://schemas.openxmlformats.org/drawingml/2006/wordprocessingDrawing" xmlns:w10="urn:schemas-microsoft-com:office:word" xmlns:w="http://schemas.openxmlformats.org/wordprocessingml/2006/main" xmlns:w14="http://schemas.microsoft.com/office/word/2010/wordml" xmlns:w15="http://schemas.microsoft.com/office/word/2012/wordml" xmlns:w16cex="http://schemas.microsoft.com/office/word/2018/wordml/cex" xmlns:w16cid="http://schemas.microsoft.com/office/word/2016/wordml/cid" xmlns:w16="http://schemas.microsoft.com/office/word/2018/wordml" xmlns:w16se="http://schemas.microsoft.com/office/word/2015/wordml/symex" xmlns:wpg="http://schemas.microsoft.com/office/word/2010/wordprocessingGroup" xmlns:wpi="http://schemas.microsoft.com/office/word/2010/wordprocessingInk" xmlns:wne="http://schemas.microsoft.com/office/word/2006/wordml" xmlns:wps="http://schemas.microsoft.com/office/word/2010/wordprocessingShape" mc:Ignorable="w14 w15 w16se w16cid w16 w16cex wp14">
+<w:hdr xmlns:wpc="http://schemas.microsoft.com/office/word/2010/wordprocessingCanvas" xmlns:cx="http://schemas.microsoft.com/office/drawing/2014/chartex" xmlns:cx1="http://schemas.microsoft.com/office/drawing/2015/9/8/chartex" xmlns:cx2="http://schemas.microsoft.com/office/drawing/2015/10/21/chartex" xmlns:cx3="http://schemas.microsoft.com/office/drawing/2016/5/9/chartex" xmlns:cx4="http://schemas.microsoft.com/office/drawing/2016/5/10/chartex" xmlns:cx5="http://schemas.microsoft.com/office/drawing/2016/5/11/chartex" xmlns:cx6="http://schemas.microsoft.com/office/drawing/2016/5/12/chartex" xmlns:cx7="http://schemas.microsoft.com/office/drawing/2016/5/13/chartex" xmlns:cx8="http://schemas.microsoft.com/office/drawing/2016/5/14/chartex" xmlns:mc="http://schemas.openxmlformats.org/markup-compatibility/2006" xmlns:aink="http://schemas.microsoft.com/office/drawing/2016/ink" xmlns:am3d="http://schemas.microsoft.com/office/drawing/2017/model3d" xmlns:o="urn:schemas-microsoft-com:office:office" xmlns:oel="http://schemas.microsoft.com/office/2019/extlst" xmlns:r="http://schemas.openxmlformats.org/officeDocument/2006/relationships" xmlns:m="http://schemas.openxmlformats.org/officeDocument/2006/math" xmlns:v="urn:schemas-microsoft-com:vml" xmlns:wp14="http://schemas.microsoft.com/office/word/2010/wordprocessingDrawing" xmlns:wp="http://schemas.openxmlformats.org/drawingml/2006/wordprocessingDrawing" xmlns:w10="urn:schemas-microsoft-com:office:word" xmlns:w="http://schemas.openxmlformats.org/wordprocessingml/2006/main" xmlns:w14="http://schemas.microsoft.com/office/word/2010/wordml" xmlns:w15="http://schemas.microsoft.com/office/word/2012/wordml" xmlns:w16cex="http://schemas.microsoft.com/office/word/2018/wordml/cex" xmlns:w16cid="http://schemas.microsoft.com/office/word/2016/wordml/cid" xmlns:w16="http://schemas.microsoft.com/office/word/2018/wordml" xmlns:w16sdtdh="http://schemas.microsoft.com/office/word/2020/wordml/sdtdatahash" xmlns:w16se="http://schemas.microsoft.com/office/word/2015/wordml/symex" xmlns:wpg="http://schemas.microsoft.com/office/word/2010/wordprocessingGroup" xmlns:wpi="http://schemas.microsoft.com/office/word/2010/wordprocessingInk" xmlns:wne="http://schemas.microsoft.com/office/word/2006/wordml" xmlns:wps="http://schemas.microsoft.com/office/word/2010/wordprocessingShape" mc:Ignorable="w14 w15 w16se w16cid w16 w16cex w16sdtdh wp14">
   <w:p>
     <w:pPr>
       <w:pStyle w:val="En-tte"/>
@@ -8328,7 +10084,7 @@
 </file>
 
 <file path=word/numbering.xml><?xml version="1.0" encoding="utf-8"?>
-<w:numbering xmlns:wpc="http://schemas.microsoft.com/office/word/2010/wordprocessingCanvas" xmlns:cx="http://schemas.microsoft.com/office/drawing/2014/chartex" xmlns:cx1="http://schemas.microsoft.com/office/drawing/2015/9/8/chartex" xmlns:cx2="http://schemas.microsoft.com/office/drawing/2015/10/21/chartex" xmlns:cx3="http://schemas.microsoft.com/office/drawing/2016/5/9/chartex" xmlns:cx4="http://schemas.microsoft.com/office/drawing/2016/5/10/chartex" xmlns:cx5="http://schemas.microsoft.com/office/drawing/2016/5/11/chartex" xmlns:cx6="http://schemas.microsoft.com/office/drawing/2016/5/12/chartex" xmlns:cx7="http://schemas.microsoft.com/office/drawing/2016/5/13/chartex" xmlns:cx8="http://schemas.microsoft.com/office/drawing/2016/5/14/chartex" xmlns:mc="http://schemas.openxmlformats.org/markup-compatibility/2006" xmlns:aink="http://schemas.microsoft.com/office/drawing/2016/ink" xmlns:am3d="http://schemas.microsoft.com/office/drawing/2017/model3d" xmlns:o="urn:schemas-microsoft-com:office:office" xmlns:r="http://schemas.openxmlformats.org/officeDocument/2006/relationships" xmlns:m="http://schemas.openxmlformats.org/officeDocument/2006/math" xmlns:v="urn:schemas-microsoft-com:vml" xmlns:wp14="http://schemas.microsoft.com/office/word/2010/wordprocessingDrawing" xmlns:wp="http://schemas.openxmlformats.org/drawingml/2006/wordprocessingDrawing" xmlns:w10="urn:schemas-microsoft-com:office:word" xmlns:w="http://schemas.openxmlformats.org/wordprocessingml/2006/main" xmlns:w14="http://schemas.microsoft.com/office/word/2010/wordml" xmlns:w15="http://schemas.microsoft.com/office/word/2012/wordml" xmlns:w16cex="http://schemas.microsoft.com/office/word/2018/wordml/cex" xmlns:w16cid="http://schemas.microsoft.com/office/word/2016/wordml/cid" xmlns:w16="http://schemas.microsoft.com/office/word/2018/wordml" xmlns:w16se="http://schemas.microsoft.com/office/word/2015/wordml/symex" xmlns:wpg="http://schemas.microsoft.com/office/word/2010/wordprocessingGroup" xmlns:wpi="http://schemas.microsoft.com/office/word/2010/wordprocessingInk" xmlns:wne="http://schemas.microsoft.com/office/word/2006/wordml" xmlns:wps="http://schemas.microsoft.com/office/word/2010/wordprocessingShape" mc:Ignorable="w14 w15 w16se w16cid w16 w16cex wp14">
+<w:numbering xmlns:wpc="http://schemas.microsoft.com/office/word/2010/wordprocessingCanvas" xmlns:cx="http://schemas.microsoft.com/office/drawing/2014/chartex" xmlns:cx1="http://schemas.microsoft.com/office/drawing/2015/9/8/chartex" xmlns:cx2="http://schemas.microsoft.com/office/drawing/2015/10/21/chartex" xmlns:cx3="http://schemas.microsoft.com/office/drawing/2016/5/9/chartex" xmlns:cx4="http://schemas.microsoft.com/office/drawing/2016/5/10/chartex" xmlns:cx5="http://schemas.microsoft.com/office/drawing/2016/5/11/chartex" xmlns:cx6="http://schemas.microsoft.com/office/drawing/2016/5/12/chartex" xmlns:cx7="http://schemas.microsoft.com/office/drawing/2016/5/13/chartex" xmlns:cx8="http://schemas.microsoft.com/office/drawing/2016/5/14/chartex" xmlns:mc="http://schemas.openxmlformats.org/markup-compatibility/2006" xmlns:aink="http://schemas.microsoft.com/office/drawing/2016/ink" xmlns:am3d="http://schemas.microsoft.com/office/drawing/2017/model3d" xmlns:o="urn:schemas-microsoft-com:office:office" xmlns:oel="http://schemas.microsoft.com/office/2019/extlst" xmlns:r="http://schemas.openxmlformats.org/officeDocument/2006/relationships" xmlns:m="http://schemas.openxmlformats.org/officeDocument/2006/math" xmlns:v="urn:schemas-microsoft-com:vml" xmlns:wp14="http://schemas.microsoft.com/office/word/2010/wordprocessingDrawing" xmlns:wp="http://schemas.openxmlformats.org/drawingml/2006/wordprocessingDrawing" xmlns:w10="urn:schemas-microsoft-com:office:word" xmlns:w="http://schemas.openxmlformats.org/wordprocessingml/2006/main" xmlns:w14="http://schemas.microsoft.com/office/word/2010/wordml" xmlns:w15="http://schemas.microsoft.com/office/word/2012/wordml" xmlns:w16cex="http://schemas.microsoft.com/office/word/2018/wordml/cex" xmlns:w16cid="http://schemas.microsoft.com/office/word/2016/wordml/cid" xmlns:w16="http://schemas.microsoft.com/office/word/2018/wordml" xmlns:w16sdtdh="http://schemas.microsoft.com/office/word/2020/wordml/sdtdatahash" xmlns:w16se="http://schemas.microsoft.com/office/word/2015/wordml/symex" xmlns:wpg="http://schemas.microsoft.com/office/word/2010/wordprocessingGroup" xmlns:wpi="http://schemas.microsoft.com/office/word/2010/wordprocessingInk" xmlns:wne="http://schemas.microsoft.com/office/word/2006/wordml" xmlns:wps="http://schemas.microsoft.com/office/word/2010/wordprocessingShape" mc:Ignorable="w14 w15 w16se w16cid w16 w16cex w16sdtdh wp14">
   <w:abstractNum w:abstractNumId="0" w15:restartNumberingAfterBreak="0">
     <w:nsid w:val="0A7C7405"/>
     <w:multiLevelType w:val="singleLevel"/>
@@ -9402,7 +11158,7 @@
         <w:rFonts w:ascii="Abadi" w:eastAsia="Times New Roman" w:hAnsi="Abadi" w:cstheme="minorHAnsi" w:hint="default"/>
       </w:rPr>
     </w:lvl>
-    <w:lvl w:ilvl="1" w:tplc="100C0003" w:tentative="1">
+    <w:lvl w:ilvl="1" w:tplc="100C0003">
       <w:start w:val="1"/>
       <w:numFmt w:val="bullet"/>
       <w:lvlText w:val="o"/>
@@ -9414,7 +11170,7 @@
         <w:rFonts w:ascii="Courier New" w:hAnsi="Courier New" w:cs="Courier New" w:hint="default"/>
       </w:rPr>
     </w:lvl>
-    <w:lvl w:ilvl="2" w:tplc="100C0005" w:tentative="1">
+    <w:lvl w:ilvl="2" w:tplc="100C0005">
       <w:start w:val="1"/>
       <w:numFmt w:val="bullet"/>
       <w:lvlText w:val=""/>
@@ -10913,97 +12669,97 @@
       </w:rPr>
     </w:lvl>
   </w:abstractNum>
-  <w:num w:numId="1">
+  <w:num w:numId="1" w16cid:durableId="805704866">
     <w:abstractNumId w:val="19"/>
   </w:num>
-  <w:num w:numId="2">
+  <w:num w:numId="2" w16cid:durableId="1671716615">
     <w:abstractNumId w:val="0"/>
   </w:num>
-  <w:num w:numId="3">
+  <w:num w:numId="3" w16cid:durableId="1573546209">
     <w:abstractNumId w:val="2"/>
   </w:num>
-  <w:num w:numId="4">
+  <w:num w:numId="4" w16cid:durableId="1474324708">
     <w:abstractNumId w:val="17"/>
   </w:num>
-  <w:num w:numId="5">
+  <w:num w:numId="5" w16cid:durableId="875041764">
     <w:abstractNumId w:val="11"/>
   </w:num>
-  <w:num w:numId="6">
+  <w:num w:numId="6" w16cid:durableId="1211648352">
     <w:abstractNumId w:val="4"/>
   </w:num>
-  <w:num w:numId="7">
+  <w:num w:numId="7" w16cid:durableId="932861924">
     <w:abstractNumId w:val="13"/>
   </w:num>
-  <w:num w:numId="8">
+  <w:num w:numId="8" w16cid:durableId="1377662653">
     <w:abstractNumId w:val="20"/>
   </w:num>
-  <w:num w:numId="9">
+  <w:num w:numId="9" w16cid:durableId="1838299425">
     <w:abstractNumId w:val="1"/>
   </w:num>
-  <w:num w:numId="10">
+  <w:num w:numId="10" w16cid:durableId="1565799050">
     <w:abstractNumId w:val="6"/>
   </w:num>
-  <w:num w:numId="11">
+  <w:num w:numId="11" w16cid:durableId="420494683">
     <w:abstractNumId w:val="10"/>
   </w:num>
-  <w:num w:numId="12">
+  <w:num w:numId="12" w16cid:durableId="146895355">
     <w:abstractNumId w:val="7"/>
   </w:num>
-  <w:num w:numId="13">
+  <w:num w:numId="13" w16cid:durableId="548303049">
     <w:abstractNumId w:val="16"/>
   </w:num>
-  <w:num w:numId="14">
+  <w:num w:numId="14" w16cid:durableId="1949043122">
     <w:abstractNumId w:val="15"/>
   </w:num>
-  <w:num w:numId="15">
+  <w:num w:numId="15" w16cid:durableId="782113687">
     <w:abstractNumId w:val="0"/>
   </w:num>
-  <w:num w:numId="16">
+  <w:num w:numId="16" w16cid:durableId="1610964127">
     <w:abstractNumId w:val="19"/>
   </w:num>
-  <w:num w:numId="17">
+  <w:num w:numId="17" w16cid:durableId="883640805">
     <w:abstractNumId w:val="19"/>
   </w:num>
-  <w:num w:numId="18">
+  <w:num w:numId="18" w16cid:durableId="1213300534">
     <w:abstractNumId w:val="19"/>
   </w:num>
-  <w:num w:numId="19">
+  <w:num w:numId="19" w16cid:durableId="1128204877">
     <w:abstractNumId w:val="19"/>
   </w:num>
-  <w:num w:numId="20">
+  <w:num w:numId="20" w16cid:durableId="1560091228">
     <w:abstractNumId w:val="3"/>
   </w:num>
-  <w:num w:numId="21">
+  <w:num w:numId="21" w16cid:durableId="1729915373">
     <w:abstractNumId w:val="19"/>
   </w:num>
-  <w:num w:numId="22">
+  <w:num w:numId="22" w16cid:durableId="1743478788">
     <w:abstractNumId w:val="19"/>
   </w:num>
-  <w:num w:numId="23">
+  <w:num w:numId="23" w16cid:durableId="2013681106">
     <w:abstractNumId w:val="0"/>
   </w:num>
-  <w:num w:numId="24">
+  <w:num w:numId="24" w16cid:durableId="1139882886">
     <w:abstractNumId w:val="0"/>
   </w:num>
-  <w:num w:numId="25">
+  <w:num w:numId="25" w16cid:durableId="1321302012">
     <w:abstractNumId w:val="0"/>
   </w:num>
-  <w:num w:numId="26">
+  <w:num w:numId="26" w16cid:durableId="937520083">
     <w:abstractNumId w:val="5"/>
   </w:num>
-  <w:num w:numId="27">
+  <w:num w:numId="27" w16cid:durableId="1674649175">
     <w:abstractNumId w:val="14"/>
   </w:num>
-  <w:num w:numId="28">
+  <w:num w:numId="28" w16cid:durableId="1618247041">
     <w:abstractNumId w:val="18"/>
   </w:num>
-  <w:num w:numId="29">
+  <w:num w:numId="29" w16cid:durableId="1263152460">
     <w:abstractNumId w:val="12"/>
   </w:num>
-  <w:num w:numId="30">
+  <w:num w:numId="30" w16cid:durableId="676469840">
     <w:abstractNumId w:val="8"/>
   </w:num>
-  <w:num w:numId="31">
+  <w:num w:numId="31" w16cid:durableId="686638532">
     <w:abstractNumId w:val="9"/>
   </w:num>
   <w:numIdMacAtCleanup w:val="13"/>
@@ -11011,7 +12767,7 @@
 </file>
 
 <file path=word/styles.xml><?xml version="1.0" encoding="utf-8"?>
-<w:styles xmlns:mc="http://schemas.openxmlformats.org/markup-compatibility/2006" xmlns:r="http://schemas.openxmlformats.org/officeDocument/2006/relationships" xmlns:w="http://schemas.openxmlformats.org/wordprocessingml/2006/main" xmlns:w14="http://schemas.microsoft.com/office/word/2010/wordml" xmlns:w15="http://schemas.microsoft.com/office/word/2012/wordml" xmlns:w16cex="http://schemas.microsoft.com/office/word/2018/wordml/cex" xmlns:w16cid="http://schemas.microsoft.com/office/word/2016/wordml/cid" xmlns:w16="http://schemas.microsoft.com/office/word/2018/wordml" xmlns:w16se="http://schemas.microsoft.com/office/word/2015/wordml/symex" mc:Ignorable="w14 w15 w16se w16cid w16 w16cex">
+<w:styles xmlns:mc="http://schemas.openxmlformats.org/markup-compatibility/2006" xmlns:r="http://schemas.openxmlformats.org/officeDocument/2006/relationships" xmlns:w="http://schemas.openxmlformats.org/wordprocessingml/2006/main" xmlns:w14="http://schemas.microsoft.com/office/word/2010/wordml" xmlns:w15="http://schemas.microsoft.com/office/word/2012/wordml" xmlns:w16cex="http://schemas.microsoft.com/office/word/2018/wordml/cex" xmlns:w16cid="http://schemas.microsoft.com/office/word/2016/wordml/cid" xmlns:w16="http://schemas.microsoft.com/office/word/2018/wordml" xmlns:w16sdtdh="http://schemas.microsoft.com/office/word/2020/wordml/sdtdatahash" xmlns:w16se="http://schemas.microsoft.com/office/word/2015/wordml/symex" mc:Ignorable="w14 w15 w16se w16cid w16 w16cex w16sdtdh">
   <w:docDefaults>
     <w:rPrDefault>
       <w:rPr>
@@ -11851,6 +13607,18 @@
       <w:lang w:val="fr-CH" w:eastAsia="en-US"/>
     </w:rPr>
   </w:style>
+  <w:style w:type="character" w:styleId="Mentionnonrsolue">
+    <w:name w:val="Unresolved Mention"/>
+    <w:basedOn w:val="Policepardfaut"/>
+    <w:uiPriority w:val="99"/>
+    <w:semiHidden/>
+    <w:unhideWhenUsed/>
+    <w:rsid w:val="008E25EE"/>
+    <w:rPr>
+      <w:color w:val="605E5C"/>
+      <w:shd w:val="clear" w:color="auto" w:fill="E1DFDD"/>
+    </w:rPr>
+  </w:style>
 </w:styles>
 </file>
 
@@ -12150,6 +13918,30 @@
 </file>
 
 <file path=customXml/item1.xml><?xml version="1.0" encoding="utf-8"?>
+<b:Sources xmlns:b="http://schemas.openxmlformats.org/officeDocument/2006/bibliography" xmlns="http://schemas.openxmlformats.org/officeDocument/2006/bibliography" SelectedStyle="\APASixthEditionOfficeOnline.xsl" StyleName="APA" Version="6"/>
+</file>
+
+<file path=customXml/item2.xml><?xml version="1.0" encoding="utf-8"?>
+<p:properties xmlns:p="http://schemas.microsoft.com/office/2006/metadata/properties" xmlns:xsi="http://www.w3.org/2001/XMLSchema-instance" xmlns:pc="http://schemas.microsoft.com/office/infopath/2007/PartnerControls">
+  <documentManagement>
+    <TaxCatchAll xmlns="dfa80de1-e9bb-4cf2-893d-d06220b3971a" xsi:nil="true"/>
+    <lcf76f155ced4ddcb4097134ff3c332f xmlns="98d92101-24da-4498-9971-a24673344bd8">
+      <Terms xmlns="http://schemas.microsoft.com/office/infopath/2007/PartnerControls"/>
+    </lcf76f155ced4ddcb4097134ff3c332f>
+  </documentManagement>
+</p:properties>
+</file>
+
+<file path=customXml/item3.xml><?xml version="1.0" encoding="utf-8"?>
+<?mso-contentType ?>
+<FormTemplates xmlns="http://schemas.microsoft.com/sharepoint/v3/contenttype/forms">
+  <Display>DocumentLibraryForm</Display>
+  <Edit>DocumentLibraryForm</Edit>
+  <New>DocumentLibraryForm</New>
+</FormTemplates>
+</file>
+
+<file path=customXml/item4.xml><?xml version="1.0" encoding="utf-8"?>
 <ct:contentTypeSchema xmlns:ct="http://schemas.microsoft.com/office/2006/metadata/contentType" xmlns:ma="http://schemas.microsoft.com/office/2006/metadata/properties/metaAttributes" ct:_="" ma:_="" ma:contentTypeName="Document" ma:contentTypeID="0x010100E529CC47EA4E614CBF50FAFAB9B8F32B" ma:contentTypeVersion="8" ma:contentTypeDescription="Crée un document." ma:contentTypeScope="" ma:versionID="f813ab756c42af8af494d6605e22e37b">
   <xsd:schema xmlns:xsd="http://www.w3.org/2001/XMLSchema" xmlns:xs="http://www.w3.org/2001/XMLSchema" xmlns:p="http://schemas.microsoft.com/office/2006/metadata/properties" xmlns:ns2="98d92101-24da-4498-9971-a24673344bd8" xmlns:ns3="dfa80de1-e9bb-4cf2-893d-d06220b3971a" targetNamespace="http://schemas.microsoft.com/office/2006/metadata/properties" ma:root="true" ma:fieldsID="808c042e6474ee35eb4b0b0b71aaa865" ns2:_="" ns3:_="">
     <xsd:import namespace="98d92101-24da-4498-9971-a24673344bd8"/>
@@ -12326,27 +14118,34 @@
 </ct:contentTypeSchema>
 </file>
 
-<file path=customXml/item2.xml><?xml version="1.0" encoding="utf-8"?>
-<?mso-contentType ?>
-<FormTemplates xmlns="http://schemas.microsoft.com/sharepoint/v3/contenttype/forms">
-  <Display>DocumentLibraryForm</Display>
-  <Edit>DocumentLibraryForm</Edit>
-  <New>DocumentLibraryForm</New>
-</FormTemplates>
+<file path=customXml/itemProps1.xml><?xml version="1.0" encoding="utf-8"?>
+<ds:datastoreItem xmlns:ds="http://schemas.openxmlformats.org/officeDocument/2006/customXml" ds:itemID="{9A470D14-6FB0-4013-8A89-EEAD2B135234}">
+  <ds:schemaRefs>
+    <ds:schemaRef ds:uri="http://schemas.openxmlformats.org/officeDocument/2006/bibliography"/>
+  </ds:schemaRefs>
+</ds:datastoreItem>
 </file>
 
-<file path=customXml/item3.xml><?xml version="1.0" encoding="utf-8"?>
-<p:properties xmlns:p="http://schemas.microsoft.com/office/2006/metadata/properties" xmlns:xsi="http://www.w3.org/2001/XMLSchema-instance" xmlns:pc="http://schemas.microsoft.com/office/infopath/2007/PartnerControls">
-  <documentManagement>
-    <TaxCatchAll xmlns="dfa80de1-e9bb-4cf2-893d-d06220b3971a" xsi:nil="true"/>
-    <lcf76f155ced4ddcb4097134ff3c332f xmlns="98d92101-24da-4498-9971-a24673344bd8">
-      <Terms xmlns="http://schemas.microsoft.com/office/infopath/2007/PartnerControls"/>
-    </lcf76f155ced4ddcb4097134ff3c332f>
-  </documentManagement>
-</p:properties>
+<file path=customXml/itemProps2.xml><?xml version="1.0" encoding="utf-8"?>
+<ds:datastoreItem xmlns:ds="http://schemas.openxmlformats.org/officeDocument/2006/customXml" ds:itemID="{C67345A5-5E60-44B5-BB2F-AEFC3A6BDAB4}">
+  <ds:schemaRefs>
+    <ds:schemaRef ds:uri="http://schemas.microsoft.com/office/2006/metadata/properties"/>
+    <ds:schemaRef ds:uri="http://schemas.microsoft.com/office/infopath/2007/PartnerControls"/>
+    <ds:schemaRef ds:uri="dfa80de1-e9bb-4cf2-893d-d06220b3971a"/>
+    <ds:schemaRef ds:uri="98d92101-24da-4498-9971-a24673344bd8"/>
+  </ds:schemaRefs>
+</ds:datastoreItem>
 </file>
 
-<file path=customXml/itemProps1.xml><?xml version="1.0" encoding="utf-8"?>
+<file path=customXml/itemProps3.xml><?xml version="1.0" encoding="utf-8"?>
+<ds:datastoreItem xmlns:ds="http://schemas.openxmlformats.org/officeDocument/2006/customXml" ds:itemID="{E5D04750-DEB0-4A48-8874-419D87A58A58}">
+  <ds:schemaRefs>
+    <ds:schemaRef ds:uri="http://schemas.microsoft.com/sharepoint/v3/contenttype/forms"/>
+  </ds:schemaRefs>
+</ds:datastoreItem>
+</file>
+
+<file path=customXml/itemProps4.xml><?xml version="1.0" encoding="utf-8"?>
 <ds:datastoreItem xmlns:ds="http://schemas.openxmlformats.org/officeDocument/2006/customXml" ds:itemID="{77E804A3-4F67-4514-9953-17884201287B}">
   <ds:schemaRefs>
     <ds:schemaRef ds:uri="http://schemas.microsoft.com/office/2006/metadata/contentType"/>
@@ -12363,23 +14162,4 @@
     <ds:schemaRef ds:uri="http://schemas.microsoft.com/internal/obd"/>
   </ds:schemaRefs>
 </ds:datastoreItem>
-</file>
-
-<file path=customXml/itemProps2.xml><?xml version="1.0" encoding="utf-8"?>
-<ds:datastoreItem xmlns:ds="http://schemas.openxmlformats.org/officeDocument/2006/customXml" ds:itemID="{E5D04750-DEB0-4A48-8874-419D87A58A58}">
-  <ds:schemaRefs>
-    <ds:schemaRef ds:uri="http://schemas.microsoft.com/sharepoint/v3/contenttype/forms"/>
-  </ds:schemaRefs>
-</ds:datastoreItem>
-</file>
-
-<file path=customXml/itemProps3.xml><?xml version="1.0" encoding="utf-8"?>
-<ds:datastoreItem xmlns:ds="http://schemas.openxmlformats.org/officeDocument/2006/customXml" ds:itemID="{C67345A5-5E60-44B5-BB2F-AEFC3A6BDAB4}">
-  <ds:schemaRefs>
-    <ds:schemaRef ds:uri="http://schemas.microsoft.com/office/2006/metadata/properties"/>
-    <ds:schemaRef ds:uri="http://schemas.microsoft.com/office/infopath/2007/PartnerControls"/>
-    <ds:schemaRef ds:uri="dfa80de1-e9bb-4cf2-893d-d06220b3971a"/>
-    <ds:schemaRef ds:uri="98d92101-24da-4498-9971-a24673344bd8"/>
-  </ds:schemaRefs>
-</ds:datastoreItem>
 </file>
</xml_diff>

<commit_message>
Move programm outside "Livrables"
</commit_message>
<xml_diff>
--- a/Canevas Dossier de projet.docx
+++ b/Canevas Dossier de projet.docx
@@ -1,6 +1,6 @@
 
 <file path=word/document.xml><?xml version="1.0" encoding="utf-8"?>
-<w:document xmlns:wpc="http://schemas.microsoft.com/office/word/2010/wordprocessingCanvas" xmlns:cx="http://schemas.microsoft.com/office/drawing/2014/chartex" xmlns:cx1="http://schemas.microsoft.com/office/drawing/2015/9/8/chartex" xmlns:cx2="http://schemas.microsoft.com/office/drawing/2015/10/21/chartex" xmlns:cx3="http://schemas.microsoft.com/office/drawing/2016/5/9/chartex" xmlns:cx4="http://schemas.microsoft.com/office/drawing/2016/5/10/chartex" xmlns:cx5="http://schemas.microsoft.com/office/drawing/2016/5/11/chartex" xmlns:cx6="http://schemas.microsoft.com/office/drawing/2016/5/12/chartex" xmlns:cx7="http://schemas.microsoft.com/office/drawing/2016/5/13/chartex" xmlns:cx8="http://schemas.microsoft.com/office/drawing/2016/5/14/chartex" xmlns:mc="http://schemas.openxmlformats.org/markup-compatibility/2006" xmlns:aink="http://schemas.microsoft.com/office/drawing/2016/ink" xmlns:am3d="http://schemas.microsoft.com/office/drawing/2017/model3d" xmlns:o="urn:schemas-microsoft-com:office:office" xmlns:oel="http://schemas.microsoft.com/office/2019/extlst" xmlns:r="http://schemas.openxmlformats.org/officeDocument/2006/relationships" xmlns:m="http://schemas.openxmlformats.org/officeDocument/2006/math" xmlns:v="urn:schemas-microsoft-com:vml" xmlns:wp14="http://schemas.microsoft.com/office/word/2010/wordprocessingDrawing" xmlns:wp="http://schemas.openxmlformats.org/drawingml/2006/wordprocessingDrawing" xmlns:w10="urn:schemas-microsoft-com:office:word" xmlns:w="http://schemas.openxmlformats.org/wordprocessingml/2006/main" xmlns:w14="http://schemas.microsoft.com/office/word/2010/wordml" xmlns:w15="http://schemas.microsoft.com/office/word/2012/wordml" xmlns:w16cex="http://schemas.microsoft.com/office/word/2018/wordml/cex" xmlns:w16cid="http://schemas.microsoft.com/office/word/2016/wordml/cid" xmlns:w16="http://schemas.microsoft.com/office/word/2018/wordml" xmlns:w16sdtdh="http://schemas.microsoft.com/office/word/2020/wordml/sdtdatahash" xmlns:w16se="http://schemas.microsoft.com/office/word/2015/wordml/symex" xmlns:wpg="http://schemas.microsoft.com/office/word/2010/wordprocessingGroup" xmlns:wpi="http://schemas.microsoft.com/office/word/2010/wordprocessingInk" xmlns:wne="http://schemas.microsoft.com/office/word/2006/wordml" xmlns:wps="http://schemas.microsoft.com/office/word/2010/wordprocessingShape" mc:Ignorable="w14 w15 w16se w16cid w16 w16cex w16sdtdh wp14">
+<w:document xmlns:wpc="http://schemas.microsoft.com/office/word/2010/wordprocessingCanvas" xmlns:cx="http://schemas.microsoft.com/office/drawing/2014/chartex" xmlns:cx1="http://schemas.microsoft.com/office/drawing/2015/9/8/chartex" xmlns:cx2="http://schemas.microsoft.com/office/drawing/2015/10/21/chartex" xmlns:cx3="http://schemas.microsoft.com/office/drawing/2016/5/9/chartex" xmlns:cx4="http://schemas.microsoft.com/office/drawing/2016/5/10/chartex" xmlns:cx5="http://schemas.microsoft.com/office/drawing/2016/5/11/chartex" xmlns:cx6="http://schemas.microsoft.com/office/drawing/2016/5/12/chartex" xmlns:cx7="http://schemas.microsoft.com/office/drawing/2016/5/13/chartex" xmlns:cx8="http://schemas.microsoft.com/office/drawing/2016/5/14/chartex" xmlns:mc="http://schemas.openxmlformats.org/markup-compatibility/2006" xmlns:aink="http://schemas.microsoft.com/office/drawing/2016/ink" xmlns:am3d="http://schemas.microsoft.com/office/drawing/2017/model3d" xmlns:o="urn:schemas-microsoft-com:office:office" xmlns:r="http://schemas.openxmlformats.org/officeDocument/2006/relationships" xmlns:m="http://schemas.openxmlformats.org/officeDocument/2006/math" xmlns:v="urn:schemas-microsoft-com:vml" xmlns:wp14="http://schemas.microsoft.com/office/word/2010/wordprocessingDrawing" xmlns:wp="http://schemas.openxmlformats.org/drawingml/2006/wordprocessingDrawing" xmlns:w10="urn:schemas-microsoft-com:office:word" xmlns:w="http://schemas.openxmlformats.org/wordprocessingml/2006/main" xmlns:w14="http://schemas.microsoft.com/office/word/2010/wordml" xmlns:w15="http://schemas.microsoft.com/office/word/2012/wordml" xmlns:w16cex="http://schemas.microsoft.com/office/word/2018/wordml/cex" xmlns:w16cid="http://schemas.microsoft.com/office/word/2016/wordml/cid" xmlns:w16="http://schemas.microsoft.com/office/word/2018/wordml" xmlns:w16se="http://schemas.microsoft.com/office/word/2015/wordml/symex" xmlns:wpg="http://schemas.microsoft.com/office/word/2010/wordprocessingGroup" xmlns:wpi="http://schemas.microsoft.com/office/word/2010/wordprocessingInk" xmlns:wne="http://schemas.microsoft.com/office/word/2006/wordml" xmlns:wps="http://schemas.microsoft.com/office/word/2010/wordprocessingShape" mc:Ignorable="w14 w15 w16se w16cid w16 w16cex wp14">
   <w:body>
     <w:p>
       <w:pPr>
@@ -907,17 +907,15 @@
           <w:sz w:val="20"/>
           <w:u w:val="single"/>
         </w:rPr>
-        <w:t xml:space="preserve">NOTE L’INTENTION DES UTILISATEURS DE CE </w:t>
-      </w:r>
-      <w:proofErr w:type="gramStart"/>
+        <w:t>NOTE L’INTENTION DES UTILISATEURS DE CE CANEVAS</w:t>
+      </w:r>
       <w:r>
         <w:rPr>
           <w:bCs/>
           <w:i/>
           <w:sz w:val="20"/>
-          <w:u w:val="single"/>
-        </w:rPr>
-        <w:t>CANEVAS</w:t>
+        </w:rPr>
+        <w:t>:</w:t>
       </w:r>
       <w:r>
         <w:rPr>
@@ -925,34 +923,33 @@
           <w:i/>
           <w:sz w:val="20"/>
         </w:rPr>
-        <w:t>:</w:t>
-      </w:r>
-      <w:proofErr w:type="gramEnd"/>
-      <w:r>
+        <w:br/>
+        <w:t>Toutes les parties en italiques sont là pour aider à comprendre ce qu’il faut mettre dans cette partie du document. Elles n’ont donc aucune raison d’être dans le document final.</w:t>
+      </w:r>
+    </w:p>
+    <w:p>
+      <w:pPr>
         <w:rPr>
           <w:bCs/>
           <w:i/>
           <w:sz w:val="20"/>
         </w:rPr>
-        <w:br/>
-        <w:t>Toutes les parties en italiques sont là pour aider à comprendre ce qu’il faut mettre dans cette partie du document. Elles n’ont donc aucune raison d’être dans le document final.</w:t>
-      </w:r>
-    </w:p>
-    <w:p>
-      <w:pPr>
+      </w:pPr>
+      <w:r>
         <w:rPr>
           <w:bCs/>
           <w:i/>
           <w:sz w:val="20"/>
         </w:rPr>
-      </w:pPr>
+        <w:t xml:space="preserve">De plus, en fonction du type de </w:t>
+      </w:r>
       <w:r>
         <w:rPr>
           <w:bCs/>
           <w:i/>
           <w:sz w:val="20"/>
         </w:rPr>
-        <w:t xml:space="preserve">De plus, en fonction du type de </w:t>
+        <w:t>projet, il</w:t>
       </w:r>
       <w:r>
         <w:rPr>
@@ -960,14 +957,6 @@
           <w:i/>
           <w:sz w:val="20"/>
         </w:rPr>
-        <w:t>projet, il</w:t>
-      </w:r>
-      <w:r>
-        <w:rPr>
-          <w:bCs/>
-          <w:i/>
-          <w:sz w:val="20"/>
-        </w:rPr>
         <w:t xml:space="preserve"> est tout à fait possible que certains chapitres ou paragraphes n’aient aucun sens. Dans ce cas il est recommandé de les retirer du document pour éviter de l’alourdir inutilement.  </w:t>
       </w:r>
     </w:p>
@@ -1006,23 +995,7 @@
         <w:t>tous</w:t>
       </w:r>
       <w:r>
-        <w:t xml:space="preserve"> ces compétences, je le fais au travers d’un programme que je dois concevoir en C# d’un jeu populaire qui se nomme : </w:t>
-      </w:r>
-      <w:proofErr w:type="spellStart"/>
-      <w:r>
-        <w:t>Space</w:t>
-      </w:r>
-      <w:proofErr w:type="spellEnd"/>
-      <w:r>
-        <w:t xml:space="preserve"> </w:t>
-      </w:r>
-      <w:proofErr w:type="spellStart"/>
-      <w:r>
-        <w:t>Invaders</w:t>
-      </w:r>
-      <w:proofErr w:type="spellEnd"/>
-      <w:r>
-        <w:t>.</w:t>
+        <w:t xml:space="preserve"> ces compétences, je le fais au travers d’un programme que je dois concevoir en C# d’un jeu populaire qui se nomme : Space Invaders.</w:t>
       </w:r>
     </w:p>
     <w:p>
@@ -1074,97 +1047,41 @@
         <w:rPr>
           <w:szCs w:val="14"/>
         </w:rPr>
-        <w:t xml:space="preserve">Et grâce à ces </w:t>
-      </w:r>
-      <w:proofErr w:type="spellStart"/>
-      <w:r>
+        <w:t>Et grâce à ces Users stories on peut déterminer selon un horaire donné, l’organisation de ce projet afin qu’il soit complet.</w:t>
+      </w:r>
+    </w:p>
+    <w:p>
+      <w:pPr>
+        <w:ind w:left="360"/>
         <w:rPr>
           <w:szCs w:val="14"/>
         </w:rPr>
-        <w:t>Users</w:t>
-      </w:r>
-      <w:proofErr w:type="spellEnd"/>
-      <w:r>
+      </w:pPr>
+    </w:p>
+    <w:p>
+      <w:pPr>
+        <w:ind w:left="360"/>
         <w:rPr>
           <w:szCs w:val="14"/>
         </w:rPr>
-        <w:t xml:space="preserve"> stories on peut déterminer selon un horaire donné, l’organisation de ce projet afin qu’il soit complet.</w:t>
-      </w:r>
-    </w:p>
-    <w:p>
-      <w:pPr>
-        <w:ind w:left="360"/>
+      </w:pPr>
+      <w:r>
         <w:rPr>
           <w:szCs w:val="14"/>
         </w:rPr>
-      </w:pPr>
-    </w:p>
-    <w:p>
-      <w:pPr>
-        <w:ind w:left="360"/>
+        <w:t>Le programme en question est : Space Invaders.</w:t>
+      </w:r>
+      <w:r>
         <w:rPr>
           <w:szCs w:val="14"/>
         </w:rPr>
-      </w:pPr>
+        <w:br/>
+      </w:r>
       <w:r>
         <w:rPr>
           <w:szCs w:val="14"/>
         </w:rPr>
-        <w:t xml:space="preserve">Le programme en question est : </w:t>
-      </w:r>
-      <w:proofErr w:type="spellStart"/>
-      <w:r>
-        <w:rPr>
-          <w:szCs w:val="14"/>
-        </w:rPr>
-        <w:t>Space</w:t>
-      </w:r>
-      <w:proofErr w:type="spellEnd"/>
-      <w:r>
-        <w:rPr>
-          <w:szCs w:val="14"/>
-        </w:rPr>
-        <w:t xml:space="preserve"> </w:t>
-      </w:r>
-      <w:proofErr w:type="spellStart"/>
-      <w:r>
-        <w:rPr>
-          <w:szCs w:val="14"/>
-        </w:rPr>
-        <w:t>Invaders</w:t>
-      </w:r>
-      <w:proofErr w:type="spellEnd"/>
-      <w:r>
-        <w:rPr>
-          <w:szCs w:val="14"/>
-        </w:rPr>
-        <w:t>.</w:t>
-      </w:r>
-      <w:r>
-        <w:rPr>
-          <w:szCs w:val="14"/>
-        </w:rPr>
-        <w:br/>
-      </w:r>
-      <w:r>
-        <w:rPr>
-          <w:szCs w:val="14"/>
-        </w:rPr>
-        <w:t xml:space="preserve">Un jeu vidéo dans lequel </w:t>
-      </w:r>
-      <w:proofErr w:type="spellStart"/>
-      <w:r>
-        <w:rPr>
-          <w:szCs w:val="14"/>
-        </w:rPr>
-        <w:t>wikipédia</w:t>
-      </w:r>
-      <w:proofErr w:type="spellEnd"/>
-      <w:r>
-        <w:rPr>
-          <w:szCs w:val="14"/>
-        </w:rPr>
-        <w:t xml:space="preserve"> vous aider</w:t>
+        <w:t>Un jeu vidéo dans lequel wikipédia vous aider</w:t>
       </w:r>
       <w:r>
         <w:rPr>
@@ -2468,18 +2385,8 @@
           <w:szCs w:val="32"/>
         </w:rPr>
         <w:tab/>
-        <w:t>: Va être rediriger sur le menu du jeu « </w:t>
-      </w:r>
-      <w:proofErr w:type="spellStart"/>
-      <w:r>
-        <w:rPr>
-          <w:rFonts w:ascii="Abadi" w:hAnsi="Abadi"/>
-          <w:sz w:val="32"/>
-          <w:szCs w:val="32"/>
-        </w:rPr>
-        <w:t>Space</w:t>
-      </w:r>
-      <w:proofErr w:type="spellEnd"/>
+        <w:t>: Va être rediriger sur le menu du jeu « Space</w:t>
+      </w:r>
       <w:r>
         <w:rPr>
           <w:rFonts w:ascii="Abadi" w:hAnsi="Abadi"/>
@@ -2834,7 +2741,6 @@
           <w:szCs w:val="32"/>
         </w:rPr>
       </w:pPr>
-      <w:proofErr w:type="gramStart"/>
       <w:r>
         <w:rPr>
           <w:rFonts w:ascii="Abadi" w:hAnsi="Abadi"/>
@@ -2843,40 +2749,7 @@
           <w:sz w:val="36"/>
           <w:szCs w:val="36"/>
         </w:rPr>
-        <w:t>( !!!</w:t>
-      </w:r>
-      <w:proofErr w:type="gramEnd"/>
-      <w:r>
-        <w:rPr>
-          <w:rFonts w:ascii="Abadi" w:hAnsi="Abadi"/>
-          <w:b/>
-          <w:bCs/>
-          <w:sz w:val="36"/>
-          <w:szCs w:val="36"/>
-        </w:rPr>
-        <w:t xml:space="preserve"> ajouter la </w:t>
-      </w:r>
-      <w:proofErr w:type="spellStart"/>
-      <w:r>
-        <w:rPr>
-          <w:rFonts w:ascii="Abadi" w:hAnsi="Abadi"/>
-          <w:b/>
-          <w:bCs/>
-          <w:sz w:val="36"/>
-          <w:szCs w:val="36"/>
-        </w:rPr>
-        <w:t>difficultée</w:t>
-      </w:r>
-      <w:proofErr w:type="spellEnd"/>
-      <w:r>
-        <w:rPr>
-          <w:rFonts w:ascii="Abadi" w:hAnsi="Abadi"/>
-          <w:b/>
-          <w:bCs/>
-          <w:sz w:val="36"/>
-          <w:szCs w:val="36"/>
-        </w:rPr>
-        <w:t>)</w:t>
+        <w:t>( !!! ajouter la difficultée)</w:t>
       </w:r>
       <w:r>
         <w:rPr>
@@ -3191,25 +3064,7 @@
           <w:sz w:val="32"/>
           <w:szCs w:val="32"/>
         </w:rPr>
-        <w:t xml:space="preserve">-Lorsque j’appuie sur « enter » le menu Crédit va être rediriger sur le menu </w:t>
-      </w:r>
-      <w:proofErr w:type="spellStart"/>
-      <w:r>
-        <w:rPr>
-          <w:rFonts w:ascii="Abadi" w:hAnsi="Abadi"/>
-          <w:sz w:val="32"/>
-          <w:szCs w:val="32"/>
-        </w:rPr>
-        <w:t>Selection</w:t>
-      </w:r>
-      <w:proofErr w:type="spellEnd"/>
-      <w:r>
-        <w:rPr>
-          <w:rFonts w:ascii="Abadi" w:hAnsi="Abadi"/>
-          <w:sz w:val="32"/>
-          <w:szCs w:val="32"/>
-        </w:rPr>
-        <w:t>.</w:t>
+        <w:t>-Lorsque j’appuie sur « enter » le menu Crédit va être rediriger sur le menu Selection.</w:t>
       </w:r>
       <w:r>
         <w:rPr>
@@ -5752,7 +5607,6 @@
     <w:p/>
     <w:p/>
     <w:p>
-      <w:proofErr w:type="spellStart"/>
       <w:r>
         <w:rPr>
           <w:rFonts w:ascii="Abadi" w:hAnsi="Abadi"/>
@@ -5761,18 +5615,7 @@
           <w:sz w:val="40"/>
           <w:szCs w:val="40"/>
         </w:rPr>
-        <w:t>Highcore</w:t>
-      </w:r>
-      <w:proofErr w:type="spellEnd"/>
-      <w:r>
-        <w:rPr>
-          <w:rFonts w:ascii="Abadi" w:hAnsi="Abadi"/>
-          <w:b/>
-          <w:bCs/>
-          <w:sz w:val="40"/>
-          <w:szCs w:val="40"/>
-        </w:rPr>
-        <w:t> :</w:t>
+        <w:t>Highcore :</w:t>
       </w:r>
     </w:p>
     <w:p/>
@@ -5874,25 +5717,7 @@
           <w:szCs w:val="32"/>
         </w:rPr>
         <w:lastRenderedPageBreak/>
-        <w:t xml:space="preserve">Un menu </w:t>
-      </w:r>
-      <w:proofErr w:type="spellStart"/>
-      <w:r>
-        <w:rPr>
-          <w:rFonts w:ascii="Abadi" w:hAnsi="Abadi" w:cstheme="minorHAnsi"/>
-          <w:sz w:val="32"/>
-          <w:szCs w:val="32"/>
-        </w:rPr>
-        <w:t>Highscore</w:t>
-      </w:r>
-      <w:proofErr w:type="spellEnd"/>
-      <w:r>
-        <w:rPr>
-          <w:rFonts w:ascii="Abadi" w:hAnsi="Abadi" w:cstheme="minorHAnsi"/>
-          <w:sz w:val="32"/>
-          <w:szCs w:val="32"/>
-        </w:rPr>
-        <w:t xml:space="preserve"> en voyant les différents joueurs avec le score</w:t>
+        <w:t>Un menu Highscore en voyant les différents joueurs avec le score</w:t>
       </w:r>
     </w:p>
     <w:p>
@@ -5940,16 +5765,7 @@
           <w:sz w:val="32"/>
           <w:szCs w:val="32"/>
         </w:rPr>
-        <w:t xml:space="preserve">et sera affiché dans le menu </w:t>
-      </w:r>
-      <w:proofErr w:type="spellStart"/>
-      <w:r>
-        <w:rPr>
-          <w:rFonts w:ascii="Abadi" w:hAnsi="Abadi" w:cstheme="minorHAnsi"/>
-          <w:sz w:val="32"/>
-          <w:szCs w:val="32"/>
-        </w:rPr>
-        <w:t>Highscor</w:t>
+        <w:t>et sera affiché dans le menu Highscor</w:t>
       </w:r>
       <w:r>
         <w:rPr>
@@ -5959,7 +5775,6 @@
         </w:rPr>
         <w:t>e</w:t>
       </w:r>
-      <w:proofErr w:type="spellEnd"/>
     </w:p>
     <w:p>
       <w:r>
@@ -6367,6 +6182,24 @@
         </w:drawing>
       </w:r>
     </w:p>
+    <w:p/>
+    <w:p>
+      <w:r>
+        <w:t>Le design a été pensé pour que ça soit le plus simple possible pour l’utilisateur, qu’il soit amateur ou professionnel dans le domaine du jeu vidéo.</w:t>
+      </w:r>
+    </w:p>
+    <w:p/>
+    <w:p>
+      <w:r>
+        <w:t xml:space="preserve">Ce côté vert ressort du côté « arcade » vieux jeu pour rappeler qu’on avait vraiment des jeux dans ce design, je voulais </w:t>
+      </w:r>
+      <w:r>
+        <w:t>ramener</w:t>
+      </w:r>
+      <w:r>
+        <w:t xml:space="preserve"> de la nostalgie dans mon programme</w:t>
+      </w:r>
+    </w:p>
     <w:p>
       <w:pPr>
         <w:pStyle w:val="Titre1"/>
@@ -6509,7 +6342,7 @@
           <w:iCs/>
           <w:sz w:val="24"/>
         </w:rPr>
-        <w:t>Internet</w:t>
+        <w:t>Accès réseau avec internet</w:t>
       </w:r>
     </w:p>
     <w:p>
@@ -6531,43 +6364,7 @@
           <w:iCs/>
           <w:sz w:val="24"/>
         </w:rPr>
-        <w:t>Office 365 et application office (</w:t>
-      </w:r>
-      <w:proofErr w:type="spellStart"/>
-      <w:r>
-        <w:rPr>
-          <w:rFonts w:ascii="Arial" w:hAnsi="Arial" w:cs="Arial"/>
-          <w:iCs/>
-          <w:sz w:val="24"/>
-        </w:rPr>
-        <w:t>word</w:t>
-      </w:r>
-      <w:proofErr w:type="spellEnd"/>
-      <w:r>
-        <w:rPr>
-          <w:rFonts w:ascii="Arial" w:hAnsi="Arial" w:cs="Arial"/>
-          <w:iCs/>
-          <w:sz w:val="24"/>
-        </w:rPr>
-        <w:t xml:space="preserve">, </w:t>
-      </w:r>
-      <w:proofErr w:type="spellStart"/>
-      <w:r>
-        <w:rPr>
-          <w:rFonts w:ascii="Arial" w:hAnsi="Arial" w:cs="Arial"/>
-          <w:iCs/>
-          <w:sz w:val="24"/>
-        </w:rPr>
-        <w:t>excel</w:t>
-      </w:r>
-      <w:proofErr w:type="spellEnd"/>
-      <w:r>
-        <w:rPr>
-          <w:rFonts w:ascii="Arial" w:hAnsi="Arial" w:cs="Arial"/>
-          <w:iCs/>
-          <w:sz w:val="24"/>
-        </w:rPr>
-        <w:t xml:space="preserve"> etc..) pour la doc</w:t>
+        <w:t>Office 365 et application office (word, excel etc..) pour la doc</w:t>
       </w:r>
     </w:p>
     <w:p>
@@ -6675,6 +6472,14 @@
     </w:p>
     <w:p>
       <w:pPr>
+        <w:pStyle w:val="Titre1"/>
+      </w:pPr>
+      <w:r>
+        <w:t>Suivi du développement</w:t>
+      </w:r>
+    </w:p>
+    <w:p>
+      <w:pPr>
         <w:pStyle w:val="Retraitnormal1"/>
         <w:numPr>
           <w:ilvl w:val="0"/>
@@ -6707,7 +6512,7 @@
     <w:tbl>
       <w:tblPr>
         <w:tblStyle w:val="Grilledutableau"/>
-        <w:tblpPr w:leftFromText="141" w:rightFromText="141" w:vertAnchor="page" w:horzAnchor="page" w:tblpX="1" w:tblpY="2341"/>
+        <w:tblpPr w:leftFromText="141" w:rightFromText="141" w:vertAnchor="page" w:horzAnchor="page" w:tblpX="1" w:tblpY="3131"/>
         <w:tblW w:w="13099" w:type="dxa"/>
         <w:tblLook w:val="04A0" w:firstRow="1" w:lastRow="0" w:firstColumn="1" w:lastColumn="0" w:noHBand="0" w:noVBand="1"/>
       </w:tblPr>
@@ -6741,7 +6546,6 @@
                 <w:sz w:val="32"/>
                 <w:szCs w:val="32"/>
               </w:rPr>
-              <w:lastRenderedPageBreak/>
               <w:t>Story</w:t>
             </w:r>
           </w:p>
@@ -7945,7 +7749,6 @@
                 <w:szCs w:val="32"/>
               </w:rPr>
             </w:pPr>
-            <w:proofErr w:type="spellStart"/>
             <w:r>
               <w:rPr>
                 <w:rFonts w:ascii="Abadi" w:hAnsi="Abadi" w:cstheme="minorHAnsi"/>
@@ -7956,7 +7759,6 @@
               </w:rPr>
               <w:t>Highscore</w:t>
             </w:r>
-            <w:proofErr w:type="spellEnd"/>
           </w:p>
         </w:tc>
         <w:tc>
@@ -8359,7 +8161,6 @@
                 <w:szCs w:val="32"/>
               </w:rPr>
             </w:pPr>
-            <w:proofErr w:type="spellStart"/>
             <w:r>
               <w:rPr>
                 <w:rFonts w:ascii="Abadi" w:hAnsi="Abadi" w:cstheme="minorHAnsi"/>
@@ -8370,7 +8171,6 @@
               </w:rPr>
               <w:t>HighScore</w:t>
             </w:r>
-            <w:proofErr w:type="spellEnd"/>
           </w:p>
         </w:tc>
         <w:tc>
@@ -8853,29 +8653,11 @@
           </w:p>
         </w:tc>
       </w:tr>
+      <w:bookmarkEnd w:id="6"/>
     </w:tbl>
     <w:p>
       <w:pPr>
-        <w:pStyle w:val="Titre1"/>
-      </w:pPr>
-      <w:r>
-        <w:t>Suivi du développement</w:t>
-      </w:r>
-      <w:bookmarkEnd w:id="6"/>
-    </w:p>
-    <w:p>
-      <w:pPr>
         <w:pStyle w:val="En-tte"/>
-        <w:ind w:left="357"/>
-        <w:rPr>
-          <w:i/>
-        </w:rPr>
-      </w:pPr>
-    </w:p>
-    <w:p>
-      <w:pPr>
-        <w:pStyle w:val="En-tte"/>
-        <w:ind w:left="357"/>
         <w:rPr>
           <w:i/>
         </w:rPr>
@@ -9013,46 +8795,14 @@
           <w:rFonts w:cs="Arial"/>
           <w:iCs/>
         </w:rPr>
-        <w:t xml:space="preserve">Le </w:t>
-      </w:r>
-      <w:proofErr w:type="spellStart"/>
+        <w:t>Le highscore a un bug qui n’est pas censé</w:t>
+      </w:r>
       <w:r>
         <w:rPr>
           <w:rFonts w:cs="Arial"/>
           <w:iCs/>
         </w:rPr>
-        <w:t>highscore</w:t>
-      </w:r>
-      <w:proofErr w:type="spellEnd"/>
-      <w:r>
-        <w:rPr>
-          <w:rFonts w:cs="Arial"/>
-          <w:iCs/>
-        </w:rPr>
-        <w:t xml:space="preserve"> a un bug qui n’est pas censé</w:t>
-      </w:r>
-      <w:r>
-        <w:rPr>
-          <w:rFonts w:cs="Arial"/>
-          <w:iCs/>
-        </w:rPr>
-        <w:t xml:space="preserve"> se passer, il enregistre bien le score mais dès qu’on va dans le muni </w:t>
-      </w:r>
-      <w:proofErr w:type="spellStart"/>
-      <w:r>
-        <w:rPr>
-          <w:rFonts w:cs="Arial"/>
-          <w:iCs/>
-        </w:rPr>
-        <w:t>highscore</w:t>
-      </w:r>
-      <w:proofErr w:type="spellEnd"/>
-      <w:r>
-        <w:rPr>
-          <w:rFonts w:cs="Arial"/>
-          <w:iCs/>
-        </w:rPr>
-        <w:t xml:space="preserve"> il ne s’affiche pas. Donc vu le temps qu’il me reste je vais finir les documents.</w:t>
+        <w:t xml:space="preserve"> se passer, il enregistre bien le score mais dès qu’on va dans le muni highscore il ne s’affiche pas. Donc vu le temps qu’il me reste je vais finir les documents.</w:t>
       </w:r>
     </w:p>
     <w:p>
@@ -9075,7 +8825,6 @@
       <w:bookmarkStart w:id="12" w:name="_Toc71691029"/>
       <w:bookmarkStart w:id="13" w:name="_Toc114999702"/>
       <w:r>
-        <w:lastRenderedPageBreak/>
         <w:t xml:space="preserve">Liste des </w:t>
       </w:r>
       <w:bookmarkEnd w:id="11"/>
@@ -9138,29 +8887,13 @@
         </w:rPr>
       </w:pPr>
       <w:r>
-        <w:t xml:space="preserve">Pour moi faire un </w:t>
-      </w:r>
-      <w:proofErr w:type="spellStart"/>
-      <w:r>
-        <w:t>SpaceInvader</w:t>
-      </w:r>
-      <w:proofErr w:type="spellEnd"/>
-      <w:r>
-        <w:t xml:space="preserve"> en mode console, a été compliqué au début, car en effet ça fait presque 1 an (au moment de commencer le projet) que je n’avais pas </w:t>
+        <w:t xml:space="preserve">Pour moi faire un SpaceInvader en mode console, a été compliqué au début, car en effet ça fait presque 1 an (au moment de commencer le projet) que je n’avais pas </w:t>
       </w:r>
       <w:r>
         <w:t>touché</w:t>
       </w:r>
       <w:r>
-        <w:t xml:space="preserve"> le </w:t>
-      </w:r>
-      <w:proofErr w:type="spellStart"/>
-      <w:r>
-        <w:t>c#</w:t>
-      </w:r>
-      <w:proofErr w:type="spellEnd"/>
-      <w:r>
-        <w:t xml:space="preserve"> console, en effet j’ai redoublé cette année et donc l’année dernière en 2</w:t>
+        <w:t xml:space="preserve"> le c# console, en effet j’ai redoublé cette année et donc l’année dernière en 2</w:t>
       </w:r>
       <w:r>
         <w:rPr>
@@ -9169,15 +8902,7 @@
         <w:t>ème</w:t>
       </w:r>
       <w:r>
-        <w:t xml:space="preserve"> je n’ai fait que du </w:t>
-      </w:r>
-      <w:proofErr w:type="spellStart"/>
-      <w:r>
-        <w:t>winform</w:t>
-      </w:r>
-      <w:proofErr w:type="spellEnd"/>
-      <w:r>
-        <w:t>, et de recommencer sur du console je me suis rendu compte que l’affichage prends beaucoup plus de temps.</w:t>
+        <w:t xml:space="preserve"> je n’ai fait que du winform, et de recommencer sur du console je me suis rendu compte que l’affichage prends beaucoup plus de temps.</w:t>
       </w:r>
       <w:r>
         <w:br/>
@@ -9236,23 +8961,7 @@
         <w:ind w:left="2142"/>
       </w:pPr>
       <w:r>
-        <w:t xml:space="preserve">J’ai pu développer le jeu </w:t>
-      </w:r>
-      <w:proofErr w:type="spellStart"/>
-      <w:r>
-        <w:t>space</w:t>
-      </w:r>
-      <w:proofErr w:type="spellEnd"/>
-      <w:r>
-        <w:t xml:space="preserve"> </w:t>
-      </w:r>
-      <w:proofErr w:type="spellStart"/>
-      <w:r>
-        <w:t>Invader</w:t>
-      </w:r>
-      <w:proofErr w:type="spellEnd"/>
-      <w:r>
-        <w:t xml:space="preserve"> avec toutes les fonctionnalités,</w:t>
+        <w:t>J’ai pu développer le jeu space Invader avec toutes les fonctionnalités,</w:t>
       </w:r>
     </w:p>
     <w:p>
@@ -9414,27 +9123,14 @@
           <w:bCs/>
         </w:rPr>
       </w:pPr>
-      <w:proofErr w:type="spellStart"/>
-      <w:r>
-        <w:t>HighScore</w:t>
-      </w:r>
-      <w:proofErr w:type="spellEnd"/>
-      <w:r>
-        <w:t xml:space="preserve">, je l’ai </w:t>
+      <w:r>
+        <w:t xml:space="preserve">HighScore, je l’ai </w:t>
       </w:r>
       <w:r>
         <w:t>implémenté</w:t>
       </w:r>
       <w:r>
-        <w:t xml:space="preserve"> comme il le fallait, mais malgré des heures je ne comprends pas pourquoi lorsque je vais sur le menu </w:t>
-      </w:r>
-      <w:proofErr w:type="spellStart"/>
-      <w:r>
-        <w:t>highscore</w:t>
-      </w:r>
-      <w:proofErr w:type="spellEnd"/>
-      <w:r>
-        <w:t xml:space="preserve"> après avoir perdu une partie, ça crash.</w:t>
+        <w:t xml:space="preserve"> comme il le fallait, mais malgré des heures je ne comprends pas pourquoi lorsque je vais sur le menu highscore après avoir perdu une partie, ça crash.</w:t>
       </w:r>
     </w:p>
     <w:p>
@@ -9612,6 +9308,7 @@
           <w:b/>
           <w:bCs/>
         </w:rPr>
+        <w:lastRenderedPageBreak/>
         <w:t>Manque de design d’où ce côté simple</w:t>
       </w:r>
     </w:p>
@@ -9628,37 +9325,12 @@
           <w:bCs/>
         </w:rPr>
       </w:pPr>
-      <w:proofErr w:type="spellStart"/>
-      <w:r>
-        <w:rPr>
-          <w:b/>
-          <w:bCs/>
-        </w:rPr>
-        <w:t>Space</w:t>
-      </w:r>
-      <w:proofErr w:type="spellEnd"/>
-      <w:r>
-        <w:rPr>
-          <w:b/>
-          <w:bCs/>
-        </w:rPr>
-        <w:t xml:space="preserve"> </w:t>
-      </w:r>
-      <w:proofErr w:type="spellStart"/>
-      <w:r>
-        <w:rPr>
-          <w:b/>
-          <w:bCs/>
-        </w:rPr>
-        <w:t>Invaders</w:t>
-      </w:r>
-      <w:proofErr w:type="spellEnd"/>
-      <w:r>
-        <w:rPr>
-          <w:b/>
-          <w:bCs/>
-        </w:rPr>
-        <w:t xml:space="preserve"> en C# Console</w:t>
+      <w:r>
+        <w:rPr>
+          <w:b/>
+          <w:bCs/>
+        </w:rPr>
+        <w:t>Space Invaders en C# Console</w:t>
       </w:r>
     </w:p>
     <w:p>
@@ -9674,7 +9346,6 @@
           <w:b/>
           <w:bCs/>
         </w:rPr>
-        <w:lastRenderedPageBreak/>
         <w:t>Difficultés particulières :</w:t>
       </w:r>
     </w:p>
@@ -9721,15 +9392,7 @@
         <w:jc w:val="both"/>
       </w:pPr>
       <w:r>
-        <w:t xml:space="preserve">La faite de revenir sur </w:t>
-      </w:r>
-      <w:proofErr w:type="spellStart"/>
-      <w:r>
-        <w:t>c#</w:t>
-      </w:r>
-      <w:proofErr w:type="spellEnd"/>
-      <w:r>
-        <w:t xml:space="preserve"> console alors que ça fait 1 an qui je n’ai plus touché au moment du commencement du projet.</w:t>
+        <w:t>La faite de revenir sur c# console alors que ça fait 1 an qui je n’ai plus touché au moment du commencement du projet.</w:t>
       </w:r>
     </w:p>
     <w:p>
@@ -9801,15 +9464,7 @@
         <w:jc w:val="both"/>
       </w:pPr>
       <w:r>
-        <w:t xml:space="preserve">Tout d’abord, je terminerai à fond, en corrigeant le </w:t>
-      </w:r>
-      <w:proofErr w:type="spellStart"/>
-      <w:r>
-        <w:t>highscore</w:t>
-      </w:r>
-      <w:proofErr w:type="spellEnd"/>
-      <w:r>
-        <w:t xml:space="preserve">, et </w:t>
+        <w:t xml:space="preserve">Tout d’abord, je terminerai à fond, en corrigeant le highscore, et </w:t>
       </w:r>
       <w:r>
         <w:t>pour donner suite à</w:t>
@@ -9869,23 +9524,7 @@
         <w:jc w:val="both"/>
       </w:pPr>
       <w:r>
-        <w:t xml:space="preserve">Je rajouterai aussi un </w:t>
-      </w:r>
-      <w:proofErr w:type="spellStart"/>
-      <w:r>
-        <w:t>level</w:t>
-      </w:r>
-      <w:proofErr w:type="spellEnd"/>
-      <w:r>
-        <w:t xml:space="preserve"> bonus pour chaque </w:t>
-      </w:r>
-      <w:proofErr w:type="spellStart"/>
-      <w:r>
-        <w:t>level</w:t>
-      </w:r>
-      <w:proofErr w:type="spellEnd"/>
-      <w:r>
-        <w:t xml:space="preserve"> 5</w:t>
+        <w:t>Je rajouterai aussi un level bonus pour chaque level 5</w:t>
       </w:r>
       <w:r>
         <w:t xml:space="preserve"> acquis, une idée comme sans bunker des choses comme ça</w:t>
@@ -9908,7 +9547,7 @@
 </file>
 
 <file path=word/endnotes.xml><?xml version="1.0" encoding="utf-8"?>
-<w:endnotes xmlns:wpc="http://schemas.microsoft.com/office/word/2010/wordprocessingCanvas" xmlns:cx="http://schemas.microsoft.com/office/drawing/2014/chartex" xmlns:cx1="http://schemas.microsoft.com/office/drawing/2015/9/8/chartex" xmlns:cx2="http://schemas.microsoft.com/office/drawing/2015/10/21/chartex" xmlns:cx3="http://schemas.microsoft.com/office/drawing/2016/5/9/chartex" xmlns:cx4="http://schemas.microsoft.com/office/drawing/2016/5/10/chartex" xmlns:cx5="http://schemas.microsoft.com/office/drawing/2016/5/11/chartex" xmlns:cx6="http://schemas.microsoft.com/office/drawing/2016/5/12/chartex" xmlns:cx7="http://schemas.microsoft.com/office/drawing/2016/5/13/chartex" xmlns:cx8="http://schemas.microsoft.com/office/drawing/2016/5/14/chartex" xmlns:mc="http://schemas.openxmlformats.org/markup-compatibility/2006" xmlns:aink="http://schemas.microsoft.com/office/drawing/2016/ink" xmlns:am3d="http://schemas.microsoft.com/office/drawing/2017/model3d" xmlns:o="urn:schemas-microsoft-com:office:office" xmlns:oel="http://schemas.microsoft.com/office/2019/extlst" xmlns:r="http://schemas.openxmlformats.org/officeDocument/2006/relationships" xmlns:m="http://schemas.openxmlformats.org/officeDocument/2006/math" xmlns:v="urn:schemas-microsoft-com:vml" xmlns:wp14="http://schemas.microsoft.com/office/word/2010/wordprocessingDrawing" xmlns:wp="http://schemas.openxmlformats.org/drawingml/2006/wordprocessingDrawing" xmlns:w10="urn:schemas-microsoft-com:office:word" xmlns:w="http://schemas.openxmlformats.org/wordprocessingml/2006/main" xmlns:w14="http://schemas.microsoft.com/office/word/2010/wordml" xmlns:w15="http://schemas.microsoft.com/office/word/2012/wordml" xmlns:w16cex="http://schemas.microsoft.com/office/word/2018/wordml/cex" xmlns:w16cid="http://schemas.microsoft.com/office/word/2016/wordml/cid" xmlns:w16="http://schemas.microsoft.com/office/word/2018/wordml" xmlns:w16sdtdh="http://schemas.microsoft.com/office/word/2020/wordml/sdtdatahash" xmlns:w16se="http://schemas.microsoft.com/office/word/2015/wordml/symex" xmlns:wpg="http://schemas.microsoft.com/office/word/2010/wordprocessingGroup" xmlns:wpi="http://schemas.microsoft.com/office/word/2010/wordprocessingInk" xmlns:wne="http://schemas.microsoft.com/office/word/2006/wordml" xmlns:wps="http://schemas.microsoft.com/office/word/2010/wordprocessingShape" mc:Ignorable="w14 w15 w16se w16cid w16 w16cex w16sdtdh wp14">
+<w:endnotes xmlns:wpc="http://schemas.microsoft.com/office/word/2010/wordprocessingCanvas" xmlns:cx="http://schemas.microsoft.com/office/drawing/2014/chartex" xmlns:cx1="http://schemas.microsoft.com/office/drawing/2015/9/8/chartex" xmlns:cx2="http://schemas.microsoft.com/office/drawing/2015/10/21/chartex" xmlns:cx3="http://schemas.microsoft.com/office/drawing/2016/5/9/chartex" xmlns:cx4="http://schemas.microsoft.com/office/drawing/2016/5/10/chartex" xmlns:cx5="http://schemas.microsoft.com/office/drawing/2016/5/11/chartex" xmlns:cx6="http://schemas.microsoft.com/office/drawing/2016/5/12/chartex" xmlns:cx7="http://schemas.microsoft.com/office/drawing/2016/5/13/chartex" xmlns:cx8="http://schemas.microsoft.com/office/drawing/2016/5/14/chartex" xmlns:mc="http://schemas.openxmlformats.org/markup-compatibility/2006" xmlns:aink="http://schemas.microsoft.com/office/drawing/2016/ink" xmlns:am3d="http://schemas.microsoft.com/office/drawing/2017/model3d" xmlns:o="urn:schemas-microsoft-com:office:office" xmlns:r="http://schemas.openxmlformats.org/officeDocument/2006/relationships" xmlns:m="http://schemas.openxmlformats.org/officeDocument/2006/math" xmlns:v="urn:schemas-microsoft-com:vml" xmlns:wp14="http://schemas.microsoft.com/office/word/2010/wordprocessingDrawing" xmlns:wp="http://schemas.openxmlformats.org/drawingml/2006/wordprocessingDrawing" xmlns:w10="urn:schemas-microsoft-com:office:word" xmlns:w="http://schemas.openxmlformats.org/wordprocessingml/2006/main" xmlns:w14="http://schemas.microsoft.com/office/word/2010/wordml" xmlns:w15="http://schemas.microsoft.com/office/word/2012/wordml" xmlns:w16cex="http://schemas.microsoft.com/office/word/2018/wordml/cex" xmlns:w16cid="http://schemas.microsoft.com/office/word/2016/wordml/cid" xmlns:w16="http://schemas.microsoft.com/office/word/2018/wordml" xmlns:w16se="http://schemas.microsoft.com/office/word/2015/wordml/symex" xmlns:wpg="http://schemas.microsoft.com/office/word/2010/wordprocessingGroup" xmlns:wpi="http://schemas.microsoft.com/office/word/2010/wordprocessingInk" xmlns:wne="http://schemas.microsoft.com/office/word/2006/wordml" xmlns:wps="http://schemas.microsoft.com/office/word/2010/wordprocessingShape" mc:Ignorable="w14 w15 w16se w16cid w16 w16cex wp14">
   <w:endnote w:type="separator" w:id="-1">
     <w:p>
       <w:r>
@@ -9927,7 +9566,7 @@
 </file>
 
 <file path=word/footer1.xml><?xml version="1.0" encoding="utf-8"?>
-<w:ftr xmlns:wpc="http://schemas.microsoft.com/office/word/2010/wordprocessingCanvas" xmlns:cx="http://schemas.microsoft.com/office/drawing/2014/chartex" xmlns:cx1="http://schemas.microsoft.com/office/drawing/2015/9/8/chartex" xmlns:cx2="http://schemas.microsoft.com/office/drawing/2015/10/21/chartex" xmlns:cx3="http://schemas.microsoft.com/office/drawing/2016/5/9/chartex" xmlns:cx4="http://schemas.microsoft.com/office/drawing/2016/5/10/chartex" xmlns:cx5="http://schemas.microsoft.com/office/drawing/2016/5/11/chartex" xmlns:cx6="http://schemas.microsoft.com/office/drawing/2016/5/12/chartex" xmlns:cx7="http://schemas.microsoft.com/office/drawing/2016/5/13/chartex" xmlns:cx8="http://schemas.microsoft.com/office/drawing/2016/5/14/chartex" xmlns:mc="http://schemas.openxmlformats.org/markup-compatibility/2006" xmlns:aink="http://schemas.microsoft.com/office/drawing/2016/ink" xmlns:am3d="http://schemas.microsoft.com/office/drawing/2017/model3d" xmlns:o="urn:schemas-microsoft-com:office:office" xmlns:oel="http://schemas.microsoft.com/office/2019/extlst" xmlns:r="http://schemas.openxmlformats.org/officeDocument/2006/relationships" xmlns:m="http://schemas.openxmlformats.org/officeDocument/2006/math" xmlns:v="urn:schemas-microsoft-com:vml" xmlns:wp14="http://schemas.microsoft.com/office/word/2010/wordprocessingDrawing" xmlns:wp="http://schemas.openxmlformats.org/drawingml/2006/wordprocessingDrawing" xmlns:w10="urn:schemas-microsoft-com:office:word" xmlns:w="http://schemas.openxmlformats.org/wordprocessingml/2006/main" xmlns:w14="http://schemas.microsoft.com/office/word/2010/wordml" xmlns:w15="http://schemas.microsoft.com/office/word/2012/wordml" xmlns:w16cex="http://schemas.microsoft.com/office/word/2018/wordml/cex" xmlns:w16cid="http://schemas.microsoft.com/office/word/2016/wordml/cid" xmlns:w16="http://schemas.microsoft.com/office/word/2018/wordml" xmlns:w16sdtdh="http://schemas.microsoft.com/office/word/2020/wordml/sdtdatahash" xmlns:w16se="http://schemas.microsoft.com/office/word/2015/wordml/symex" xmlns:wpg="http://schemas.microsoft.com/office/word/2010/wordprocessingGroup" xmlns:wpi="http://schemas.microsoft.com/office/word/2010/wordprocessingInk" xmlns:wne="http://schemas.microsoft.com/office/word/2006/wordml" xmlns:wps="http://schemas.microsoft.com/office/word/2010/wordprocessingShape" mc:Ignorable="w14 w15 w16se w16cid w16 w16cex w16sdtdh wp14">
+<w:ftr xmlns:wpc="http://schemas.microsoft.com/office/word/2010/wordprocessingCanvas" xmlns:cx="http://schemas.microsoft.com/office/drawing/2014/chartex" xmlns:cx1="http://schemas.microsoft.com/office/drawing/2015/9/8/chartex" xmlns:cx2="http://schemas.microsoft.com/office/drawing/2015/10/21/chartex" xmlns:cx3="http://schemas.microsoft.com/office/drawing/2016/5/9/chartex" xmlns:cx4="http://schemas.microsoft.com/office/drawing/2016/5/10/chartex" xmlns:cx5="http://schemas.microsoft.com/office/drawing/2016/5/11/chartex" xmlns:cx6="http://schemas.microsoft.com/office/drawing/2016/5/12/chartex" xmlns:cx7="http://schemas.microsoft.com/office/drawing/2016/5/13/chartex" xmlns:cx8="http://schemas.microsoft.com/office/drawing/2016/5/14/chartex" xmlns:mc="http://schemas.openxmlformats.org/markup-compatibility/2006" xmlns:aink="http://schemas.microsoft.com/office/drawing/2016/ink" xmlns:am3d="http://schemas.microsoft.com/office/drawing/2017/model3d" xmlns:o="urn:schemas-microsoft-com:office:office" xmlns:r="http://schemas.openxmlformats.org/officeDocument/2006/relationships" xmlns:m="http://schemas.openxmlformats.org/officeDocument/2006/math" xmlns:v="urn:schemas-microsoft-com:vml" xmlns:wp14="http://schemas.microsoft.com/office/word/2010/wordprocessingDrawing" xmlns:wp="http://schemas.openxmlformats.org/drawingml/2006/wordprocessingDrawing" xmlns:w10="urn:schemas-microsoft-com:office:word" xmlns:w="http://schemas.openxmlformats.org/wordprocessingml/2006/main" xmlns:w14="http://schemas.microsoft.com/office/word/2010/wordml" xmlns:w15="http://schemas.microsoft.com/office/word/2012/wordml" xmlns:w16cex="http://schemas.microsoft.com/office/word/2018/wordml/cex" xmlns:w16cid="http://schemas.microsoft.com/office/word/2016/wordml/cid" xmlns:w16="http://schemas.microsoft.com/office/word/2018/wordml" xmlns:w16se="http://schemas.microsoft.com/office/word/2015/wordml/symex" xmlns:wpg="http://schemas.microsoft.com/office/word/2010/wordprocessingGroup" xmlns:wpi="http://schemas.microsoft.com/office/word/2010/wordprocessingInk" xmlns:wne="http://schemas.microsoft.com/office/word/2006/wordml" xmlns:wps="http://schemas.microsoft.com/office/word/2010/wordprocessingShape" mc:Ignorable="w14 w15 w16se w16cid w16 w16cex wp14">
   <w:p>
     <w:pPr>
       <w:pStyle w:val="Pieddepage"/>
@@ -9994,7 +9633,7 @@
 </file>
 
 <file path=word/footnotes.xml><?xml version="1.0" encoding="utf-8"?>
-<w:footnotes xmlns:wpc="http://schemas.microsoft.com/office/word/2010/wordprocessingCanvas" xmlns:cx="http://schemas.microsoft.com/office/drawing/2014/chartex" xmlns:cx1="http://schemas.microsoft.com/office/drawing/2015/9/8/chartex" xmlns:cx2="http://schemas.microsoft.com/office/drawing/2015/10/21/chartex" xmlns:cx3="http://schemas.microsoft.com/office/drawing/2016/5/9/chartex" xmlns:cx4="http://schemas.microsoft.com/office/drawing/2016/5/10/chartex" xmlns:cx5="http://schemas.microsoft.com/office/drawing/2016/5/11/chartex" xmlns:cx6="http://schemas.microsoft.com/office/drawing/2016/5/12/chartex" xmlns:cx7="http://schemas.microsoft.com/office/drawing/2016/5/13/chartex" xmlns:cx8="http://schemas.microsoft.com/office/drawing/2016/5/14/chartex" xmlns:mc="http://schemas.openxmlformats.org/markup-compatibility/2006" xmlns:aink="http://schemas.microsoft.com/office/drawing/2016/ink" xmlns:am3d="http://schemas.microsoft.com/office/drawing/2017/model3d" xmlns:o="urn:schemas-microsoft-com:office:office" xmlns:oel="http://schemas.microsoft.com/office/2019/extlst" xmlns:r="http://schemas.openxmlformats.org/officeDocument/2006/relationships" xmlns:m="http://schemas.openxmlformats.org/officeDocument/2006/math" xmlns:v="urn:schemas-microsoft-com:vml" xmlns:wp14="http://schemas.microsoft.com/office/word/2010/wordprocessingDrawing" xmlns:wp="http://schemas.openxmlformats.org/drawingml/2006/wordprocessingDrawing" xmlns:w10="urn:schemas-microsoft-com:office:word" xmlns:w="http://schemas.openxmlformats.org/wordprocessingml/2006/main" xmlns:w14="http://schemas.microsoft.com/office/word/2010/wordml" xmlns:w15="http://schemas.microsoft.com/office/word/2012/wordml" xmlns:w16cex="http://schemas.microsoft.com/office/word/2018/wordml/cex" xmlns:w16cid="http://schemas.microsoft.com/office/word/2016/wordml/cid" xmlns:w16="http://schemas.microsoft.com/office/word/2018/wordml" xmlns:w16sdtdh="http://schemas.microsoft.com/office/word/2020/wordml/sdtdatahash" xmlns:w16se="http://schemas.microsoft.com/office/word/2015/wordml/symex" xmlns:wpg="http://schemas.microsoft.com/office/word/2010/wordprocessingGroup" xmlns:wpi="http://schemas.microsoft.com/office/word/2010/wordprocessingInk" xmlns:wne="http://schemas.microsoft.com/office/word/2006/wordml" xmlns:wps="http://schemas.microsoft.com/office/word/2010/wordprocessingShape" mc:Ignorable="w14 w15 w16se w16cid w16 w16cex w16sdtdh wp14">
+<w:footnotes xmlns:wpc="http://schemas.microsoft.com/office/word/2010/wordprocessingCanvas" xmlns:cx="http://schemas.microsoft.com/office/drawing/2014/chartex" xmlns:cx1="http://schemas.microsoft.com/office/drawing/2015/9/8/chartex" xmlns:cx2="http://schemas.microsoft.com/office/drawing/2015/10/21/chartex" xmlns:cx3="http://schemas.microsoft.com/office/drawing/2016/5/9/chartex" xmlns:cx4="http://schemas.microsoft.com/office/drawing/2016/5/10/chartex" xmlns:cx5="http://schemas.microsoft.com/office/drawing/2016/5/11/chartex" xmlns:cx6="http://schemas.microsoft.com/office/drawing/2016/5/12/chartex" xmlns:cx7="http://schemas.microsoft.com/office/drawing/2016/5/13/chartex" xmlns:cx8="http://schemas.microsoft.com/office/drawing/2016/5/14/chartex" xmlns:mc="http://schemas.openxmlformats.org/markup-compatibility/2006" xmlns:aink="http://schemas.microsoft.com/office/drawing/2016/ink" xmlns:am3d="http://schemas.microsoft.com/office/drawing/2017/model3d" xmlns:o="urn:schemas-microsoft-com:office:office" xmlns:r="http://schemas.openxmlformats.org/officeDocument/2006/relationships" xmlns:m="http://schemas.openxmlformats.org/officeDocument/2006/math" xmlns:v="urn:schemas-microsoft-com:vml" xmlns:wp14="http://schemas.microsoft.com/office/word/2010/wordprocessingDrawing" xmlns:wp="http://schemas.openxmlformats.org/drawingml/2006/wordprocessingDrawing" xmlns:w10="urn:schemas-microsoft-com:office:word" xmlns:w="http://schemas.openxmlformats.org/wordprocessingml/2006/main" xmlns:w14="http://schemas.microsoft.com/office/word/2010/wordml" xmlns:w15="http://schemas.microsoft.com/office/word/2012/wordml" xmlns:w16cex="http://schemas.microsoft.com/office/word/2018/wordml/cex" xmlns:w16cid="http://schemas.microsoft.com/office/word/2016/wordml/cid" xmlns:w16="http://schemas.microsoft.com/office/word/2018/wordml" xmlns:w16se="http://schemas.microsoft.com/office/word/2015/wordml/symex" xmlns:wpg="http://schemas.microsoft.com/office/word/2010/wordprocessingGroup" xmlns:wpi="http://schemas.microsoft.com/office/word/2010/wordprocessingInk" xmlns:wne="http://schemas.microsoft.com/office/word/2006/wordml" xmlns:wps="http://schemas.microsoft.com/office/word/2010/wordprocessingShape" mc:Ignorable="w14 w15 w16se w16cid w16 w16cex wp14">
   <w:footnote w:type="separator" w:id="-1">
     <w:p>
       <w:r>
@@ -10013,7 +9652,7 @@
 </file>
 
 <file path=word/header1.xml><?xml version="1.0" encoding="utf-8"?>
-<w:hdr xmlns:wpc="http://schemas.microsoft.com/office/word/2010/wordprocessingCanvas" xmlns:cx="http://schemas.microsoft.com/office/drawing/2014/chartex" xmlns:cx1="http://schemas.microsoft.com/office/drawing/2015/9/8/chartex" xmlns:cx2="http://schemas.microsoft.com/office/drawing/2015/10/21/chartex" xmlns:cx3="http://schemas.microsoft.com/office/drawing/2016/5/9/chartex" xmlns:cx4="http://schemas.microsoft.com/office/drawing/2016/5/10/chartex" xmlns:cx5="http://schemas.microsoft.com/office/drawing/2016/5/11/chartex" xmlns:cx6="http://schemas.microsoft.com/office/drawing/2016/5/12/chartex" xmlns:cx7="http://schemas.microsoft.com/office/drawing/2016/5/13/chartex" xmlns:cx8="http://schemas.microsoft.com/office/drawing/2016/5/14/chartex" xmlns:mc="http://schemas.openxmlformats.org/markup-compatibility/2006" xmlns:aink="http://schemas.microsoft.com/office/drawing/2016/ink" xmlns:am3d="http://schemas.microsoft.com/office/drawing/2017/model3d" xmlns:o="urn:schemas-microsoft-com:office:office" xmlns:oel="http://schemas.microsoft.com/office/2019/extlst" xmlns:r="http://schemas.openxmlformats.org/officeDocument/2006/relationships" xmlns:m="http://schemas.openxmlformats.org/officeDocument/2006/math" xmlns:v="urn:schemas-microsoft-com:vml" xmlns:wp14="http://schemas.microsoft.com/office/word/2010/wordprocessingDrawing" xmlns:wp="http://schemas.openxmlformats.org/drawingml/2006/wordprocessingDrawing" xmlns:w10="urn:schemas-microsoft-com:office:word" xmlns:w="http://schemas.openxmlformats.org/wordprocessingml/2006/main" xmlns:w14="http://schemas.microsoft.com/office/word/2010/wordml" xmlns:w15="http://schemas.microsoft.com/office/word/2012/wordml" xmlns:w16cex="http://schemas.microsoft.com/office/word/2018/wordml/cex" xmlns:w16cid="http://schemas.microsoft.com/office/word/2016/wordml/cid" xmlns:w16="http://schemas.microsoft.com/office/word/2018/wordml" xmlns:w16sdtdh="http://schemas.microsoft.com/office/word/2020/wordml/sdtdatahash" xmlns:w16se="http://schemas.microsoft.com/office/word/2015/wordml/symex" xmlns:wpg="http://schemas.microsoft.com/office/word/2010/wordprocessingGroup" xmlns:wpi="http://schemas.microsoft.com/office/word/2010/wordprocessingInk" xmlns:wne="http://schemas.microsoft.com/office/word/2006/wordml" xmlns:wps="http://schemas.microsoft.com/office/word/2010/wordprocessingShape" mc:Ignorable="w14 w15 w16se w16cid w16 w16cex w16sdtdh wp14">
+<w:hdr xmlns:wpc="http://schemas.microsoft.com/office/word/2010/wordprocessingCanvas" xmlns:cx="http://schemas.microsoft.com/office/drawing/2014/chartex" xmlns:cx1="http://schemas.microsoft.com/office/drawing/2015/9/8/chartex" xmlns:cx2="http://schemas.microsoft.com/office/drawing/2015/10/21/chartex" xmlns:cx3="http://schemas.microsoft.com/office/drawing/2016/5/9/chartex" xmlns:cx4="http://schemas.microsoft.com/office/drawing/2016/5/10/chartex" xmlns:cx5="http://schemas.microsoft.com/office/drawing/2016/5/11/chartex" xmlns:cx6="http://schemas.microsoft.com/office/drawing/2016/5/12/chartex" xmlns:cx7="http://schemas.microsoft.com/office/drawing/2016/5/13/chartex" xmlns:cx8="http://schemas.microsoft.com/office/drawing/2016/5/14/chartex" xmlns:mc="http://schemas.openxmlformats.org/markup-compatibility/2006" xmlns:aink="http://schemas.microsoft.com/office/drawing/2016/ink" xmlns:am3d="http://schemas.microsoft.com/office/drawing/2017/model3d" xmlns:o="urn:schemas-microsoft-com:office:office" xmlns:r="http://schemas.openxmlformats.org/officeDocument/2006/relationships" xmlns:m="http://schemas.openxmlformats.org/officeDocument/2006/math" xmlns:v="urn:schemas-microsoft-com:vml" xmlns:wp14="http://schemas.microsoft.com/office/word/2010/wordprocessingDrawing" xmlns:wp="http://schemas.openxmlformats.org/drawingml/2006/wordprocessingDrawing" xmlns:w10="urn:schemas-microsoft-com:office:word" xmlns:w="http://schemas.openxmlformats.org/wordprocessingml/2006/main" xmlns:w14="http://schemas.microsoft.com/office/word/2010/wordml" xmlns:w15="http://schemas.microsoft.com/office/word/2012/wordml" xmlns:w16cex="http://schemas.microsoft.com/office/word/2018/wordml/cex" xmlns:w16cid="http://schemas.microsoft.com/office/word/2016/wordml/cid" xmlns:w16="http://schemas.microsoft.com/office/word/2018/wordml" xmlns:w16se="http://schemas.microsoft.com/office/word/2015/wordml/symex" xmlns:wpg="http://schemas.microsoft.com/office/word/2010/wordprocessingGroup" xmlns:wpi="http://schemas.microsoft.com/office/word/2010/wordprocessingInk" xmlns:wne="http://schemas.microsoft.com/office/word/2006/wordml" xmlns:wps="http://schemas.microsoft.com/office/word/2010/wordprocessingShape" mc:Ignorable="w14 w15 w16se w16cid w16 w16cex wp14">
   <w:p>
     <w:pPr>
       <w:pStyle w:val="En-tte"/>
@@ -10075,7 +9714,7 @@
 </file>
 
 <file path=word/numbering.xml><?xml version="1.0" encoding="utf-8"?>
-<w:numbering xmlns:wpc="http://schemas.microsoft.com/office/word/2010/wordprocessingCanvas" xmlns:cx="http://schemas.microsoft.com/office/drawing/2014/chartex" xmlns:cx1="http://schemas.microsoft.com/office/drawing/2015/9/8/chartex" xmlns:cx2="http://schemas.microsoft.com/office/drawing/2015/10/21/chartex" xmlns:cx3="http://schemas.microsoft.com/office/drawing/2016/5/9/chartex" xmlns:cx4="http://schemas.microsoft.com/office/drawing/2016/5/10/chartex" xmlns:cx5="http://schemas.microsoft.com/office/drawing/2016/5/11/chartex" xmlns:cx6="http://schemas.microsoft.com/office/drawing/2016/5/12/chartex" xmlns:cx7="http://schemas.microsoft.com/office/drawing/2016/5/13/chartex" xmlns:cx8="http://schemas.microsoft.com/office/drawing/2016/5/14/chartex" xmlns:mc="http://schemas.openxmlformats.org/markup-compatibility/2006" xmlns:aink="http://schemas.microsoft.com/office/drawing/2016/ink" xmlns:am3d="http://schemas.microsoft.com/office/drawing/2017/model3d" xmlns:o="urn:schemas-microsoft-com:office:office" xmlns:oel="http://schemas.microsoft.com/office/2019/extlst" xmlns:r="http://schemas.openxmlformats.org/officeDocument/2006/relationships" xmlns:m="http://schemas.openxmlformats.org/officeDocument/2006/math" xmlns:v="urn:schemas-microsoft-com:vml" xmlns:wp14="http://schemas.microsoft.com/office/word/2010/wordprocessingDrawing" xmlns:wp="http://schemas.openxmlformats.org/drawingml/2006/wordprocessingDrawing" xmlns:w10="urn:schemas-microsoft-com:office:word" xmlns:w="http://schemas.openxmlformats.org/wordprocessingml/2006/main" xmlns:w14="http://schemas.microsoft.com/office/word/2010/wordml" xmlns:w15="http://schemas.microsoft.com/office/word/2012/wordml" xmlns:w16cex="http://schemas.microsoft.com/office/word/2018/wordml/cex" xmlns:w16cid="http://schemas.microsoft.com/office/word/2016/wordml/cid" xmlns:w16="http://schemas.microsoft.com/office/word/2018/wordml" xmlns:w16sdtdh="http://schemas.microsoft.com/office/word/2020/wordml/sdtdatahash" xmlns:w16se="http://schemas.microsoft.com/office/word/2015/wordml/symex" xmlns:wpg="http://schemas.microsoft.com/office/word/2010/wordprocessingGroup" xmlns:wpi="http://schemas.microsoft.com/office/word/2010/wordprocessingInk" xmlns:wne="http://schemas.microsoft.com/office/word/2006/wordml" xmlns:wps="http://schemas.microsoft.com/office/word/2010/wordprocessingShape" mc:Ignorable="w14 w15 w16se w16cid w16 w16cex w16sdtdh wp14">
+<w:numbering xmlns:wpc="http://schemas.microsoft.com/office/word/2010/wordprocessingCanvas" xmlns:cx="http://schemas.microsoft.com/office/drawing/2014/chartex" xmlns:cx1="http://schemas.microsoft.com/office/drawing/2015/9/8/chartex" xmlns:cx2="http://schemas.microsoft.com/office/drawing/2015/10/21/chartex" xmlns:cx3="http://schemas.microsoft.com/office/drawing/2016/5/9/chartex" xmlns:cx4="http://schemas.microsoft.com/office/drawing/2016/5/10/chartex" xmlns:cx5="http://schemas.microsoft.com/office/drawing/2016/5/11/chartex" xmlns:cx6="http://schemas.microsoft.com/office/drawing/2016/5/12/chartex" xmlns:cx7="http://schemas.microsoft.com/office/drawing/2016/5/13/chartex" xmlns:cx8="http://schemas.microsoft.com/office/drawing/2016/5/14/chartex" xmlns:mc="http://schemas.openxmlformats.org/markup-compatibility/2006" xmlns:aink="http://schemas.microsoft.com/office/drawing/2016/ink" xmlns:am3d="http://schemas.microsoft.com/office/drawing/2017/model3d" xmlns:o="urn:schemas-microsoft-com:office:office" xmlns:r="http://schemas.openxmlformats.org/officeDocument/2006/relationships" xmlns:m="http://schemas.openxmlformats.org/officeDocument/2006/math" xmlns:v="urn:schemas-microsoft-com:vml" xmlns:wp14="http://schemas.microsoft.com/office/word/2010/wordprocessingDrawing" xmlns:wp="http://schemas.openxmlformats.org/drawingml/2006/wordprocessingDrawing" xmlns:w10="urn:schemas-microsoft-com:office:word" xmlns:w="http://schemas.openxmlformats.org/wordprocessingml/2006/main" xmlns:w14="http://schemas.microsoft.com/office/word/2010/wordml" xmlns:w15="http://schemas.microsoft.com/office/word/2012/wordml" xmlns:w16cex="http://schemas.microsoft.com/office/word/2018/wordml/cex" xmlns:w16cid="http://schemas.microsoft.com/office/word/2016/wordml/cid" xmlns:w16="http://schemas.microsoft.com/office/word/2018/wordml" xmlns:w16se="http://schemas.microsoft.com/office/word/2015/wordml/symex" xmlns:wpg="http://schemas.microsoft.com/office/word/2010/wordprocessingGroup" xmlns:wpi="http://schemas.microsoft.com/office/word/2010/wordprocessingInk" xmlns:wne="http://schemas.microsoft.com/office/word/2006/wordml" xmlns:wps="http://schemas.microsoft.com/office/word/2010/wordprocessingShape" mc:Ignorable="w14 w15 w16se w16cid w16 w16cex wp14">
   <w:abstractNum w:abstractNumId="0" w15:restartNumberingAfterBreak="0">
     <w:nsid w:val="0A7C7405"/>
     <w:multiLevelType w:val="singleLevel"/>
@@ -12660,97 +12299,97 @@
       </w:rPr>
     </w:lvl>
   </w:abstractNum>
-  <w:num w:numId="1" w16cid:durableId="805704866">
+  <w:num w:numId="1">
     <w:abstractNumId w:val="19"/>
   </w:num>
-  <w:num w:numId="2" w16cid:durableId="1671716615">
+  <w:num w:numId="2">
     <w:abstractNumId w:val="0"/>
   </w:num>
-  <w:num w:numId="3" w16cid:durableId="1573546209">
+  <w:num w:numId="3">
     <w:abstractNumId w:val="2"/>
   </w:num>
-  <w:num w:numId="4" w16cid:durableId="1474324708">
+  <w:num w:numId="4">
     <w:abstractNumId w:val="17"/>
   </w:num>
-  <w:num w:numId="5" w16cid:durableId="875041764">
+  <w:num w:numId="5">
     <w:abstractNumId w:val="11"/>
   </w:num>
-  <w:num w:numId="6" w16cid:durableId="1211648352">
+  <w:num w:numId="6">
     <w:abstractNumId w:val="4"/>
   </w:num>
-  <w:num w:numId="7" w16cid:durableId="932861924">
+  <w:num w:numId="7">
     <w:abstractNumId w:val="13"/>
   </w:num>
-  <w:num w:numId="8" w16cid:durableId="1377662653">
+  <w:num w:numId="8">
     <w:abstractNumId w:val="20"/>
   </w:num>
-  <w:num w:numId="9" w16cid:durableId="1838299425">
+  <w:num w:numId="9">
     <w:abstractNumId w:val="1"/>
   </w:num>
-  <w:num w:numId="10" w16cid:durableId="1565799050">
+  <w:num w:numId="10">
     <w:abstractNumId w:val="6"/>
   </w:num>
-  <w:num w:numId="11" w16cid:durableId="420494683">
+  <w:num w:numId="11">
     <w:abstractNumId w:val="10"/>
   </w:num>
-  <w:num w:numId="12" w16cid:durableId="146895355">
+  <w:num w:numId="12">
     <w:abstractNumId w:val="7"/>
   </w:num>
-  <w:num w:numId="13" w16cid:durableId="548303049">
+  <w:num w:numId="13">
     <w:abstractNumId w:val="16"/>
   </w:num>
-  <w:num w:numId="14" w16cid:durableId="1949043122">
+  <w:num w:numId="14">
     <w:abstractNumId w:val="15"/>
   </w:num>
-  <w:num w:numId="15" w16cid:durableId="782113687">
+  <w:num w:numId="15">
     <w:abstractNumId w:val="0"/>
   </w:num>
-  <w:num w:numId="16" w16cid:durableId="1610964127">
+  <w:num w:numId="16">
     <w:abstractNumId w:val="19"/>
   </w:num>
-  <w:num w:numId="17" w16cid:durableId="883640805">
+  <w:num w:numId="17">
     <w:abstractNumId w:val="19"/>
   </w:num>
-  <w:num w:numId="18" w16cid:durableId="1213300534">
+  <w:num w:numId="18">
     <w:abstractNumId w:val="19"/>
   </w:num>
-  <w:num w:numId="19" w16cid:durableId="1128204877">
+  <w:num w:numId="19">
     <w:abstractNumId w:val="19"/>
   </w:num>
-  <w:num w:numId="20" w16cid:durableId="1560091228">
+  <w:num w:numId="20">
     <w:abstractNumId w:val="3"/>
   </w:num>
-  <w:num w:numId="21" w16cid:durableId="1729915373">
+  <w:num w:numId="21">
     <w:abstractNumId w:val="19"/>
   </w:num>
-  <w:num w:numId="22" w16cid:durableId="1743478788">
+  <w:num w:numId="22">
     <w:abstractNumId w:val="19"/>
   </w:num>
-  <w:num w:numId="23" w16cid:durableId="2013681106">
+  <w:num w:numId="23">
     <w:abstractNumId w:val="0"/>
   </w:num>
-  <w:num w:numId="24" w16cid:durableId="1139882886">
+  <w:num w:numId="24">
     <w:abstractNumId w:val="0"/>
   </w:num>
-  <w:num w:numId="25" w16cid:durableId="1321302012">
+  <w:num w:numId="25">
     <w:abstractNumId w:val="0"/>
   </w:num>
-  <w:num w:numId="26" w16cid:durableId="937520083">
+  <w:num w:numId="26">
     <w:abstractNumId w:val="5"/>
   </w:num>
-  <w:num w:numId="27" w16cid:durableId="1674649175">
+  <w:num w:numId="27">
     <w:abstractNumId w:val="14"/>
   </w:num>
-  <w:num w:numId="28" w16cid:durableId="1618247041">
+  <w:num w:numId="28">
     <w:abstractNumId w:val="18"/>
   </w:num>
-  <w:num w:numId="29" w16cid:durableId="1263152460">
+  <w:num w:numId="29">
     <w:abstractNumId w:val="12"/>
   </w:num>
-  <w:num w:numId="30" w16cid:durableId="676469840">
+  <w:num w:numId="30">
     <w:abstractNumId w:val="8"/>
   </w:num>
-  <w:num w:numId="31" w16cid:durableId="686638532">
+  <w:num w:numId="31">
     <w:abstractNumId w:val="9"/>
   </w:num>
   <w:numIdMacAtCleanup w:val="13"/>
@@ -12758,7 +12397,7 @@
 </file>
 
 <file path=word/styles.xml><?xml version="1.0" encoding="utf-8"?>
-<w:styles xmlns:mc="http://schemas.openxmlformats.org/markup-compatibility/2006" xmlns:r="http://schemas.openxmlformats.org/officeDocument/2006/relationships" xmlns:w="http://schemas.openxmlformats.org/wordprocessingml/2006/main" xmlns:w14="http://schemas.microsoft.com/office/word/2010/wordml" xmlns:w15="http://schemas.microsoft.com/office/word/2012/wordml" xmlns:w16cex="http://schemas.microsoft.com/office/word/2018/wordml/cex" xmlns:w16cid="http://schemas.microsoft.com/office/word/2016/wordml/cid" xmlns:w16="http://schemas.microsoft.com/office/word/2018/wordml" xmlns:w16sdtdh="http://schemas.microsoft.com/office/word/2020/wordml/sdtdatahash" xmlns:w16se="http://schemas.microsoft.com/office/word/2015/wordml/symex" mc:Ignorable="w14 w15 w16se w16cid w16 w16cex w16sdtdh">
+<w:styles xmlns:mc="http://schemas.openxmlformats.org/markup-compatibility/2006" xmlns:r="http://schemas.openxmlformats.org/officeDocument/2006/relationships" xmlns:w="http://schemas.openxmlformats.org/wordprocessingml/2006/main" xmlns:w14="http://schemas.microsoft.com/office/word/2010/wordml" xmlns:w15="http://schemas.microsoft.com/office/word/2012/wordml" xmlns:w16cex="http://schemas.microsoft.com/office/word/2018/wordml/cex" xmlns:w16cid="http://schemas.microsoft.com/office/word/2016/wordml/cid" xmlns:w16="http://schemas.microsoft.com/office/word/2018/wordml" xmlns:w16se="http://schemas.microsoft.com/office/word/2015/wordml/symex" mc:Ignorable="w14 w15 w16se w16cid w16 w16cex">
   <w:docDefaults>
     <w:rPrDefault>
       <w:rPr>
@@ -13909,6 +13548,26 @@
 </file>
 
 <file path=customXml/item1.xml><?xml version="1.0" encoding="utf-8"?>
+<p:properties xmlns:p="http://schemas.microsoft.com/office/2006/metadata/properties" xmlns:xsi="http://www.w3.org/2001/XMLSchema-instance" xmlns:pc="http://schemas.microsoft.com/office/infopath/2007/PartnerControls">
+  <documentManagement>
+    <TaxCatchAll xmlns="dfa80de1-e9bb-4cf2-893d-d06220b3971a" xsi:nil="true"/>
+    <lcf76f155ced4ddcb4097134ff3c332f xmlns="98d92101-24da-4498-9971-a24673344bd8">
+      <Terms xmlns="http://schemas.microsoft.com/office/infopath/2007/PartnerControls"/>
+    </lcf76f155ced4ddcb4097134ff3c332f>
+  </documentManagement>
+</p:properties>
+</file>
+
+<file path=customXml/item2.xml><?xml version="1.0" encoding="utf-8"?>
+<?mso-contentType ?>
+<FormTemplates xmlns="http://schemas.microsoft.com/sharepoint/v3/contenttype/forms">
+  <Display>DocumentLibraryForm</Display>
+  <Edit>DocumentLibraryForm</Edit>
+  <New>DocumentLibraryForm</New>
+</FormTemplates>
+</file>
+
+<file path=customXml/item3.xml><?xml version="1.0" encoding="utf-8"?>
 <ct:contentTypeSchema xmlns:ct="http://schemas.microsoft.com/office/2006/metadata/contentType" xmlns:ma="http://schemas.microsoft.com/office/2006/metadata/properties/metaAttributes" ct:_="" ma:_="" ma:contentTypeName="Document" ma:contentTypeID="0x010100E529CC47EA4E614CBF50FAFAB9B8F32B" ma:contentTypeVersion="8" ma:contentTypeDescription="Crée un document." ma:contentTypeScope="" ma:versionID="f813ab756c42af8af494d6605e22e37b">
   <xsd:schema xmlns:xsd="http://www.w3.org/2001/XMLSchema" xmlns:xs="http://www.w3.org/2001/XMLSchema" xmlns:p="http://schemas.microsoft.com/office/2006/metadata/properties" xmlns:ns2="98d92101-24da-4498-9971-a24673344bd8" xmlns:ns3="dfa80de1-e9bb-4cf2-893d-d06220b3971a" targetNamespace="http://schemas.microsoft.com/office/2006/metadata/properties" ma:root="true" ma:fieldsID="808c042e6474ee35eb4b0b0b71aaa865" ns2:_="" ns3:_="">
     <xsd:import namespace="98d92101-24da-4498-9971-a24673344bd8"/>
@@ -14085,31 +13744,30 @@
 </ct:contentTypeSchema>
 </file>
 
-<file path=customXml/item2.xml><?xml version="1.0" encoding="utf-8"?>
-<?mso-contentType ?>
-<FormTemplates xmlns="http://schemas.microsoft.com/sharepoint/v3/contenttype/forms">
-  <Display>DocumentLibraryForm</Display>
-  <Edit>DocumentLibraryForm</Edit>
-  <New>DocumentLibraryForm</New>
-</FormTemplates>
-</file>
-
-<file path=customXml/item3.xml><?xml version="1.0" encoding="utf-8"?>
-<p:properties xmlns:p="http://schemas.microsoft.com/office/2006/metadata/properties" xmlns:xsi="http://www.w3.org/2001/XMLSchema-instance" xmlns:pc="http://schemas.microsoft.com/office/infopath/2007/PartnerControls">
-  <documentManagement>
-    <TaxCatchAll xmlns="dfa80de1-e9bb-4cf2-893d-d06220b3971a" xsi:nil="true"/>
-    <lcf76f155ced4ddcb4097134ff3c332f xmlns="98d92101-24da-4498-9971-a24673344bd8">
-      <Terms xmlns="http://schemas.microsoft.com/office/infopath/2007/PartnerControls"/>
-    </lcf76f155ced4ddcb4097134ff3c332f>
-  </documentManagement>
-</p:properties>
-</file>
-
 <file path=customXml/item4.xml><?xml version="1.0" encoding="utf-8"?>
 <b:Sources xmlns:b="http://schemas.openxmlformats.org/officeDocument/2006/bibliography" xmlns="http://schemas.openxmlformats.org/officeDocument/2006/bibliography" SelectedStyle="\APASixthEditionOfficeOnline.xsl" StyleName="APA" Version="6"/>
 </file>
 
 <file path=customXml/itemProps1.xml><?xml version="1.0" encoding="utf-8"?>
+<ds:datastoreItem xmlns:ds="http://schemas.openxmlformats.org/officeDocument/2006/customXml" ds:itemID="{C67345A5-5E60-44B5-BB2F-AEFC3A6BDAB4}">
+  <ds:schemaRefs>
+    <ds:schemaRef ds:uri="http://schemas.microsoft.com/office/2006/metadata/properties"/>
+    <ds:schemaRef ds:uri="http://schemas.microsoft.com/office/infopath/2007/PartnerControls"/>
+    <ds:schemaRef ds:uri="dfa80de1-e9bb-4cf2-893d-d06220b3971a"/>
+    <ds:schemaRef ds:uri="98d92101-24da-4498-9971-a24673344bd8"/>
+  </ds:schemaRefs>
+</ds:datastoreItem>
+</file>
+
+<file path=customXml/itemProps2.xml><?xml version="1.0" encoding="utf-8"?>
+<ds:datastoreItem xmlns:ds="http://schemas.openxmlformats.org/officeDocument/2006/customXml" ds:itemID="{E5D04750-DEB0-4A48-8874-419D87A58A58}">
+  <ds:schemaRefs>
+    <ds:schemaRef ds:uri="http://schemas.microsoft.com/sharepoint/v3/contenttype/forms"/>
+  </ds:schemaRefs>
+</ds:datastoreItem>
+</file>
+
+<file path=customXml/itemProps3.xml><?xml version="1.0" encoding="utf-8"?>
 <ds:datastoreItem xmlns:ds="http://schemas.openxmlformats.org/officeDocument/2006/customXml" ds:itemID="{77E804A3-4F67-4514-9953-17884201287B}">
   <ds:schemaRefs>
     <ds:schemaRef ds:uri="http://schemas.microsoft.com/office/2006/metadata/contentType"/>
@@ -14128,25 +13786,6 @@
 </ds:datastoreItem>
 </file>
 
-<file path=customXml/itemProps2.xml><?xml version="1.0" encoding="utf-8"?>
-<ds:datastoreItem xmlns:ds="http://schemas.openxmlformats.org/officeDocument/2006/customXml" ds:itemID="{E5D04750-DEB0-4A48-8874-419D87A58A58}">
-  <ds:schemaRefs>
-    <ds:schemaRef ds:uri="http://schemas.microsoft.com/sharepoint/v3/contenttype/forms"/>
-  </ds:schemaRefs>
-</ds:datastoreItem>
-</file>
-
-<file path=customXml/itemProps3.xml><?xml version="1.0" encoding="utf-8"?>
-<ds:datastoreItem xmlns:ds="http://schemas.openxmlformats.org/officeDocument/2006/customXml" ds:itemID="{C67345A5-5E60-44B5-BB2F-AEFC3A6BDAB4}">
-  <ds:schemaRefs>
-    <ds:schemaRef ds:uri="http://schemas.microsoft.com/office/2006/metadata/properties"/>
-    <ds:schemaRef ds:uri="http://schemas.microsoft.com/office/infopath/2007/PartnerControls"/>
-    <ds:schemaRef ds:uri="dfa80de1-e9bb-4cf2-893d-d06220b3971a"/>
-    <ds:schemaRef ds:uri="98d92101-24da-4498-9971-a24673344bd8"/>
-  </ds:schemaRefs>
-</ds:datastoreItem>
-</file>
-
 <file path=customXml/itemProps4.xml><?xml version="1.0" encoding="utf-8"?>
 <ds:datastoreItem xmlns:ds="http://schemas.openxmlformats.org/officeDocument/2006/customXml" ds:itemID="{9A470D14-6FB0-4013-8A89-EEAD2B135234}">
   <ds:schemaRefs>

</xml_diff>